<commit_message>
nmv 12 11 2022
</commit_message>
<xml_diff>
--- a/TS Jatai Ghanam Project/TS 1.3/TS 1.3 Ghanam Malayalam Corrections.docx
+++ b/TS Jatai Ghanam Project/TS 1.3/TS 1.3 Ghanam Malayalam Corrections.docx
@@ -188,27 +188,7 @@
           <w:sz w:val="28"/>
           <w:szCs w:val="32"/>
         </w:rPr>
-        <w:t>(</w:t>
-      </w:r>
-      <w:proofErr w:type="gramStart"/>
-      <w:r>
-        <w:rPr>
-          <w:b/>
-          <w:bCs/>
-          <w:sz w:val="28"/>
-          <w:szCs w:val="32"/>
-        </w:rPr>
-        <w:t>ignore</w:t>
-      </w:r>
-      <w:proofErr w:type="gramEnd"/>
-      <w:r>
-        <w:rPr>
-          <w:b/>
-          <w:bCs/>
-          <w:sz w:val="28"/>
-          <w:szCs w:val="32"/>
-        </w:rPr>
-        <w:t xml:space="preserve"> those which are already incorporated in your book’s version and date)</w:t>
+        <w:t>(ignore those which are already incorporated in your book’s version and date)</w:t>
       </w:r>
     </w:p>
     <w:tbl>
@@ -8164,25 +8144,14 @@
               </w:rPr>
               <w:t>–</w:t>
             </w:r>
-            <w:proofErr w:type="gramStart"/>
-            <w:r>
-              <w:rPr>
-                <w:rFonts w:ascii="BRH Malayalam Extra" w:hAnsi="BRH Malayalam Extra" w:cs="BRH Malayalam Extra"/>
-                <w:color w:val="000000"/>
-                <w:sz w:val="32"/>
-                <w:szCs w:val="40"/>
-              </w:rPr>
-              <w:t>Yx(</w:t>
-            </w:r>
-            <w:proofErr w:type="gramEnd"/>
-            <w:r>
-              <w:rPr>
-                <w:rFonts w:ascii="BRH Malayalam Extra" w:hAnsi="BRH Malayalam Extra" w:cs="BRH Malayalam Extra"/>
-                <w:color w:val="000000"/>
-                <w:sz w:val="32"/>
-                <w:szCs w:val="40"/>
-              </w:rPr>
-              <w:t>MÞ§) ¥së— ¥Z öex</w:t>
+            <w:r>
+              <w:rPr>
+                <w:rFonts w:ascii="BRH Malayalam Extra" w:hAnsi="BRH Malayalam Extra" w:cs="BRH Malayalam Extra"/>
+                <w:color w:val="000000"/>
+                <w:sz w:val="32"/>
+                <w:szCs w:val="40"/>
+              </w:rPr>
+              <w:t>Yx(MÞ§) ¥së— ¥Z öex</w:t>
             </w:r>
             <w:r>
               <w:rPr>
@@ -8245,25 +8214,14 @@
               </w:rPr>
               <w:t>–</w:t>
             </w:r>
-            <w:proofErr w:type="gramStart"/>
-            <w:r>
-              <w:rPr>
-                <w:rFonts w:ascii="BRH Malayalam Extra" w:hAnsi="BRH Malayalam Extra" w:cs="BRH Malayalam Extra"/>
-                <w:color w:val="000000"/>
-                <w:sz w:val="32"/>
-                <w:szCs w:val="40"/>
-              </w:rPr>
-              <w:t>Yx(</w:t>
-            </w:r>
-            <w:proofErr w:type="gramEnd"/>
-            <w:r>
-              <w:rPr>
-                <w:rFonts w:ascii="BRH Malayalam Extra" w:hAnsi="BRH Malayalam Extra" w:cs="BRH Malayalam Extra"/>
-                <w:color w:val="000000"/>
-                <w:sz w:val="32"/>
-                <w:szCs w:val="40"/>
-              </w:rPr>
-              <w:t>MÞ§) ¥së— ¥Z öex</w:t>
+            <w:r>
+              <w:rPr>
+                <w:rFonts w:ascii="BRH Malayalam Extra" w:hAnsi="BRH Malayalam Extra" w:cs="BRH Malayalam Extra"/>
+                <w:color w:val="000000"/>
+                <w:sz w:val="32"/>
+                <w:szCs w:val="40"/>
+              </w:rPr>
+              <w:t>Yx(MÞ§) ¥së— ¥Z öex</w:t>
             </w:r>
             <w:r>
               <w:rPr>
@@ -9412,25 +9370,14 @@
               </w:rPr>
               <w:t>–</w:t>
             </w:r>
-            <w:proofErr w:type="gramStart"/>
-            <w:r>
-              <w:rPr>
-                <w:rFonts w:ascii="BRH Malayalam Extra" w:hAnsi="BRH Malayalam Extra" w:cs="BRH Malayalam Extra"/>
-                <w:color w:val="000000"/>
-                <w:sz w:val="32"/>
-                <w:szCs w:val="40"/>
-              </w:rPr>
-              <w:t>Yx(</w:t>
-            </w:r>
-            <w:proofErr w:type="gramEnd"/>
-            <w:r>
-              <w:rPr>
-                <w:rFonts w:ascii="BRH Malayalam Extra" w:hAnsi="BRH Malayalam Extra" w:cs="BRH Malayalam Extra"/>
-                <w:color w:val="000000"/>
-                <w:sz w:val="32"/>
-                <w:szCs w:val="40"/>
-              </w:rPr>
-              <w:t>MÞ§) ¥së— ¥Z öex</w:t>
+            <w:r>
+              <w:rPr>
+                <w:rFonts w:ascii="BRH Malayalam Extra" w:hAnsi="BRH Malayalam Extra" w:cs="BRH Malayalam Extra"/>
+                <w:color w:val="000000"/>
+                <w:sz w:val="32"/>
+                <w:szCs w:val="40"/>
+              </w:rPr>
+              <w:t>Yx(MÞ§) ¥së— ¥Z öex</w:t>
             </w:r>
             <w:r>
               <w:rPr>
@@ -9515,25 +9462,14 @@
               </w:rPr>
               <w:t>–</w:t>
             </w:r>
-            <w:proofErr w:type="gramStart"/>
-            <w:r>
-              <w:rPr>
-                <w:rFonts w:ascii="BRH Malayalam Extra" w:hAnsi="BRH Malayalam Extra" w:cs="BRH Malayalam Extra"/>
-                <w:color w:val="000000"/>
-                <w:sz w:val="32"/>
-                <w:szCs w:val="40"/>
-              </w:rPr>
-              <w:t>Yx(</w:t>
-            </w:r>
-            <w:proofErr w:type="gramEnd"/>
-            <w:r>
-              <w:rPr>
-                <w:rFonts w:ascii="BRH Malayalam Extra" w:hAnsi="BRH Malayalam Extra" w:cs="BRH Malayalam Extra"/>
-                <w:color w:val="000000"/>
-                <w:sz w:val="32"/>
-                <w:szCs w:val="40"/>
-              </w:rPr>
-              <w:t>MÞ§) ¥së— ¥Z öex</w:t>
+            <w:r>
+              <w:rPr>
+                <w:rFonts w:ascii="BRH Malayalam Extra" w:hAnsi="BRH Malayalam Extra" w:cs="BRH Malayalam Extra"/>
+                <w:color w:val="000000"/>
+                <w:sz w:val="32"/>
+                <w:szCs w:val="40"/>
+              </w:rPr>
+              <w:t>Yx(MÞ§) ¥së— ¥Z öex</w:t>
             </w:r>
             <w:r>
               <w:rPr>
@@ -10922,7 +10858,6 @@
               </w:rPr>
               <w:t>(³§</w:t>
             </w:r>
-            <w:proofErr w:type="gramStart"/>
             <w:r>
               <w:rPr>
                 <w:rFonts w:ascii="BRH Malayalam Extra" w:hAnsi="BRH Malayalam Extra" w:cs="BRH Malayalam Extra"/>
@@ -10939,7 +10874,6 @@
               </w:rPr>
               <w:t>)sz</w:t>
             </w:r>
-            <w:proofErr w:type="gramEnd"/>
             <w:r>
               <w:rPr>
                 <w:rFonts w:ascii="BRH Malayalam Extra" w:hAnsi="BRH Malayalam Extra" w:cs="BRH Malayalam Extra"/>
@@ -11042,7 +10976,6 @@
               </w:rPr>
               <w:t>(³§</w:t>
             </w:r>
-            <w:proofErr w:type="gramStart"/>
             <w:r>
               <w:rPr>
                 <w:rFonts w:ascii="BRH Malayalam Extra" w:hAnsi="BRH Malayalam Extra" w:cs="BRH Malayalam Extra"/>
@@ -11059,7 +10992,6 @@
               </w:rPr>
               <w:t>)sz</w:t>
             </w:r>
-            <w:proofErr w:type="gramEnd"/>
             <w:r>
               <w:rPr>
                 <w:rFonts w:ascii="BRH Malayalam Extra" w:hAnsi="BRH Malayalam Extra" w:cs="BRH Malayalam Extra"/>
@@ -11108,7 +11040,6 @@
               </w:rPr>
               <w:t>(³§</w:t>
             </w:r>
-            <w:proofErr w:type="gramStart"/>
             <w:r>
               <w:rPr>
                 <w:rFonts w:ascii="BRH Malayalam Extra" w:hAnsi="BRH Malayalam Extra" w:cs="BRH Malayalam Extra"/>
@@ -11125,7 +11056,6 @@
               </w:rPr>
               <w:t>)sz</w:t>
             </w:r>
-            <w:proofErr w:type="gramEnd"/>
             <w:r>
               <w:rPr>
                 <w:rFonts w:ascii="BRH Malayalam Extra" w:hAnsi="BRH Malayalam Extra" w:cs="BRH Malayalam Extra"/>
@@ -11510,7 +11440,6 @@
               </w:rPr>
               <w:t>(³§</w:t>
             </w:r>
-            <w:proofErr w:type="gramStart"/>
             <w:r>
               <w:rPr>
                 <w:rFonts w:ascii="BRH Malayalam Extra" w:hAnsi="BRH Malayalam Extra" w:cs="BRH Malayalam Extra"/>
@@ -11527,7 +11456,6 @@
               </w:rPr>
               <w:t>)sz</w:t>
             </w:r>
-            <w:proofErr w:type="gramEnd"/>
             <w:r>
               <w:rPr>
                 <w:rFonts w:ascii="BRH Malayalam Extra" w:hAnsi="BRH Malayalam Extra" w:cs="BRH Malayalam Extra"/>
@@ -11601,7 +11529,6 @@
               </w:rPr>
               <w:t>(³§</w:t>
             </w:r>
-            <w:proofErr w:type="gramStart"/>
             <w:r>
               <w:rPr>
                 <w:rFonts w:ascii="BRH Malayalam Extra" w:hAnsi="BRH Malayalam Extra" w:cs="BRH Malayalam Extra"/>
@@ -11627,7 +11554,6 @@
               </w:rPr>
               <w:t>z</w:t>
             </w:r>
-            <w:proofErr w:type="gramEnd"/>
             <w:r>
               <w:rPr>
                 <w:rFonts w:ascii="BRH Malayalam Extra" w:hAnsi="BRH Malayalam Extra" w:cs="BRH Malayalam Extra"/>
@@ -11684,16 +11610,7 @@
                 <w:sz w:val="32"/>
                 <w:szCs w:val="40"/>
               </w:rPr>
-              <w:t>) k±—sx(³§) ty(³§)szª. ty(³</w:t>
-            </w:r>
-            <w:proofErr w:type="gramStart"/>
-            <w:r>
-              <w:rPr>
-                <w:rFonts w:ascii="BRH Malayalam Extra" w:hAnsi="BRH Malayalam Extra" w:cs="BRH Malayalam Extra"/>
-                <w:sz w:val="32"/>
-                <w:szCs w:val="40"/>
-              </w:rPr>
-              <w:t>§)</w:t>
+              <w:t>) k±—sx(³§) ty(³§)szª. ty(³§)</w:t>
             </w:r>
             <w:r>
               <w:rPr>
@@ -11704,7 +11621,6 @@
               </w:rPr>
               <w:t>sz</w:t>
             </w:r>
-            <w:proofErr w:type="gramEnd"/>
             <w:r>
               <w:rPr>
                 <w:rFonts w:ascii="BRH Malayalam Extra" w:hAnsi="BRH Malayalam Extra" w:cs="BRH Malayalam Extra"/>
@@ -11778,18 +11694,8 @@
                 <w:sz w:val="32"/>
                 <w:szCs w:val="40"/>
               </w:rPr>
-              <w:t>¥Mx k±—sx(³§) ty(³§)szª. ty(³</w:t>
-            </w:r>
-            <w:proofErr w:type="gramStart"/>
-            <w:r>
-              <w:rPr>
-                <w:rFonts w:ascii="BRH Malayalam Extra" w:hAnsi="BRH Malayalam Extra" w:cs="BRH Malayalam Extra"/>
-                <w:sz w:val="32"/>
-                <w:szCs w:val="40"/>
-              </w:rPr>
-              <w:t>§)sz</w:t>
-            </w:r>
-            <w:proofErr w:type="gramEnd"/>
+              <w:t>¥Mx k±—sx(³§) ty(³§)szª. ty(³§)sz</w:t>
+            </w:r>
             <w:r>
               <w:rPr>
                 <w:rFonts w:ascii="BRH Malayalam Extra" w:hAnsi="BRH Malayalam Extra" w:cs="BRH Malayalam Extra"/>
@@ -12000,7 +11906,6 @@
               </w:rPr>
               <w:t>(³§</w:t>
             </w:r>
-            <w:proofErr w:type="gramStart"/>
             <w:r>
               <w:rPr>
                 <w:rFonts w:ascii="BRH Malayalam Extra" w:hAnsi="BRH Malayalam Extra" w:cs="BRH Malayalam Extra"/>
@@ -12017,7 +11922,6 @@
               </w:rPr>
               <w:t>)sz</w:t>
             </w:r>
-            <w:proofErr w:type="gramEnd"/>
             <w:r>
               <w:rPr>
                 <w:rFonts w:ascii="BRH Malayalam Extra" w:hAnsi="BRH Malayalam Extra" w:cs="BRH Malayalam Extra"/>
@@ -12120,7 +12024,6 @@
               </w:rPr>
               <w:t>(³§</w:t>
             </w:r>
-            <w:proofErr w:type="gramStart"/>
             <w:r>
               <w:rPr>
                 <w:rFonts w:ascii="BRH Malayalam Extra" w:hAnsi="BRH Malayalam Extra" w:cs="BRH Malayalam Extra"/>
@@ -12137,7 +12040,6 @@
               </w:rPr>
               <w:t>)sz</w:t>
             </w:r>
-            <w:proofErr w:type="gramEnd"/>
             <w:r>
               <w:rPr>
                 <w:rFonts w:ascii="BRH Malayalam Extra" w:hAnsi="BRH Malayalam Extra" w:cs="BRH Malayalam Extra"/>
@@ -12186,7 +12088,6 @@
               </w:rPr>
               <w:t>(³§</w:t>
             </w:r>
-            <w:proofErr w:type="gramStart"/>
             <w:r>
               <w:rPr>
                 <w:rFonts w:ascii="BRH Malayalam Extra" w:hAnsi="BRH Malayalam Extra" w:cs="BRH Malayalam Extra"/>
@@ -12203,7 +12104,6 @@
               </w:rPr>
               <w:t>)sz</w:t>
             </w:r>
-            <w:proofErr w:type="gramEnd"/>
             <w:r>
               <w:rPr>
                 <w:rFonts w:ascii="BRH Malayalam Extra" w:hAnsi="BRH Malayalam Extra" w:cs="BRH Malayalam Extra"/>
@@ -12535,7 +12435,6 @@
               </w:rPr>
               <w:t>(³§</w:t>
             </w:r>
-            <w:proofErr w:type="gramStart"/>
             <w:r>
               <w:rPr>
                 <w:rFonts w:ascii="BRH Malayalam Extra" w:hAnsi="BRH Malayalam Extra" w:cs="BRH Malayalam Extra"/>
@@ -12552,7 +12451,6 @@
               </w:rPr>
               <w:t>)sz</w:t>
             </w:r>
-            <w:proofErr w:type="gramEnd"/>
             <w:r>
               <w:rPr>
                 <w:rFonts w:ascii="BRH Malayalam Extra" w:hAnsi="BRH Malayalam Extra" w:cs="BRH Malayalam Extra"/>
@@ -12623,7 +12521,6 @@
               </w:rPr>
               <w:t>(³§</w:t>
             </w:r>
-            <w:proofErr w:type="gramStart"/>
             <w:r>
               <w:rPr>
                 <w:rFonts w:ascii="BRH Malayalam Extra" w:hAnsi="BRH Malayalam Extra" w:cs="BRH Malayalam Extra"/>
@@ -12649,7 +12546,6 @@
               </w:rPr>
               <w:t>sz</w:t>
             </w:r>
-            <w:proofErr w:type="gramEnd"/>
             <w:r>
               <w:rPr>
                 <w:rFonts w:ascii="BRH Malayalam Extra" w:hAnsi="BRH Malayalam Extra" w:cs="BRH Malayalam Extra"/>
@@ -12719,34 +12615,7 @@
                 <w:sz w:val="32"/>
                 <w:szCs w:val="40"/>
               </w:rPr>
-              <w:t>ty(³</w:t>
-            </w:r>
-            <w:proofErr w:type="gramStart"/>
-            <w:r>
-              <w:rPr>
-                <w:rFonts w:ascii="BRH Malayalam Extra" w:hAnsi="BRH Malayalam Extra" w:cs="BRH Malayalam Extra"/>
-                <w:sz w:val="32"/>
-                <w:szCs w:val="40"/>
-              </w:rPr>
-              <w:t>§)szª</w:t>
-            </w:r>
-            <w:proofErr w:type="gramEnd"/>
-            <w:r>
-              <w:rPr>
-                <w:rFonts w:ascii="BRH Malayalam Extra" w:hAnsi="BRH Malayalam Extra" w:cs="BRH Malayalam Extra"/>
-                <w:sz w:val="32"/>
-                <w:szCs w:val="40"/>
-              </w:rPr>
-              <w:t>. ty(³</w:t>
-            </w:r>
-            <w:proofErr w:type="gramStart"/>
-            <w:r>
-              <w:rPr>
-                <w:rFonts w:ascii="BRH Malayalam Extra" w:hAnsi="BRH Malayalam Extra" w:cs="BRH Malayalam Extra"/>
-                <w:sz w:val="32"/>
-                <w:szCs w:val="40"/>
-              </w:rPr>
-              <w:t>§)</w:t>
+              <w:t>ty(³§)szª. ty(³§)</w:t>
             </w:r>
             <w:r>
               <w:rPr>
@@ -12757,7 +12626,6 @@
               </w:rPr>
               <w:t>sz</w:t>
             </w:r>
-            <w:proofErr w:type="gramEnd"/>
             <w:r>
               <w:rPr>
                 <w:rFonts w:ascii="BRH Malayalam Extra" w:hAnsi="BRH Malayalam Extra" w:cs="BRH Malayalam Extra"/>
@@ -12804,16 +12672,7 @@
                 <w:sz w:val="32"/>
                 <w:szCs w:val="40"/>
               </w:rPr>
-              <w:t>¥Mx k±—sx(³§) ty(³§)szª. ty(³</w:t>
-            </w:r>
-            <w:proofErr w:type="gramStart"/>
-            <w:r>
-              <w:rPr>
-                <w:rFonts w:ascii="BRH Malayalam Extra" w:hAnsi="BRH Malayalam Extra" w:cs="BRH Malayalam Extra"/>
-                <w:sz w:val="32"/>
-                <w:szCs w:val="40"/>
-              </w:rPr>
-              <w:t>§)</w:t>
+              <w:t>¥Mx k±—sx(³§) ty(³§)szª. ty(³§)</w:t>
             </w:r>
             <w:r>
               <w:rPr>
@@ -12824,7 +12683,6 @@
               </w:rPr>
               <w:t>sz</w:t>
             </w:r>
-            <w:proofErr w:type="gramEnd"/>
             <w:r>
               <w:rPr>
                 <w:rFonts w:ascii="BRH Malayalam Extra" w:hAnsi="BRH Malayalam Extra" w:cs="BRH Malayalam Extra"/>
@@ -20175,157 +20033,177 @@
         </w:tc>
       </w:tr>
       <w:tr>
+        <w:trPr>
+          <w:trHeight w:val="1266"/>
+        </w:trPr>
         <w:tc>
           <w:tcPr>
             <w:tcW w:w="7450" w:type="dxa"/>
           </w:tcPr>
           <w:p>
             <w:pPr>
+              <w:widowControl w:val="0"/>
+              <w:autoSpaceDE w:val="0"/>
+              <w:autoSpaceDN w:val="0"/>
+              <w:adjustRightInd w:val="0"/>
               <w:spacing w:before="0" w:line="240" w:lineRule="auto"/>
               <w:rPr>
-                <w:rFonts w:cs="Latha"/>
-                <w:b/>
-                <w:bCs/>
-                <w:szCs w:val="28"/>
-                <w:lang w:bidi="ta-IN"/>
+                <w:rFonts w:ascii="BRH Malayalam Extra" w:hAnsi="BRH Malayalam Extra" w:cs="BRH Malayalam Extra"/>
+                <w:color w:val="000000"/>
+                <w:sz w:val="32"/>
+                <w:szCs w:val="40"/>
               </w:rPr>
             </w:pPr>
             <w:r>
+              <w:rPr>
+                <w:rFonts w:cs="BRH Malayalam Extra"/>
+                <w:color w:val="000000"/>
+                <w:szCs w:val="40"/>
+              </w:rPr>
+              <w:lastRenderedPageBreak/>
+              <w:t>56</w:t>
+            </w:r>
+            <w:r>
+              <w:rPr>
+                <w:rFonts w:ascii="BRH Malayalam Extra" w:hAnsi="BRH Malayalam Extra" w:cs="BRH Malayalam Extra"/>
+                <w:color w:val="000000"/>
+                <w:sz w:val="32"/>
+                <w:szCs w:val="40"/>
+              </w:rPr>
+              <w:t xml:space="preserve">)  </w:t>
+            </w:r>
+            <w:r>
+              <w:rPr>
+                <w:rFonts w:cs="BRH Malayalam Extra"/>
+                <w:color w:val="000000"/>
+                <w:szCs w:val="40"/>
+              </w:rPr>
+              <w:t>1</w:t>
+            </w:r>
+            <w:r>
+              <w:rPr>
+                <w:rFonts w:ascii="BRH Malayalam Extra" w:hAnsi="BRH Malayalam Extra" w:cs="BRH Malayalam Extra"/>
+                <w:color w:val="000000"/>
+                <w:sz w:val="32"/>
+                <w:szCs w:val="40"/>
+              </w:rPr>
+              <w:t>.</w:t>
+            </w:r>
+            <w:r>
+              <w:rPr>
+                <w:rFonts w:cs="BRH Malayalam Extra"/>
+                <w:color w:val="000000"/>
+                <w:szCs w:val="40"/>
+              </w:rPr>
+              <w:t>3</w:t>
+            </w:r>
+            <w:r>
+              <w:rPr>
+                <w:rFonts w:ascii="BRH Malayalam Extra" w:hAnsi="BRH Malayalam Extra" w:cs="BRH Malayalam Extra"/>
+                <w:color w:val="000000"/>
+                <w:sz w:val="32"/>
+                <w:szCs w:val="40"/>
+              </w:rPr>
+              <w:t>.</w:t>
+            </w:r>
+            <w:r>
+              <w:rPr>
+                <w:rFonts w:cs="BRH Malayalam Extra"/>
+                <w:color w:val="000000"/>
+                <w:szCs w:val="40"/>
+              </w:rPr>
+              <w:t>14</w:t>
+            </w:r>
+            <w:r>
+              <w:rPr>
+                <w:rFonts w:ascii="BRH Malayalam Extra" w:hAnsi="BRH Malayalam Extra" w:cs="BRH Malayalam Extra"/>
+                <w:color w:val="000000"/>
+                <w:sz w:val="32"/>
+                <w:szCs w:val="40"/>
+              </w:rPr>
+              <w:t>.</w:t>
+            </w:r>
+            <w:r>
+              <w:rPr>
+                <w:rFonts w:cs="BRH Malayalam Extra"/>
+                <w:color w:val="000000"/>
+                <w:szCs w:val="40"/>
+              </w:rPr>
+              <w:t>6</w:t>
+            </w:r>
+            <w:r>
+              <w:rPr>
+                <w:rFonts w:ascii="BRH Malayalam Extra" w:hAnsi="BRH Malayalam Extra" w:cs="BRH Malayalam Extra"/>
+                <w:color w:val="000000"/>
+                <w:sz w:val="32"/>
+                <w:szCs w:val="40"/>
+              </w:rPr>
+              <w:t>(</w:t>
+            </w:r>
+            <w:r>
+              <w:rPr>
+                <w:rFonts w:cs="BRH Malayalam Extra"/>
+                <w:color w:val="000000"/>
+                <w:szCs w:val="40"/>
+              </w:rPr>
+              <w:t>48</w:t>
+            </w:r>
+            <w:r>
+              <w:rPr>
+                <w:rFonts w:ascii="BRH Malayalam Extra" w:hAnsi="BRH Malayalam Extra" w:cs="BRH Malayalam Extra"/>
+                <w:color w:val="000000"/>
+                <w:sz w:val="32"/>
+                <w:szCs w:val="40"/>
+              </w:rPr>
+              <w:t>)- k</w:t>
+            </w:r>
+            <w:r>
+              <w:rPr>
+                <w:rFonts w:ascii="BRH Malayalam Extra" w:hAnsi="BRH Malayalam Extra" w:cs="BRH Malayalam Extra"/>
+                <w:color w:val="000000"/>
+                <w:sz w:val="25"/>
+                <w:szCs w:val="40"/>
+              </w:rPr>
+              <w:t>–</w:t>
+            </w:r>
+            <w:r>
+              <w:rPr>
+                <w:rFonts w:ascii="BRH Malayalam Extra" w:hAnsi="BRH Malayalam Extra" w:cs="BRH Malayalam Extra"/>
+                <w:color w:val="000000"/>
+                <w:sz w:val="32"/>
+                <w:szCs w:val="40"/>
+              </w:rPr>
+              <w:t>jyI ||</w:t>
+            </w:r>
+          </w:p>
+          <w:p>
+            <w:pPr>
+              <w:widowControl w:val="0"/>
+              <w:autoSpaceDE w:val="0"/>
+              <w:autoSpaceDN w:val="0"/>
+              <w:adjustRightInd w:val="0"/>
+              <w:spacing w:before="0" w:line="240" w:lineRule="auto"/>
               <w:rPr>
                 <w:b/>
                 <w:sz w:val="28"/>
                 <w:szCs w:val="28"/>
                 <w:u w:val="single"/>
               </w:rPr>
-              <w:t xml:space="preserve">1.3.14.7 - </w:t>
-            </w:r>
-            <w:r>
-              <w:rPr>
-                <w:rFonts w:cs="Latha"/>
-                <w:b/>
-                <w:bCs/>
-                <w:sz w:val="28"/>
-                <w:szCs w:val="28"/>
-                <w:u w:val="single"/>
-                <w:lang w:bidi="ta-IN"/>
-              </w:rPr>
-              <w:t>Ghanam</w:t>
-            </w:r>
-          </w:p>
-          <w:p>
-            <w:pPr>
-              <w:spacing w:before="0" w:line="240" w:lineRule="auto"/>
-              <w:rPr>
-                <w:rFonts w:cs="Latha"/>
-                <w:b/>
-                <w:bCs/>
-                <w:szCs w:val="28"/>
-                <w:lang w:bidi="ta-IN"/>
-              </w:rPr>
             </w:pPr>
             <w:r>
               <w:rPr>
-                <w:rFonts w:cs="Latha"/>
-                <w:b/>
-                <w:bCs/>
-                <w:szCs w:val="28"/>
-                <w:cs/>
-                <w:lang w:bidi="ta-IN"/>
-              </w:rPr>
-              <w:t>1</w:t>
-            </w:r>
-            <w:r>
-              <w:rPr>
-                <w:rFonts w:cs="Latha"/>
-                <w:b/>
-                <w:bCs/>
-                <w:szCs w:val="28"/>
-                <w:cs/>
-                <w:lang w:bidi="ta-IN"/>
-              </w:rPr>
-              <w:t>)</w:t>
-            </w:r>
-            <w:r>
-              <w:rPr>
-                <w:rFonts w:ascii="Latha" w:hAnsi="Latha" w:cs="Latha"/>
-                <w:szCs w:val="28"/>
-                <w:lang w:bidi="ta-IN"/>
-              </w:rPr>
-              <w:t xml:space="preserve">  </w:t>
-            </w:r>
-            <w:r>
-              <w:rPr>
-                <w:rFonts w:cs="Latha"/>
-                <w:b/>
-                <w:bCs/>
-                <w:szCs w:val="28"/>
-                <w:cs/>
-                <w:lang w:bidi="ta-IN"/>
-              </w:rPr>
-              <w:t>1.3.14.7</w:t>
-            </w:r>
-            <w:r>
-              <w:rPr>
-                <w:rFonts w:cs="Latha"/>
-                <w:b/>
-                <w:bCs/>
-                <w:szCs w:val="28"/>
-                <w:lang w:bidi="ta-IN"/>
-              </w:rPr>
-              <w:t>(</w:t>
-            </w:r>
-            <w:r>
-              <w:rPr>
-                <w:rFonts w:cs="Latha"/>
-                <w:b/>
-                <w:bCs/>
-                <w:szCs w:val="28"/>
-                <w:cs/>
-                <w:lang w:bidi="ta-IN"/>
-              </w:rPr>
-              <w:t>1</w:t>
-            </w:r>
-            <w:r>
-              <w:rPr>
-                <w:rFonts w:cs="Latha"/>
-                <w:b/>
-                <w:bCs/>
-                <w:szCs w:val="28"/>
-                <w:cs/>
-                <w:lang w:bidi="ta-IN"/>
-              </w:rPr>
-              <w:t>)</w:t>
-            </w:r>
-            <w:r>
-              <w:rPr>
-                <w:rFonts w:ascii="Latha" w:hAnsi="Latha" w:cs="Latha"/>
-                <w:szCs w:val="28"/>
-                <w:lang w:bidi="ta-IN"/>
-              </w:rPr>
-              <w:t>-</w:t>
-            </w:r>
-            <w:r>
-              <w:rPr>
-                <w:rFonts w:ascii="Latha" w:hAnsi="Latha" w:cs="Latha"/>
-                <w:szCs w:val="28"/>
-                <w:lang w:bidi="ta-IN"/>
-              </w:rPr>
-              <w:t xml:space="preserve"> </w:t>
-            </w:r>
-            <w:r>
-              <w:rPr>
-                <w:rFonts w:ascii="BRH Devanagari Extra" w:hAnsi="BRH Devanagari Extra" w:cs="BRH Devanagari Extra"/>
-                <w:color w:val="FF0000"/>
+                <w:rFonts w:ascii="BRH Malayalam Extra" w:hAnsi="BRH Malayalam Extra" w:cs="BRH Malayalam Extra"/>
+                <w:color w:val="000000"/>
                 <w:sz w:val="32"/>
                 <w:szCs w:val="40"/>
                 <w:highlight w:val="yellow"/>
               </w:rPr>
-              <w:t>U</w:t>
-            </w:r>
-            <w:r>
-              <w:rPr>
-                <w:rFonts w:ascii="BRH Malayalam Extra" w:hAnsi="BRH Malayalam Extra" w:cs="BRH Devanagari Extra"/>
-                <w:color w:val="FF0000"/>
+              <w:t>k</w:t>
+            </w:r>
+            <w:r>
+              <w:rPr>
+                <w:rFonts w:ascii="BRH Malayalam Extra" w:hAnsi="BRH Malayalam Extra" w:cs="BRH Malayalam Extra"/>
+                <w:color w:val="000000"/>
                 <w:sz w:val="25"/>
                 <w:szCs w:val="40"/>
                 <w:highlight w:val="yellow"/>
@@ -20334,206 +20212,51 @@
             </w:r>
             <w:r>
               <w:rPr>
-                <w:rFonts w:ascii="BRH Devanagari Extra" w:hAnsi="BRH Devanagari Extra" w:cs="BRH Devanagari Extra"/>
-                <w:color w:val="FF0000"/>
+                <w:rFonts w:ascii="BRH Malayalam Extra" w:hAnsi="BRH Malayalam Extra" w:cs="BRH Malayalam Extra"/>
+                <w:color w:val="000000"/>
                 <w:sz w:val="32"/>
                 <w:szCs w:val="40"/>
                 <w:highlight w:val="yellow"/>
               </w:rPr>
-              <w:t>prÉÉþxÉÉ</w:t>
-            </w:r>
-            <w:r>
-              <w:rPr>
-                <w:rFonts w:ascii="BRH Malayalam Extra" w:hAnsi="BRH Malayalam Extra" w:cs="BRH Devanagari Extra"/>
-                <w:color w:val="FF0000"/>
-                <w:sz w:val="25"/>
-                <w:szCs w:val="40"/>
-                <w:highlight w:val="yellow"/>
-              </w:rPr>
-              <w:t>–</w:t>
-            </w:r>
-            <w:r>
-              <w:rPr>
-                <w:rFonts w:ascii="BRH Devanagari Extra" w:hAnsi="BRH Devanagari Extra" w:cs="BRH Devanagari Extra"/>
-                <w:color w:val="FF0000"/>
-                <w:sz w:val="32"/>
-                <w:szCs w:val="40"/>
-                <w:highlight w:val="yellow"/>
-              </w:rPr>
-              <w:t xml:space="preserve"> ÅÅxÉÉ</w:t>
-            </w:r>
-            <w:r>
-              <w:rPr>
-                <w:rFonts w:ascii="BRH Devanagari Extra" w:hAnsi="BRH Devanagari Extra" w:cs="BRH Devanagari Extra"/>
-                <w:color w:val="000000"/>
-                <w:sz w:val="32"/>
-                <w:szCs w:val="40"/>
-              </w:rPr>
-              <w:t xml:space="preserve"> ÅÍpÉ</w:t>
-            </w:r>
-          </w:p>
-          <w:p>
-            <w:pPr>
-              <w:spacing w:before="0" w:line="240" w:lineRule="auto"/>
-              <w:rPr>
-                <w:rFonts w:cs="Latha"/>
-                <w:b/>
-                <w:bCs/>
-                <w:szCs w:val="28"/>
-                <w:lang w:bidi="ta-IN"/>
-              </w:rPr>
-            </w:pPr>
-          </w:p>
-          <w:p>
-            <w:pPr>
-              <w:spacing w:before="0" w:line="240" w:lineRule="auto"/>
-              <w:rPr>
-                <w:rFonts w:cs="Latha"/>
-                <w:b/>
-                <w:bCs/>
-                <w:szCs w:val="28"/>
-                <w:cs/>
-                <w:lang w:bidi="ta-IN"/>
-              </w:rPr>
-            </w:pPr>
-            <w:r>
-              <w:rPr>
-                <w:rFonts w:cs="Latha"/>
-                <w:b/>
-                <w:bCs/>
-                <w:szCs w:val="28"/>
-                <w:cs/>
-                <w:lang w:bidi="ta-IN"/>
-              </w:rPr>
-              <w:t>2</w:t>
-            </w:r>
-            <w:r>
-              <w:rPr>
-                <w:rFonts w:cs="Latha"/>
-                <w:b/>
-                <w:bCs/>
-                <w:szCs w:val="28"/>
-                <w:cs/>
-                <w:lang w:bidi="ta-IN"/>
-              </w:rPr>
-              <w:t>)</w:t>
-            </w:r>
-            <w:r>
-              <w:rPr>
-                <w:rFonts w:ascii="Latha" w:hAnsi="Latha" w:cs="Latha"/>
-                <w:szCs w:val="28"/>
-                <w:lang w:bidi="ta-IN"/>
-              </w:rPr>
-              <w:t xml:space="preserve">  </w:t>
-            </w:r>
-            <w:r>
-              <w:rPr>
-                <w:rFonts w:cs="Latha"/>
-                <w:b/>
-                <w:bCs/>
-                <w:szCs w:val="28"/>
-                <w:cs/>
-                <w:lang w:bidi="ta-IN"/>
-              </w:rPr>
-              <w:t>1.3.14.7</w:t>
-            </w:r>
-            <w:r>
-              <w:rPr>
-                <w:rFonts w:cs="Latha"/>
-                <w:b/>
-                <w:bCs/>
-                <w:szCs w:val="28"/>
-                <w:lang w:bidi="ta-IN"/>
-              </w:rPr>
-              <w:t>(</w:t>
-            </w:r>
-            <w:r>
-              <w:rPr>
-                <w:rFonts w:cs="Latha"/>
-                <w:b/>
-                <w:bCs/>
-                <w:szCs w:val="28"/>
-                <w:cs/>
-                <w:lang w:bidi="ta-IN"/>
-              </w:rPr>
-              <w:t>2</w:t>
-            </w:r>
-            <w:r>
-              <w:rPr>
-                <w:rFonts w:cs="Latha"/>
-                <w:b/>
-                <w:bCs/>
-                <w:szCs w:val="28"/>
-                <w:cs/>
-                <w:lang w:bidi="ta-IN"/>
-              </w:rPr>
-              <w:t>)</w:t>
-            </w:r>
-            <w:r>
-              <w:rPr>
-                <w:rFonts w:ascii="Latha" w:hAnsi="Latha" w:cs="Latha"/>
-                <w:szCs w:val="28"/>
-                <w:lang w:bidi="ta-IN"/>
-              </w:rPr>
-              <w:t>-</w:t>
-            </w:r>
-            <w:r>
-              <w:rPr>
-                <w:rFonts w:ascii="Latha" w:hAnsi="Latha" w:cs="Latha"/>
-                <w:szCs w:val="28"/>
-                <w:lang w:bidi="ta-IN"/>
-              </w:rPr>
-              <w:t xml:space="preserve"> </w:t>
-            </w:r>
-            <w:r>
-              <w:rPr>
-                <w:rFonts w:ascii="BRH Devanagari Extra" w:hAnsi="BRH Devanagari Extra" w:cs="BRH Devanagari Extra"/>
-                <w:color w:val="FF0000"/>
-                <w:sz w:val="32"/>
-                <w:szCs w:val="40"/>
-                <w:highlight w:val="yellow"/>
-              </w:rPr>
-              <w:t>A</w:t>
-            </w:r>
-            <w:r>
-              <w:rPr>
-                <w:rFonts w:ascii="BRH Malayalam Extra" w:hAnsi="BRH Malayalam Extra" w:cs="BRH Devanagari Extra"/>
-                <w:color w:val="FF0000"/>
-                <w:sz w:val="25"/>
-                <w:szCs w:val="40"/>
-                <w:highlight w:val="yellow"/>
-              </w:rPr>
-              <w:t>–</w:t>
-            </w:r>
-            <w:r>
-              <w:rPr>
-                <w:rFonts w:ascii="BRH Devanagari Extra" w:hAnsi="BRH Devanagari Extra" w:cs="BRH Devanagari Extra"/>
-                <w:color w:val="FF0000"/>
-                <w:sz w:val="32"/>
-                <w:szCs w:val="40"/>
-                <w:highlight w:val="yellow"/>
-              </w:rPr>
-              <w:t>prÉÉþxÉÉ</w:t>
-            </w:r>
-            <w:r>
-              <w:rPr>
-                <w:rFonts w:ascii="BRH Malayalam Extra" w:hAnsi="BRH Malayalam Extra" w:cs="BRH Devanagari Extra"/>
-                <w:color w:val="FF0000"/>
-                <w:sz w:val="25"/>
-                <w:szCs w:val="40"/>
-                <w:highlight w:val="yellow"/>
-              </w:rPr>
-              <w:t>–</w:t>
-            </w:r>
-            <w:r>
-              <w:rPr>
-                <w:rFonts w:ascii="BRH Devanagari Extra" w:hAnsi="BRH Devanagari Extra" w:cs="BRH Devanagari Extra"/>
-                <w:color w:val="FF0000"/>
-                <w:sz w:val="32"/>
-                <w:szCs w:val="40"/>
-                <w:highlight w:val="yellow"/>
-              </w:rPr>
-              <w:t xml:space="preserve"> ÅÅxÉÉ </w:t>
+              <w:t>iy</w:t>
+            </w:r>
+            <w:r>
+              <w:rPr>
+                <w:rFonts w:ascii="BRH Malayalam Extra" w:hAnsi="BRH Malayalam Extra" w:cs="BRH Malayalam Extra"/>
+                <w:color w:val="000000"/>
+                <w:sz w:val="32"/>
+                <w:szCs w:val="40"/>
+              </w:rPr>
+              <w:t>Zy— k</w:t>
+            </w:r>
+            <w:r>
+              <w:rPr>
+                <w:rFonts w:ascii="BRH Malayalam Extra" w:hAnsi="BRH Malayalam Extra" w:cs="BRH Malayalam Extra"/>
+                <w:color w:val="000000"/>
+                <w:sz w:val="25"/>
+                <w:szCs w:val="40"/>
+              </w:rPr>
+              <w:t>–</w:t>
+            </w:r>
+            <w:bookmarkStart w:id="2" w:name="_Hlk119165388"/>
+            <w:r>
+              <w:rPr>
+                <w:rFonts w:ascii="BRH Malayalam Extra" w:hAnsi="BRH Malayalam Extra" w:cs="BRH Malayalam Extra"/>
+                <w:color w:val="000000"/>
+                <w:sz w:val="32"/>
+                <w:szCs w:val="40"/>
+              </w:rPr>
+              <w:t>jy</w:t>
+            </w:r>
+            <w:bookmarkEnd w:id="2"/>
+            <w:r>
+              <w:rPr>
+                <w:rFonts w:ascii="BRH Malayalam Extra" w:hAnsi="BRH Malayalam Extra" w:cs="BRH Malayalam Extra"/>
+                <w:color w:val="000000"/>
+                <w:sz w:val="32"/>
+                <w:szCs w:val="40"/>
+              </w:rPr>
+              <w:t xml:space="preserve">I | </w:t>
             </w:r>
           </w:p>
         </w:tc>
@@ -20543,50 +20266,855 @@
           </w:tcPr>
           <w:p>
             <w:pPr>
+              <w:widowControl w:val="0"/>
+              <w:autoSpaceDE w:val="0"/>
+              <w:autoSpaceDN w:val="0"/>
+              <w:adjustRightInd w:val="0"/>
               <w:spacing w:before="0" w:line="240" w:lineRule="auto"/>
               <w:rPr>
-                <w:rFonts w:cs="Latha"/>
-                <w:b/>
-                <w:bCs/>
-                <w:szCs w:val="28"/>
-                <w:lang w:bidi="ta-IN"/>
+                <w:rFonts w:ascii="BRH Malayalam Extra" w:hAnsi="BRH Malayalam Extra" w:cs="BRH Malayalam Extra"/>
+                <w:color w:val="000000"/>
+                <w:sz w:val="32"/>
+                <w:szCs w:val="40"/>
               </w:rPr>
             </w:pPr>
             <w:r>
+              <w:rPr>
+                <w:rFonts w:cs="BRH Malayalam Extra"/>
+                <w:color w:val="000000"/>
+                <w:szCs w:val="40"/>
+              </w:rPr>
+              <w:t>56</w:t>
+            </w:r>
+            <w:r>
+              <w:rPr>
+                <w:rFonts w:ascii="BRH Malayalam Extra" w:hAnsi="BRH Malayalam Extra" w:cs="BRH Malayalam Extra"/>
+                <w:color w:val="000000"/>
+                <w:sz w:val="32"/>
+                <w:szCs w:val="40"/>
+              </w:rPr>
+              <w:t xml:space="preserve">)  </w:t>
+            </w:r>
+            <w:r>
+              <w:rPr>
+                <w:rFonts w:cs="BRH Malayalam Extra"/>
+                <w:color w:val="000000"/>
+                <w:szCs w:val="40"/>
+              </w:rPr>
+              <w:t>1</w:t>
+            </w:r>
+            <w:r>
+              <w:rPr>
+                <w:rFonts w:ascii="BRH Malayalam Extra" w:hAnsi="BRH Malayalam Extra" w:cs="BRH Malayalam Extra"/>
+                <w:color w:val="000000"/>
+                <w:sz w:val="32"/>
+                <w:szCs w:val="40"/>
+              </w:rPr>
+              <w:t>.</w:t>
+            </w:r>
+            <w:r>
+              <w:rPr>
+                <w:rFonts w:cs="BRH Malayalam Extra"/>
+                <w:color w:val="000000"/>
+                <w:szCs w:val="40"/>
+              </w:rPr>
+              <w:t>3</w:t>
+            </w:r>
+            <w:r>
+              <w:rPr>
+                <w:rFonts w:ascii="BRH Malayalam Extra" w:hAnsi="BRH Malayalam Extra" w:cs="BRH Malayalam Extra"/>
+                <w:color w:val="000000"/>
+                <w:sz w:val="32"/>
+                <w:szCs w:val="40"/>
+              </w:rPr>
+              <w:t>.</w:t>
+            </w:r>
+            <w:r>
+              <w:rPr>
+                <w:rFonts w:cs="BRH Malayalam Extra"/>
+                <w:color w:val="000000"/>
+                <w:szCs w:val="40"/>
+              </w:rPr>
+              <w:t>14</w:t>
+            </w:r>
+            <w:r>
+              <w:rPr>
+                <w:rFonts w:ascii="BRH Malayalam Extra" w:hAnsi="BRH Malayalam Extra" w:cs="BRH Malayalam Extra"/>
+                <w:color w:val="000000"/>
+                <w:sz w:val="32"/>
+                <w:szCs w:val="40"/>
+              </w:rPr>
+              <w:t>.</w:t>
+            </w:r>
+            <w:r>
+              <w:rPr>
+                <w:rFonts w:cs="BRH Malayalam Extra"/>
+                <w:color w:val="000000"/>
+                <w:szCs w:val="40"/>
+              </w:rPr>
+              <w:t>6</w:t>
+            </w:r>
+            <w:r>
+              <w:rPr>
+                <w:rFonts w:ascii="BRH Malayalam Extra" w:hAnsi="BRH Malayalam Extra" w:cs="BRH Malayalam Extra"/>
+                <w:color w:val="000000"/>
+                <w:sz w:val="32"/>
+                <w:szCs w:val="40"/>
+              </w:rPr>
+              <w:t>(</w:t>
+            </w:r>
+            <w:r>
+              <w:rPr>
+                <w:rFonts w:cs="BRH Malayalam Extra"/>
+                <w:color w:val="000000"/>
+                <w:szCs w:val="40"/>
+              </w:rPr>
+              <w:t>48</w:t>
+            </w:r>
+            <w:r>
+              <w:rPr>
+                <w:rFonts w:ascii="BRH Malayalam Extra" w:hAnsi="BRH Malayalam Extra" w:cs="BRH Malayalam Extra"/>
+                <w:color w:val="000000"/>
+                <w:sz w:val="32"/>
+                <w:szCs w:val="40"/>
+              </w:rPr>
+              <w:t>)- k</w:t>
+            </w:r>
+            <w:r>
+              <w:rPr>
+                <w:rFonts w:ascii="BRH Malayalam Extra" w:hAnsi="BRH Malayalam Extra" w:cs="BRH Malayalam Extra"/>
+                <w:color w:val="000000"/>
+                <w:sz w:val="25"/>
+                <w:szCs w:val="40"/>
+              </w:rPr>
+              <w:t>–</w:t>
+            </w:r>
+            <w:r>
+              <w:rPr>
+                <w:rFonts w:ascii="BRH Malayalam Extra" w:hAnsi="BRH Malayalam Extra" w:cs="BRH Malayalam Extra"/>
+                <w:color w:val="000000"/>
+                <w:sz w:val="32"/>
+                <w:szCs w:val="40"/>
+              </w:rPr>
+              <w:t>jyI ||</w:t>
+            </w:r>
+          </w:p>
+          <w:p>
+            <w:pPr>
+              <w:widowControl w:val="0"/>
+              <w:autoSpaceDE w:val="0"/>
+              <w:autoSpaceDN w:val="0"/>
+              <w:adjustRightInd w:val="0"/>
+              <w:spacing w:before="0" w:line="240" w:lineRule="auto"/>
               <w:rPr>
                 <w:b/>
                 <w:sz w:val="28"/>
                 <w:szCs w:val="28"/>
                 <w:u w:val="single"/>
               </w:rPr>
-              <w:lastRenderedPageBreak/>
-              <w:t xml:space="preserve">1.3.14.7 - </w:t>
-            </w:r>
-            <w:r>
-              <w:rPr>
-                <w:rFonts w:cs="Latha"/>
-                <w:b/>
-                <w:bCs/>
-                <w:sz w:val="28"/>
-                <w:szCs w:val="28"/>
-                <w:u w:val="single"/>
-                <w:lang w:bidi="ta-IN"/>
-              </w:rPr>
-              <w:t>Ghanam</w:t>
+            </w:pPr>
+            <w:r>
+              <w:rPr>
+                <w:rFonts w:ascii="BRH Malayalam Extra" w:hAnsi="BRH Malayalam Extra" w:cs="BRH Malayalam Extra"/>
+                <w:color w:val="000000"/>
+                <w:sz w:val="32"/>
+                <w:szCs w:val="40"/>
+              </w:rPr>
+              <w:t>k</w:t>
+            </w:r>
+            <w:r>
+              <w:rPr>
+                <w:rFonts w:ascii="BRH Malayalam Extra" w:hAnsi="BRH Malayalam Extra" w:cs="BRH Malayalam Extra"/>
+                <w:color w:val="000000"/>
+                <w:sz w:val="25"/>
+                <w:szCs w:val="40"/>
+              </w:rPr>
+              <w:t>–</w:t>
+            </w:r>
+            <w:r>
+              <w:rPr>
+                <w:rFonts w:ascii="BRH Malayalam Extra" w:hAnsi="BRH Malayalam Extra" w:cs="BRH Malayalam Extra"/>
+                <w:color w:val="000000"/>
+                <w:sz w:val="32"/>
+                <w:szCs w:val="40"/>
+                <w:highlight w:val="green"/>
+              </w:rPr>
+              <w:t>jy</w:t>
+            </w:r>
+            <w:r>
+              <w:rPr>
+                <w:rFonts w:ascii="BRH Malayalam Extra" w:hAnsi="BRH Malayalam Extra" w:cs="BRH Malayalam Extra"/>
+                <w:color w:val="000000"/>
+                <w:sz w:val="32"/>
+                <w:szCs w:val="40"/>
+              </w:rPr>
+              <w:t>iyZy— k</w:t>
+            </w:r>
+            <w:r>
+              <w:rPr>
+                <w:rFonts w:ascii="BRH Malayalam Extra" w:hAnsi="BRH Malayalam Extra" w:cs="BRH Malayalam Extra"/>
+                <w:color w:val="000000"/>
+                <w:sz w:val="25"/>
+                <w:szCs w:val="40"/>
+              </w:rPr>
+              <w:t>–</w:t>
+            </w:r>
+            <w:r>
+              <w:rPr>
+                <w:rFonts w:ascii="BRH Malayalam Extra" w:hAnsi="BRH Malayalam Extra" w:cs="BRH Malayalam Extra"/>
+                <w:color w:val="000000"/>
+                <w:sz w:val="32"/>
+                <w:szCs w:val="40"/>
+              </w:rPr>
+              <w:t xml:space="preserve">jyI | </w:t>
+            </w:r>
+          </w:p>
+        </w:tc>
+      </w:tr>
+      <w:tr>
+        <w:tc>
+          <w:tcPr>
+            <w:tcW w:w="7450" w:type="dxa"/>
+          </w:tcPr>
+          <w:p>
+            <w:pPr>
+              <w:widowControl w:val="0"/>
+              <w:autoSpaceDE w:val="0"/>
+              <w:autoSpaceDN w:val="0"/>
+              <w:adjustRightInd w:val="0"/>
+              <w:spacing w:before="0" w:line="240" w:lineRule="auto"/>
+              <w:rPr>
+                <w:rFonts w:ascii="BRH Malayalam Extra" w:hAnsi="BRH Malayalam Extra" w:cs="BRH Malayalam Extra"/>
+                <w:color w:val="000000"/>
+                <w:sz w:val="32"/>
+                <w:szCs w:val="40"/>
+              </w:rPr>
+            </w:pPr>
+            <w:r>
+              <w:rPr>
+                <w:rFonts w:cs="BRH Malayalam Extra"/>
+                <w:color w:val="000000"/>
+                <w:szCs w:val="40"/>
+              </w:rPr>
+              <w:t>1</w:t>
+            </w:r>
+            <w:r>
+              <w:rPr>
+                <w:rFonts w:ascii="BRH Malayalam Extra" w:hAnsi="BRH Malayalam Extra" w:cs="BRH Malayalam Extra"/>
+                <w:color w:val="000000"/>
+                <w:sz w:val="32"/>
+                <w:szCs w:val="40"/>
+              </w:rPr>
+              <w:t xml:space="preserve">)  </w:t>
+            </w:r>
+            <w:r>
+              <w:rPr>
+                <w:rFonts w:cs="BRH Malayalam Extra"/>
+                <w:color w:val="000000"/>
+                <w:szCs w:val="40"/>
+              </w:rPr>
+              <w:t>1</w:t>
+            </w:r>
+            <w:r>
+              <w:rPr>
+                <w:rFonts w:ascii="BRH Malayalam Extra" w:hAnsi="BRH Malayalam Extra" w:cs="BRH Malayalam Extra"/>
+                <w:color w:val="000000"/>
+                <w:sz w:val="32"/>
+                <w:szCs w:val="40"/>
+              </w:rPr>
+              <w:t>.</w:t>
+            </w:r>
+            <w:r>
+              <w:rPr>
+                <w:rFonts w:cs="BRH Malayalam Extra"/>
+                <w:color w:val="000000"/>
+                <w:szCs w:val="40"/>
+              </w:rPr>
+              <w:t>3</w:t>
+            </w:r>
+            <w:r>
+              <w:rPr>
+                <w:rFonts w:ascii="BRH Malayalam Extra" w:hAnsi="BRH Malayalam Extra" w:cs="BRH Malayalam Extra"/>
+                <w:color w:val="000000"/>
+                <w:sz w:val="32"/>
+                <w:szCs w:val="40"/>
+              </w:rPr>
+              <w:t>.</w:t>
+            </w:r>
+            <w:r>
+              <w:rPr>
+                <w:rFonts w:cs="BRH Malayalam Extra"/>
+                <w:color w:val="000000"/>
+                <w:szCs w:val="40"/>
+              </w:rPr>
+              <w:t>14</w:t>
+            </w:r>
+            <w:r>
+              <w:rPr>
+                <w:rFonts w:ascii="BRH Malayalam Extra" w:hAnsi="BRH Malayalam Extra" w:cs="BRH Malayalam Extra"/>
+                <w:color w:val="000000"/>
+                <w:sz w:val="32"/>
+                <w:szCs w:val="40"/>
+              </w:rPr>
+              <w:t>.</w:t>
+            </w:r>
+            <w:r>
+              <w:rPr>
+                <w:rFonts w:cs="BRH Malayalam Extra"/>
+                <w:color w:val="000000"/>
+                <w:szCs w:val="40"/>
+              </w:rPr>
+              <w:t>7</w:t>
+            </w:r>
+            <w:r>
+              <w:rPr>
+                <w:rFonts w:ascii="BRH Malayalam Extra" w:hAnsi="BRH Malayalam Extra" w:cs="BRH Malayalam Extra"/>
+                <w:color w:val="000000"/>
+                <w:sz w:val="32"/>
+                <w:szCs w:val="40"/>
+              </w:rPr>
+              <w:t>(</w:t>
+            </w:r>
+            <w:r>
+              <w:rPr>
+                <w:rFonts w:cs="BRH Malayalam Extra"/>
+                <w:color w:val="000000"/>
+                <w:szCs w:val="40"/>
+              </w:rPr>
+              <w:t>1</w:t>
+            </w:r>
+            <w:r>
+              <w:rPr>
+                <w:rFonts w:ascii="BRH Malayalam Extra" w:hAnsi="BRH Malayalam Extra" w:cs="BRH Malayalam Extra"/>
+                <w:color w:val="000000"/>
+                <w:sz w:val="32"/>
+                <w:szCs w:val="40"/>
+              </w:rPr>
+              <w:t>)- P</w:t>
+            </w:r>
+            <w:r>
+              <w:rPr>
+                <w:rFonts w:ascii="BRH Malayalam Extra" w:hAnsi="BRH Malayalam Extra" w:cs="BRH Malayalam Extra"/>
+                <w:color w:val="000000"/>
+                <w:sz w:val="25"/>
+                <w:szCs w:val="40"/>
+              </w:rPr>
+              <w:t>–</w:t>
+            </w:r>
+            <w:r>
+              <w:rPr>
+                <w:rFonts w:ascii="BRH Malayalam Extra" w:hAnsi="BRH Malayalam Extra" w:cs="BRH Malayalam Extra"/>
+                <w:color w:val="000000"/>
+                <w:sz w:val="32"/>
+                <w:szCs w:val="40"/>
+              </w:rPr>
+              <w:t>ª</w:t>
+            </w:r>
+            <w:r>
+              <w:rPr>
+                <w:rFonts w:ascii="BRH Malayalam Extra" w:hAnsi="BRH Malayalam Extra" w:cs="BRH Malayalam Extra"/>
+                <w:color w:val="000000"/>
+                <w:sz w:val="25"/>
+                <w:szCs w:val="40"/>
+              </w:rPr>
+              <w:t>–</w:t>
+            </w:r>
+            <w:r>
+              <w:rPr>
+                <w:rFonts w:ascii="BRH Malayalam Extra" w:hAnsi="BRH Malayalam Extra" w:cs="BRH Malayalam Extra"/>
+                <w:color w:val="000000"/>
+                <w:sz w:val="32"/>
+                <w:szCs w:val="40"/>
+              </w:rPr>
+              <w:t>.r</w:t>
+            </w:r>
+            <w:r>
+              <w:rPr>
+                <w:rFonts w:ascii="BRH Malayalam Extra" w:hAnsi="BRH Malayalam Extra" w:cs="BRH Malayalam Extra"/>
+                <w:color w:val="000000"/>
+                <w:sz w:val="25"/>
+                <w:szCs w:val="40"/>
+              </w:rPr>
+              <w:t>–</w:t>
+            </w:r>
+            <w:r>
+              <w:rPr>
+                <w:rFonts w:ascii="BRH Malayalam Extra" w:hAnsi="BRH Malayalam Extra" w:cs="BRH Malayalam Extra"/>
+                <w:color w:val="000000"/>
+                <w:sz w:val="32"/>
+                <w:szCs w:val="40"/>
+              </w:rPr>
+              <w:t>YzJ | A</w:t>
+            </w:r>
+            <w:r>
+              <w:rPr>
+                <w:rFonts w:ascii="BRH Malayalam Extra" w:hAnsi="BRH Malayalam Extra" w:cs="BRH Malayalam Extra"/>
+                <w:color w:val="000000"/>
+                <w:sz w:val="25"/>
+                <w:szCs w:val="40"/>
+              </w:rPr>
+              <w:t>–</w:t>
+            </w:r>
+            <w:r>
+              <w:rPr>
+                <w:rFonts w:ascii="BRH Malayalam Extra" w:hAnsi="BRH Malayalam Extra" w:cs="BRH Malayalam Extra"/>
+                <w:color w:val="000000"/>
+                <w:sz w:val="32"/>
+                <w:szCs w:val="40"/>
+              </w:rPr>
+              <w:t>hy | B</w:t>
+            </w:r>
+            <w:r>
+              <w:rPr>
+                <w:rFonts w:ascii="BRH Malayalam Extra" w:hAnsi="BRH Malayalam Extra" w:cs="BRH Malayalam Extra"/>
+                <w:color w:val="000000"/>
+                <w:sz w:val="25"/>
+                <w:szCs w:val="40"/>
+              </w:rPr>
+              <w:t>–</w:t>
+            </w:r>
+            <w:r>
+              <w:rPr>
+                <w:rFonts w:ascii="BRH Malayalam Extra" w:hAnsi="BRH Malayalam Extra" w:cs="BRH Malayalam Extra"/>
+                <w:color w:val="000000"/>
+                <w:sz w:val="32"/>
+                <w:szCs w:val="40"/>
+              </w:rPr>
+              <w:t xml:space="preserve">sx | </w:t>
             </w:r>
           </w:p>
           <w:p>
             <w:pPr>
+              <w:widowControl w:val="0"/>
+              <w:autoSpaceDE w:val="0"/>
+              <w:autoSpaceDN w:val="0"/>
+              <w:adjustRightInd w:val="0"/>
               <w:spacing w:before="0" w:line="240" w:lineRule="auto"/>
               <w:rPr>
-                <w:rFonts w:cs="Latha"/>
-                <w:b/>
-                <w:bCs/>
-                <w:szCs w:val="28"/>
-                <w:lang w:bidi="ta-IN"/>
+                <w:rFonts w:ascii="BRH Malayalam Extra" w:hAnsi="BRH Malayalam Extra" w:cs="BRH Malayalam Extra"/>
+                <w:color w:val="000000"/>
+                <w:sz w:val="32"/>
+                <w:szCs w:val="40"/>
               </w:rPr>
             </w:pPr>
             <w:r>
+              <w:rPr>
+                <w:rFonts w:ascii="BRH Malayalam Extra" w:hAnsi="BRH Malayalam Extra" w:cs="BRH Malayalam Extra"/>
+                <w:sz w:val="32"/>
+                <w:szCs w:val="40"/>
+              </w:rPr>
+              <w:t>P</w:t>
+            </w:r>
+            <w:r>
+              <w:rPr>
+                <w:rFonts w:ascii="BRH Malayalam Extra" w:hAnsi="BRH Malayalam Extra" w:cs="BRH Malayalam Extra"/>
+                <w:sz w:val="25"/>
+                <w:szCs w:val="40"/>
+              </w:rPr>
+              <w:t>–</w:t>
+            </w:r>
+            <w:r>
+              <w:rPr>
+                <w:rFonts w:ascii="BRH Malayalam Extra" w:hAnsi="BRH Malayalam Extra" w:cs="BRH Malayalam Extra"/>
+                <w:sz w:val="32"/>
+                <w:szCs w:val="40"/>
+              </w:rPr>
+              <w:t>ª</w:t>
+            </w:r>
+            <w:r>
+              <w:rPr>
+                <w:rFonts w:ascii="BRH Malayalam Extra" w:hAnsi="BRH Malayalam Extra" w:cs="BRH Malayalam Extra"/>
+                <w:sz w:val="25"/>
+                <w:szCs w:val="40"/>
+              </w:rPr>
+              <w:t>–</w:t>
+            </w:r>
+            <w:r>
+              <w:rPr>
+                <w:rFonts w:ascii="BRH Malayalam Extra" w:hAnsi="BRH Malayalam Extra" w:cs="BRH Malayalam Extra"/>
+                <w:sz w:val="32"/>
+                <w:szCs w:val="40"/>
+              </w:rPr>
+              <w:t>.r</w:t>
+            </w:r>
+            <w:r>
+              <w:rPr>
+                <w:rFonts w:ascii="BRH Malayalam Extra" w:hAnsi="BRH Malayalam Extra" w:cs="BRH Malayalam Extra"/>
+                <w:sz w:val="25"/>
+                <w:szCs w:val="40"/>
+              </w:rPr>
+              <w:t>–</w:t>
+            </w:r>
+            <w:r>
+              <w:rPr>
+                <w:rFonts w:ascii="BRH Malayalam Extra" w:hAnsi="BRH Malayalam Extra" w:cs="BRH Malayalam Extra"/>
+                <w:sz w:val="32"/>
+                <w:szCs w:val="40"/>
+              </w:rPr>
+              <w:t>Yz k</w:t>
+            </w:r>
+            <w:r>
+              <w:rPr>
+                <w:rFonts w:ascii="BRH Malayalam Extra" w:hAnsi="BRH Malayalam Extra" w:cs="BRH Malayalam Extra"/>
+                <w:sz w:val="25"/>
+                <w:szCs w:val="40"/>
+              </w:rPr>
+              <w:t>–</w:t>
+            </w:r>
+            <w:r>
+              <w:rPr>
+                <w:rFonts w:ascii="BRH Malayalam Extra" w:hAnsi="BRH Malayalam Extra" w:cs="BRH Malayalam Extra"/>
+                <w:sz w:val="32"/>
+                <w:szCs w:val="40"/>
+              </w:rPr>
+              <w:t>hõ—hy P—ª.r</w:t>
+            </w:r>
+            <w:r>
+              <w:rPr>
+                <w:rFonts w:ascii="BRH Malayalam Extra" w:hAnsi="BRH Malayalam Extra" w:cs="BRH Malayalam Extra"/>
+                <w:sz w:val="25"/>
+                <w:szCs w:val="40"/>
+              </w:rPr>
+              <w:t>–</w:t>
+            </w:r>
+            <w:r>
+              <w:rPr>
+                <w:rFonts w:ascii="BRH Malayalam Extra" w:hAnsi="BRH Malayalam Extra" w:cs="BRH Malayalam Extra"/>
+                <w:sz w:val="32"/>
+                <w:szCs w:val="40"/>
+              </w:rPr>
+              <w:t>Yz Ò—ª.r</w:t>
+            </w:r>
+            <w:r>
+              <w:rPr>
+                <w:rFonts w:ascii="BRH Malayalam Extra" w:hAnsi="BRH Malayalam Extra" w:cs="BRH Malayalam Extra"/>
+                <w:sz w:val="25"/>
+                <w:szCs w:val="40"/>
+              </w:rPr>
+              <w:t>–</w:t>
+            </w:r>
+            <w:r>
+              <w:rPr>
+                <w:rFonts w:ascii="BRH Malayalam Extra" w:hAnsi="BRH Malayalam Extra" w:cs="BRH Malayalam Extra"/>
+                <w:sz w:val="32"/>
+                <w:szCs w:val="40"/>
+              </w:rPr>
+              <w:t>Yz k</w:t>
+            </w:r>
+            <w:r>
+              <w:rPr>
+                <w:rFonts w:ascii="BRH Malayalam Extra" w:hAnsi="BRH Malayalam Extra" w:cs="BRH Malayalam Extra"/>
+                <w:sz w:val="25"/>
+                <w:szCs w:val="40"/>
+              </w:rPr>
+              <w:t>–</w:t>
+            </w:r>
+            <w:r>
+              <w:rPr>
+                <w:rFonts w:ascii="BRH Malayalam Extra" w:hAnsi="BRH Malayalam Extra" w:cs="BRH Malayalam Extra"/>
+                <w:sz w:val="32"/>
+                <w:szCs w:val="40"/>
+              </w:rPr>
+              <w:t>hõx—</w:t>
+            </w:r>
+            <w:r>
+              <w:rPr>
+                <w:rFonts w:ascii="BRH Malayalam Extra" w:hAnsi="BRH Malayalam Extra" w:cs="BRH Malayalam Extra"/>
+                <w:sz w:val="32"/>
+                <w:szCs w:val="40"/>
+                <w:highlight w:val="yellow"/>
+              </w:rPr>
+              <w:t>sx</w:t>
+            </w:r>
+            <w:r>
+              <w:rPr>
+                <w:rFonts w:ascii="BRH Malayalam Extra" w:hAnsi="BRH Malayalam Extra" w:cs="BRH Malayalam Extra"/>
+                <w:sz w:val="25"/>
+                <w:szCs w:val="40"/>
+              </w:rPr>
+              <w:t>–</w:t>
+            </w:r>
+            <w:r>
+              <w:rPr>
+                <w:rFonts w:ascii="BRH Malayalam Extra" w:hAnsi="BRH Malayalam Extra" w:cs="BRH Malayalam Extra"/>
+                <w:sz w:val="32"/>
+                <w:szCs w:val="40"/>
+              </w:rPr>
+              <w:t xml:space="preserve"> „„sx „hy P—ª.r</w:t>
+            </w:r>
+            <w:r>
+              <w:rPr>
+                <w:rFonts w:ascii="BRH Malayalam Extra" w:hAnsi="BRH Malayalam Extra" w:cs="BRH Malayalam Extra"/>
+                <w:sz w:val="25"/>
+                <w:szCs w:val="40"/>
+              </w:rPr>
+              <w:t>–</w:t>
+            </w:r>
+            <w:r>
+              <w:rPr>
+                <w:rFonts w:ascii="BRH Malayalam Extra" w:hAnsi="BRH Malayalam Extra" w:cs="BRH Malayalam Extra"/>
+                <w:sz w:val="32"/>
+                <w:szCs w:val="40"/>
+              </w:rPr>
+              <w:t xml:space="preserve">Yz </w:t>
+            </w:r>
+            <w:r>
+              <w:rPr>
+                <w:rFonts w:ascii="BRH Malayalam Extra" w:hAnsi="BRH Malayalam Extra" w:cs="BRH Malayalam Extra"/>
+                <w:color w:val="000000"/>
+                <w:sz w:val="32"/>
+                <w:szCs w:val="40"/>
+              </w:rPr>
+              <w:t>Ò—ª.r</w:t>
+            </w:r>
+            <w:r>
+              <w:rPr>
+                <w:rFonts w:ascii="BRH Malayalam Extra" w:hAnsi="BRH Malayalam Extra" w:cs="BRH Malayalam Extra"/>
+                <w:color w:val="000000"/>
+                <w:sz w:val="25"/>
+                <w:szCs w:val="40"/>
+              </w:rPr>
+              <w:t>–</w:t>
+            </w:r>
+            <w:r>
+              <w:rPr>
+                <w:rFonts w:ascii="BRH Malayalam Extra" w:hAnsi="BRH Malayalam Extra" w:cs="BRH Malayalam Extra"/>
+                <w:color w:val="000000"/>
+                <w:sz w:val="32"/>
+                <w:szCs w:val="40"/>
+              </w:rPr>
+              <w:t>Yz k</w:t>
+            </w:r>
+            <w:r>
+              <w:rPr>
+                <w:rFonts w:ascii="BRH Malayalam Extra" w:hAnsi="BRH Malayalam Extra" w:cs="BRH Malayalam Extra"/>
+                <w:color w:val="000000"/>
+                <w:sz w:val="25"/>
+                <w:szCs w:val="40"/>
+              </w:rPr>
+              <w:t>–</w:t>
+            </w:r>
+            <w:r>
+              <w:rPr>
+                <w:rFonts w:ascii="BRH Malayalam Extra" w:hAnsi="BRH Malayalam Extra" w:cs="BRH Malayalam Extra"/>
+                <w:color w:val="000000"/>
+                <w:sz w:val="32"/>
+                <w:szCs w:val="40"/>
+              </w:rPr>
+              <w:t xml:space="preserve">hõx—sx | </w:t>
+            </w:r>
+          </w:p>
+          <w:p>
+            <w:pPr>
+              <w:widowControl w:val="0"/>
+              <w:autoSpaceDE w:val="0"/>
+              <w:autoSpaceDN w:val="0"/>
+              <w:adjustRightInd w:val="0"/>
+              <w:spacing w:before="0" w:line="240" w:lineRule="auto"/>
+              <w:rPr>
+                <w:rFonts w:ascii="BRH Malayalam Extra" w:hAnsi="BRH Malayalam Extra" w:cs="BRH Malayalam Extra"/>
+                <w:color w:val="000000"/>
+                <w:sz w:val="32"/>
+                <w:szCs w:val="40"/>
+              </w:rPr>
+            </w:pPr>
+            <w:r>
+              <w:rPr>
+                <w:rFonts w:cs="BRH Malayalam Extra"/>
+                <w:color w:val="000000"/>
+                <w:szCs w:val="40"/>
+              </w:rPr>
+              <w:t>2</w:t>
+            </w:r>
+            <w:r>
+              <w:rPr>
+                <w:rFonts w:ascii="BRH Malayalam Extra" w:hAnsi="BRH Malayalam Extra" w:cs="BRH Malayalam Extra"/>
+                <w:color w:val="000000"/>
+                <w:sz w:val="32"/>
+                <w:szCs w:val="40"/>
+              </w:rPr>
+              <w:t xml:space="preserve">)  </w:t>
+            </w:r>
+            <w:r>
+              <w:rPr>
+                <w:rFonts w:cs="BRH Malayalam Extra"/>
+                <w:color w:val="000000"/>
+                <w:szCs w:val="40"/>
+              </w:rPr>
+              <w:t>1</w:t>
+            </w:r>
+            <w:r>
+              <w:rPr>
+                <w:rFonts w:ascii="BRH Malayalam Extra" w:hAnsi="BRH Malayalam Extra" w:cs="BRH Malayalam Extra"/>
+                <w:color w:val="000000"/>
+                <w:sz w:val="32"/>
+                <w:szCs w:val="40"/>
+              </w:rPr>
+              <w:t>.</w:t>
+            </w:r>
+            <w:r>
+              <w:rPr>
+                <w:rFonts w:cs="BRH Malayalam Extra"/>
+                <w:color w:val="000000"/>
+                <w:szCs w:val="40"/>
+              </w:rPr>
+              <w:t>3</w:t>
+            </w:r>
+            <w:r>
+              <w:rPr>
+                <w:rFonts w:ascii="BRH Malayalam Extra" w:hAnsi="BRH Malayalam Extra" w:cs="BRH Malayalam Extra"/>
+                <w:color w:val="000000"/>
+                <w:sz w:val="32"/>
+                <w:szCs w:val="40"/>
+              </w:rPr>
+              <w:t>.</w:t>
+            </w:r>
+            <w:r>
+              <w:rPr>
+                <w:rFonts w:cs="BRH Malayalam Extra"/>
+                <w:color w:val="000000"/>
+                <w:szCs w:val="40"/>
+              </w:rPr>
+              <w:t>14</w:t>
+            </w:r>
+            <w:r>
+              <w:rPr>
+                <w:rFonts w:ascii="BRH Malayalam Extra" w:hAnsi="BRH Malayalam Extra" w:cs="BRH Malayalam Extra"/>
+                <w:color w:val="000000"/>
+                <w:sz w:val="32"/>
+                <w:szCs w:val="40"/>
+              </w:rPr>
+              <w:t>.</w:t>
+            </w:r>
+            <w:r>
+              <w:rPr>
+                <w:rFonts w:cs="BRH Malayalam Extra"/>
+                <w:color w:val="000000"/>
+                <w:szCs w:val="40"/>
+              </w:rPr>
+              <w:t>7</w:t>
+            </w:r>
+            <w:r>
+              <w:rPr>
+                <w:rFonts w:ascii="BRH Malayalam Extra" w:hAnsi="BRH Malayalam Extra" w:cs="BRH Malayalam Extra"/>
+                <w:color w:val="000000"/>
+                <w:sz w:val="32"/>
+                <w:szCs w:val="40"/>
+              </w:rPr>
+              <w:t>(</w:t>
+            </w:r>
+            <w:r>
+              <w:rPr>
+                <w:rFonts w:cs="BRH Malayalam Extra"/>
+                <w:color w:val="000000"/>
+                <w:szCs w:val="40"/>
+              </w:rPr>
+              <w:t>2</w:t>
+            </w:r>
+            <w:r>
+              <w:rPr>
+                <w:rFonts w:ascii="BRH Malayalam Extra" w:hAnsi="BRH Malayalam Extra" w:cs="BRH Malayalam Extra"/>
+                <w:color w:val="000000"/>
+                <w:sz w:val="32"/>
+                <w:szCs w:val="40"/>
+              </w:rPr>
+              <w:t>)- A</w:t>
+            </w:r>
+            <w:r>
+              <w:rPr>
+                <w:rFonts w:ascii="BRH Malayalam Extra" w:hAnsi="BRH Malayalam Extra" w:cs="BRH Malayalam Extra"/>
+                <w:color w:val="000000"/>
+                <w:sz w:val="25"/>
+                <w:szCs w:val="40"/>
+              </w:rPr>
+              <w:t>–</w:t>
+            </w:r>
+            <w:r>
+              <w:rPr>
+                <w:rFonts w:ascii="BRH Malayalam Extra" w:hAnsi="BRH Malayalam Extra" w:cs="BRH Malayalam Extra"/>
+                <w:color w:val="000000"/>
+                <w:sz w:val="32"/>
+                <w:szCs w:val="40"/>
+              </w:rPr>
+              <w:t>hy | B</w:t>
+            </w:r>
+            <w:r>
+              <w:rPr>
+                <w:rFonts w:ascii="BRH Malayalam Extra" w:hAnsi="BRH Malayalam Extra" w:cs="BRH Malayalam Extra"/>
+                <w:color w:val="000000"/>
+                <w:sz w:val="25"/>
+                <w:szCs w:val="40"/>
+              </w:rPr>
+              <w:t>–</w:t>
+            </w:r>
+            <w:r>
+              <w:rPr>
+                <w:rFonts w:ascii="BRH Malayalam Extra" w:hAnsi="BRH Malayalam Extra" w:cs="BRH Malayalam Extra"/>
+                <w:color w:val="000000"/>
+                <w:sz w:val="32"/>
+                <w:szCs w:val="40"/>
+              </w:rPr>
+              <w:t>sx | px¥R—r¡ | (</w:t>
+            </w:r>
+            <w:r>
+              <w:rPr>
+                <w:rFonts w:cs="BRH Malayalam Extra"/>
+                <w:color w:val="000000"/>
+                <w:szCs w:val="40"/>
+              </w:rPr>
+              <w:t>GS1</w:t>
+            </w:r>
+            <w:r>
+              <w:rPr>
+                <w:rFonts w:ascii="BRH Malayalam Extra" w:hAnsi="BRH Malayalam Extra" w:cs="BRH Malayalam Extra"/>
+                <w:color w:val="000000"/>
+                <w:sz w:val="32"/>
+                <w:szCs w:val="40"/>
+              </w:rPr>
+              <w:t>.</w:t>
+            </w:r>
+            <w:r>
+              <w:rPr>
+                <w:rFonts w:cs="BRH Malayalam Extra"/>
+                <w:color w:val="000000"/>
+                <w:szCs w:val="40"/>
+              </w:rPr>
+              <w:t>3</w:t>
+            </w:r>
+            <w:r>
+              <w:rPr>
+                <w:rFonts w:ascii="BRH Malayalam Extra" w:hAnsi="BRH Malayalam Extra" w:cs="BRH Malayalam Extra"/>
+                <w:color w:val="000000"/>
+                <w:sz w:val="32"/>
+                <w:szCs w:val="40"/>
+              </w:rPr>
+              <w:t>-</w:t>
+            </w:r>
+            <w:r>
+              <w:rPr>
+                <w:rFonts w:cs="BRH Malayalam Extra"/>
+                <w:color w:val="000000"/>
+                <w:szCs w:val="40"/>
+              </w:rPr>
+              <w:t>25</w:t>
+            </w:r>
+            <w:r>
+              <w:rPr>
+                <w:rFonts w:ascii="BRH Malayalam Extra" w:hAnsi="BRH Malayalam Extra" w:cs="BRH Malayalam Extra"/>
+                <w:color w:val="000000"/>
+                <w:sz w:val="32"/>
+                <w:szCs w:val="40"/>
+              </w:rPr>
+              <w:t>)</w:t>
+            </w:r>
+          </w:p>
+          <w:p>
+            <w:pPr>
+              <w:widowControl w:val="0"/>
+              <w:autoSpaceDE w:val="0"/>
+              <w:autoSpaceDN w:val="0"/>
+              <w:adjustRightInd w:val="0"/>
+              <w:spacing w:before="0" w:line="240" w:lineRule="auto"/>
               <w:rPr>
                 <w:rFonts w:cs="Latha"/>
                 <w:b/>
@@ -20595,9 +21123,803 @@
                 <w:cs/>
                 <w:lang w:bidi="ta-IN"/>
               </w:rPr>
+            </w:pPr>
+            <w:r>
+              <w:rPr>
+                <w:rFonts w:ascii="BRH Malayalam Extra" w:hAnsi="BRH Malayalam Extra" w:cs="BRH Malayalam Extra"/>
+                <w:color w:val="000000"/>
+                <w:sz w:val="32"/>
+                <w:szCs w:val="40"/>
+              </w:rPr>
+              <w:t>A</w:t>
+            </w:r>
+            <w:r>
+              <w:rPr>
+                <w:rFonts w:ascii="BRH Malayalam Extra" w:hAnsi="BRH Malayalam Extra" w:cs="BRH Malayalam Extra"/>
+                <w:color w:val="000000"/>
+                <w:sz w:val="25"/>
+                <w:szCs w:val="40"/>
+              </w:rPr>
+              <w:t>–</w:t>
+            </w:r>
+            <w:r>
+              <w:rPr>
+                <w:rFonts w:ascii="BRH Malayalam Extra" w:hAnsi="BRH Malayalam Extra" w:cs="BRH Malayalam Extra"/>
+                <w:color w:val="000000"/>
+                <w:sz w:val="32"/>
+                <w:szCs w:val="40"/>
+              </w:rPr>
+              <w:t>hõx</w:t>
+            </w:r>
+            <w:r>
+              <w:rPr>
+                <w:rFonts w:ascii="BRH Malayalam Extra" w:hAnsi="BRH Malayalam Extra" w:cs="BRH Malayalam Extra"/>
+                <w:color w:val="FF0000"/>
+                <w:sz w:val="32"/>
+                <w:szCs w:val="40"/>
+              </w:rPr>
+              <w:t>—</w:t>
+            </w:r>
+            <w:r>
+              <w:rPr>
+                <w:rFonts w:ascii="BRH Malayalam Extra" w:hAnsi="BRH Malayalam Extra" w:cs="BRH Malayalam Extra"/>
+                <w:sz w:val="32"/>
+                <w:szCs w:val="40"/>
+                <w:highlight w:val="yellow"/>
+              </w:rPr>
+              <w:t>sx</w:t>
+            </w:r>
+            <w:r>
+              <w:rPr>
+                <w:rFonts w:ascii="BRH Malayalam Extra" w:hAnsi="BRH Malayalam Extra" w:cs="BRH Malayalam Extra"/>
+                <w:sz w:val="25"/>
+                <w:szCs w:val="40"/>
+                <w:highlight w:val="yellow"/>
+              </w:rPr>
+              <w:t>–</w:t>
+            </w:r>
+            <w:r>
+              <w:rPr>
+                <w:rFonts w:ascii="BRH Malayalam Extra" w:hAnsi="BRH Malayalam Extra" w:cs="BRH Malayalam Extra"/>
+                <w:sz w:val="32"/>
+                <w:szCs w:val="40"/>
+              </w:rPr>
+              <w:t xml:space="preserve"> </w:t>
+            </w:r>
+            <w:r>
+              <w:rPr>
+                <w:rFonts w:ascii="BRH Malayalam Extra" w:hAnsi="BRH Malayalam Extra" w:cs="BRH Malayalam Extra"/>
+                <w:color w:val="000000"/>
+                <w:sz w:val="32"/>
+                <w:szCs w:val="40"/>
+              </w:rPr>
+              <w:t>„„sx „hõx˜(</w:t>
+            </w:r>
+            <w:r>
+              <w:rPr>
+                <w:rFonts w:cs="BRH Malayalam Extra"/>
+                <w:color w:val="000000"/>
+                <w:szCs w:val="40"/>
+              </w:rPr>
               <w:t>1</w:t>
             </w:r>
             <w:r>
+              <w:rPr>
+                <w:rFonts w:ascii="BRH Malayalam Extra" w:hAnsi="BRH Malayalam Extra" w:cs="BRH Malayalam Extra"/>
+                <w:color w:val="000000"/>
+                <w:sz w:val="25"/>
+                <w:szCs w:val="40"/>
+              </w:rPr>
+              <w:t>–</w:t>
+            </w:r>
+            <w:r>
+              <w:rPr>
+                <w:rFonts w:ascii="BRH Malayalam Extra" w:hAnsi="BRH Malayalam Extra" w:cs="BRH Malayalam Extra"/>
+                <w:color w:val="000000"/>
+                <w:sz w:val="32"/>
+                <w:szCs w:val="40"/>
+              </w:rPr>
+              <w:t>)hõx—sx px¥R—r¡</w:t>
+            </w:r>
+            <w:r>
+              <w:rPr>
+                <w:rFonts w:ascii="BRH Malayalam Extra" w:hAnsi="BRH Malayalam Extra" w:cs="BRH Malayalam Extra"/>
+                <w:color w:val="000000"/>
+                <w:sz w:val="25"/>
+                <w:szCs w:val="40"/>
+              </w:rPr>
+              <w:t>–</w:t>
+            </w:r>
+            <w:r>
+              <w:rPr>
+                <w:rFonts w:ascii="BRH Malayalam Extra" w:hAnsi="BRH Malayalam Extra" w:cs="BRH Malayalam Extra"/>
+                <w:color w:val="000000"/>
+                <w:sz w:val="32"/>
+                <w:szCs w:val="40"/>
+              </w:rPr>
+              <w:t xml:space="preserve"> px¥R˜rûx</w:t>
+            </w:r>
+            <w:r>
+              <w:rPr>
+                <w:rFonts w:ascii="BRH Malayalam Extra" w:hAnsi="BRH Malayalam Extra" w:cs="BRH Malayalam Extra"/>
+                <w:color w:val="000000"/>
+                <w:sz w:val="25"/>
+                <w:szCs w:val="40"/>
+              </w:rPr>
+              <w:t>–</w:t>
+            </w:r>
+            <w:r>
+              <w:rPr>
+                <w:rFonts w:ascii="BRH Malayalam Extra" w:hAnsi="BRH Malayalam Extra" w:cs="BRH Malayalam Extra"/>
+                <w:color w:val="000000"/>
+                <w:sz w:val="32"/>
+                <w:szCs w:val="40"/>
+              </w:rPr>
+              <w:t>sx „hõx˜(</w:t>
+            </w:r>
+            <w:r>
+              <w:rPr>
+                <w:rFonts w:cs="BRH Malayalam Extra"/>
+                <w:color w:val="000000"/>
+                <w:szCs w:val="40"/>
+              </w:rPr>
+              <w:t>1</w:t>
+            </w:r>
+            <w:r>
+              <w:rPr>
+                <w:rFonts w:ascii="BRH Malayalam Extra" w:hAnsi="BRH Malayalam Extra" w:cs="BRH Malayalam Extra"/>
+                <w:color w:val="000000"/>
+                <w:sz w:val="25"/>
+                <w:szCs w:val="40"/>
+              </w:rPr>
+              <w:t>–</w:t>
+            </w:r>
+            <w:r>
+              <w:rPr>
+                <w:rFonts w:ascii="BRH Malayalam Extra" w:hAnsi="BRH Malayalam Extra" w:cs="BRH Malayalam Extra"/>
+                <w:color w:val="000000"/>
+                <w:sz w:val="32"/>
+                <w:szCs w:val="40"/>
+              </w:rPr>
+              <w:t xml:space="preserve">)hõx—sx px¥R—r¡ | </w:t>
+            </w:r>
+          </w:p>
+        </w:tc>
+        <w:tc>
+          <w:tcPr>
+            <w:tcW w:w="7371" w:type="dxa"/>
+          </w:tcPr>
+          <w:p>
+            <w:pPr>
+              <w:widowControl w:val="0"/>
+              <w:autoSpaceDE w:val="0"/>
+              <w:autoSpaceDN w:val="0"/>
+              <w:adjustRightInd w:val="0"/>
+              <w:spacing w:before="0" w:line="240" w:lineRule="auto"/>
+              <w:rPr>
+                <w:rFonts w:ascii="BRH Malayalam Extra" w:hAnsi="BRH Malayalam Extra" w:cs="BRH Malayalam Extra"/>
+                <w:color w:val="000000"/>
+                <w:sz w:val="32"/>
+                <w:szCs w:val="40"/>
+              </w:rPr>
+            </w:pPr>
+            <w:r>
+              <w:rPr>
+                <w:rFonts w:cs="BRH Malayalam Extra"/>
+                <w:color w:val="000000"/>
+                <w:szCs w:val="40"/>
+              </w:rPr>
+              <w:t>1</w:t>
+            </w:r>
+            <w:r>
+              <w:rPr>
+                <w:rFonts w:ascii="BRH Malayalam Extra" w:hAnsi="BRH Malayalam Extra" w:cs="BRH Malayalam Extra"/>
+                <w:color w:val="000000"/>
+                <w:sz w:val="32"/>
+                <w:szCs w:val="40"/>
+              </w:rPr>
+              <w:t xml:space="preserve">)  </w:t>
+            </w:r>
+            <w:r>
+              <w:rPr>
+                <w:rFonts w:cs="BRH Malayalam Extra"/>
+                <w:color w:val="000000"/>
+                <w:szCs w:val="40"/>
+              </w:rPr>
+              <w:t>1</w:t>
+            </w:r>
+            <w:r>
+              <w:rPr>
+                <w:rFonts w:ascii="BRH Malayalam Extra" w:hAnsi="BRH Malayalam Extra" w:cs="BRH Malayalam Extra"/>
+                <w:color w:val="000000"/>
+                <w:sz w:val="32"/>
+                <w:szCs w:val="40"/>
+              </w:rPr>
+              <w:t>.</w:t>
+            </w:r>
+            <w:r>
+              <w:rPr>
+                <w:rFonts w:cs="BRH Malayalam Extra"/>
+                <w:color w:val="000000"/>
+                <w:szCs w:val="40"/>
+              </w:rPr>
+              <w:t>3</w:t>
+            </w:r>
+            <w:r>
+              <w:rPr>
+                <w:rFonts w:ascii="BRH Malayalam Extra" w:hAnsi="BRH Malayalam Extra" w:cs="BRH Malayalam Extra"/>
+                <w:color w:val="000000"/>
+                <w:sz w:val="32"/>
+                <w:szCs w:val="40"/>
+              </w:rPr>
+              <w:t>.</w:t>
+            </w:r>
+            <w:r>
+              <w:rPr>
+                <w:rFonts w:cs="BRH Malayalam Extra"/>
+                <w:color w:val="000000"/>
+                <w:szCs w:val="40"/>
+              </w:rPr>
+              <w:t>14</w:t>
+            </w:r>
+            <w:r>
+              <w:rPr>
+                <w:rFonts w:ascii="BRH Malayalam Extra" w:hAnsi="BRH Malayalam Extra" w:cs="BRH Malayalam Extra"/>
+                <w:color w:val="000000"/>
+                <w:sz w:val="32"/>
+                <w:szCs w:val="40"/>
+              </w:rPr>
+              <w:t>.</w:t>
+            </w:r>
+            <w:r>
+              <w:rPr>
+                <w:rFonts w:cs="BRH Malayalam Extra"/>
+                <w:color w:val="000000"/>
+                <w:szCs w:val="40"/>
+              </w:rPr>
+              <w:t>7</w:t>
+            </w:r>
+            <w:r>
+              <w:rPr>
+                <w:rFonts w:ascii="BRH Malayalam Extra" w:hAnsi="BRH Malayalam Extra" w:cs="BRH Malayalam Extra"/>
+                <w:color w:val="000000"/>
+                <w:sz w:val="32"/>
+                <w:szCs w:val="40"/>
+              </w:rPr>
+              <w:t>(</w:t>
+            </w:r>
+            <w:r>
+              <w:rPr>
+                <w:rFonts w:cs="BRH Malayalam Extra"/>
+                <w:color w:val="000000"/>
+                <w:szCs w:val="40"/>
+              </w:rPr>
+              <w:t>1</w:t>
+            </w:r>
+            <w:r>
+              <w:rPr>
+                <w:rFonts w:ascii="BRH Malayalam Extra" w:hAnsi="BRH Malayalam Extra" w:cs="BRH Malayalam Extra"/>
+                <w:color w:val="000000"/>
+                <w:sz w:val="32"/>
+                <w:szCs w:val="40"/>
+              </w:rPr>
+              <w:t>)- P</w:t>
+            </w:r>
+            <w:r>
+              <w:rPr>
+                <w:rFonts w:ascii="BRH Malayalam Extra" w:hAnsi="BRH Malayalam Extra" w:cs="BRH Malayalam Extra"/>
+                <w:color w:val="000000"/>
+                <w:sz w:val="25"/>
+                <w:szCs w:val="40"/>
+              </w:rPr>
+              <w:t>–</w:t>
+            </w:r>
+            <w:r>
+              <w:rPr>
+                <w:rFonts w:ascii="BRH Malayalam Extra" w:hAnsi="BRH Malayalam Extra" w:cs="BRH Malayalam Extra"/>
+                <w:color w:val="000000"/>
+                <w:sz w:val="32"/>
+                <w:szCs w:val="40"/>
+              </w:rPr>
+              <w:t>ª</w:t>
+            </w:r>
+            <w:r>
+              <w:rPr>
+                <w:rFonts w:ascii="BRH Malayalam Extra" w:hAnsi="BRH Malayalam Extra" w:cs="BRH Malayalam Extra"/>
+                <w:color w:val="000000"/>
+                <w:sz w:val="25"/>
+                <w:szCs w:val="40"/>
+              </w:rPr>
+              <w:t>–</w:t>
+            </w:r>
+            <w:r>
+              <w:rPr>
+                <w:rFonts w:ascii="BRH Malayalam Extra" w:hAnsi="BRH Malayalam Extra" w:cs="BRH Malayalam Extra"/>
+                <w:color w:val="000000"/>
+                <w:sz w:val="32"/>
+                <w:szCs w:val="40"/>
+              </w:rPr>
+              <w:t>.r</w:t>
+            </w:r>
+            <w:r>
+              <w:rPr>
+                <w:rFonts w:ascii="BRH Malayalam Extra" w:hAnsi="BRH Malayalam Extra" w:cs="BRH Malayalam Extra"/>
+                <w:color w:val="000000"/>
+                <w:sz w:val="25"/>
+                <w:szCs w:val="40"/>
+              </w:rPr>
+              <w:t>–</w:t>
+            </w:r>
+            <w:r>
+              <w:rPr>
+                <w:rFonts w:ascii="BRH Malayalam Extra" w:hAnsi="BRH Malayalam Extra" w:cs="BRH Malayalam Extra"/>
+                <w:color w:val="000000"/>
+                <w:sz w:val="32"/>
+                <w:szCs w:val="40"/>
+              </w:rPr>
+              <w:t>YzJ | A</w:t>
+            </w:r>
+            <w:r>
+              <w:rPr>
+                <w:rFonts w:ascii="BRH Malayalam Extra" w:hAnsi="BRH Malayalam Extra" w:cs="BRH Malayalam Extra"/>
+                <w:color w:val="000000"/>
+                <w:sz w:val="25"/>
+                <w:szCs w:val="40"/>
+              </w:rPr>
+              <w:t>–</w:t>
+            </w:r>
+            <w:r>
+              <w:rPr>
+                <w:rFonts w:ascii="BRH Malayalam Extra" w:hAnsi="BRH Malayalam Extra" w:cs="BRH Malayalam Extra"/>
+                <w:color w:val="000000"/>
+                <w:sz w:val="32"/>
+                <w:szCs w:val="40"/>
+              </w:rPr>
+              <w:t>hy | B</w:t>
+            </w:r>
+            <w:r>
+              <w:rPr>
+                <w:rFonts w:ascii="BRH Malayalam Extra" w:hAnsi="BRH Malayalam Extra" w:cs="BRH Malayalam Extra"/>
+                <w:color w:val="000000"/>
+                <w:sz w:val="25"/>
+                <w:szCs w:val="40"/>
+              </w:rPr>
+              <w:t>–</w:t>
+            </w:r>
+            <w:r>
+              <w:rPr>
+                <w:rFonts w:ascii="BRH Malayalam Extra" w:hAnsi="BRH Malayalam Extra" w:cs="BRH Malayalam Extra"/>
+                <w:color w:val="000000"/>
+                <w:sz w:val="32"/>
+                <w:szCs w:val="40"/>
+              </w:rPr>
+              <w:t xml:space="preserve">sx | </w:t>
+            </w:r>
+          </w:p>
+          <w:p>
+            <w:pPr>
+              <w:widowControl w:val="0"/>
+              <w:autoSpaceDE w:val="0"/>
+              <w:autoSpaceDN w:val="0"/>
+              <w:adjustRightInd w:val="0"/>
+              <w:spacing w:before="0" w:line="240" w:lineRule="auto"/>
+              <w:rPr>
+                <w:rFonts w:ascii="BRH Malayalam Extra" w:hAnsi="BRH Malayalam Extra" w:cs="BRH Malayalam Extra"/>
+                <w:color w:val="000000"/>
+                <w:sz w:val="32"/>
+                <w:szCs w:val="40"/>
+              </w:rPr>
+            </w:pPr>
+            <w:r>
+              <w:rPr>
+                <w:rFonts w:ascii="BRH Malayalam Extra" w:hAnsi="BRH Malayalam Extra" w:cs="BRH Malayalam Extra"/>
+                <w:sz w:val="32"/>
+                <w:szCs w:val="40"/>
+              </w:rPr>
+              <w:t>P</w:t>
+            </w:r>
+            <w:r>
+              <w:rPr>
+                <w:rFonts w:ascii="BRH Malayalam Extra" w:hAnsi="BRH Malayalam Extra" w:cs="BRH Malayalam Extra"/>
+                <w:sz w:val="25"/>
+                <w:szCs w:val="40"/>
+              </w:rPr>
+              <w:t>–</w:t>
+            </w:r>
+            <w:r>
+              <w:rPr>
+                <w:rFonts w:ascii="BRH Malayalam Extra" w:hAnsi="BRH Malayalam Extra" w:cs="BRH Malayalam Extra"/>
+                <w:sz w:val="32"/>
+                <w:szCs w:val="40"/>
+              </w:rPr>
+              <w:t>ª</w:t>
+            </w:r>
+            <w:r>
+              <w:rPr>
+                <w:rFonts w:ascii="BRH Malayalam Extra" w:hAnsi="BRH Malayalam Extra" w:cs="BRH Malayalam Extra"/>
+                <w:sz w:val="25"/>
+                <w:szCs w:val="40"/>
+              </w:rPr>
+              <w:t>–</w:t>
+            </w:r>
+            <w:r>
+              <w:rPr>
+                <w:rFonts w:ascii="BRH Malayalam Extra" w:hAnsi="BRH Malayalam Extra" w:cs="BRH Malayalam Extra"/>
+                <w:sz w:val="32"/>
+                <w:szCs w:val="40"/>
+              </w:rPr>
+              <w:t>.r</w:t>
+            </w:r>
+            <w:r>
+              <w:rPr>
+                <w:rFonts w:ascii="BRH Malayalam Extra" w:hAnsi="BRH Malayalam Extra" w:cs="BRH Malayalam Extra"/>
+                <w:sz w:val="25"/>
+                <w:szCs w:val="40"/>
+              </w:rPr>
+              <w:t>–</w:t>
+            </w:r>
+            <w:r>
+              <w:rPr>
+                <w:rFonts w:ascii="BRH Malayalam Extra" w:hAnsi="BRH Malayalam Extra" w:cs="BRH Malayalam Extra"/>
+                <w:sz w:val="32"/>
+                <w:szCs w:val="40"/>
+              </w:rPr>
+              <w:t>Yz k</w:t>
+            </w:r>
+            <w:r>
+              <w:rPr>
+                <w:rFonts w:ascii="BRH Malayalam Extra" w:hAnsi="BRH Malayalam Extra" w:cs="BRH Malayalam Extra"/>
+                <w:sz w:val="25"/>
+                <w:szCs w:val="40"/>
+              </w:rPr>
+              <w:t>–</w:t>
+            </w:r>
+            <w:r>
+              <w:rPr>
+                <w:rFonts w:ascii="BRH Malayalam Extra" w:hAnsi="BRH Malayalam Extra" w:cs="BRH Malayalam Extra"/>
+                <w:sz w:val="32"/>
+                <w:szCs w:val="40"/>
+              </w:rPr>
+              <w:t>hõ—hy P—ª.r</w:t>
+            </w:r>
+            <w:r>
+              <w:rPr>
+                <w:rFonts w:ascii="BRH Malayalam Extra" w:hAnsi="BRH Malayalam Extra" w:cs="BRH Malayalam Extra"/>
+                <w:sz w:val="25"/>
+                <w:szCs w:val="40"/>
+              </w:rPr>
+              <w:t>–</w:t>
+            </w:r>
+            <w:r>
+              <w:rPr>
+                <w:rFonts w:ascii="BRH Malayalam Extra" w:hAnsi="BRH Malayalam Extra" w:cs="BRH Malayalam Extra"/>
+                <w:sz w:val="32"/>
+                <w:szCs w:val="40"/>
+              </w:rPr>
+              <w:t>Yz Ò—ª.r</w:t>
+            </w:r>
+            <w:r>
+              <w:rPr>
+                <w:rFonts w:ascii="BRH Malayalam Extra" w:hAnsi="BRH Malayalam Extra" w:cs="BRH Malayalam Extra"/>
+                <w:sz w:val="25"/>
+                <w:szCs w:val="40"/>
+              </w:rPr>
+              <w:t>–</w:t>
+            </w:r>
+            <w:r>
+              <w:rPr>
+                <w:rFonts w:ascii="BRH Malayalam Extra" w:hAnsi="BRH Malayalam Extra" w:cs="BRH Malayalam Extra"/>
+                <w:sz w:val="32"/>
+                <w:szCs w:val="40"/>
+              </w:rPr>
+              <w:t>Yz k</w:t>
+            </w:r>
+            <w:r>
+              <w:rPr>
+                <w:rFonts w:ascii="BRH Malayalam Extra" w:hAnsi="BRH Malayalam Extra" w:cs="BRH Malayalam Extra"/>
+                <w:sz w:val="25"/>
+                <w:szCs w:val="40"/>
+              </w:rPr>
+              <w:t>–</w:t>
+            </w:r>
+            <w:r>
+              <w:rPr>
+                <w:rFonts w:ascii="BRH Malayalam Extra" w:hAnsi="BRH Malayalam Extra" w:cs="BRH Malayalam Extra"/>
+                <w:sz w:val="32"/>
+                <w:szCs w:val="40"/>
+              </w:rPr>
+              <w:t>hõx—</w:t>
+            </w:r>
+            <w:r>
+              <w:rPr>
+                <w:rFonts w:ascii="BRH Malayalam Extra" w:hAnsi="BRH Malayalam Extra" w:cs="BRH Malayalam Extra"/>
+                <w:sz w:val="32"/>
+                <w:szCs w:val="40"/>
+                <w:highlight w:val="green"/>
+              </w:rPr>
+              <w:t>sx</w:t>
+            </w:r>
+            <w:r>
+              <w:rPr>
+                <w:rFonts w:ascii="BRH Malayalam Extra" w:hAnsi="BRH Malayalam Extra" w:cs="BRH Malayalam Extra"/>
+                <w:sz w:val="32"/>
+                <w:szCs w:val="40"/>
+              </w:rPr>
+              <w:t xml:space="preserve"> „„sx „hy P—ª.r</w:t>
+            </w:r>
+            <w:r>
+              <w:rPr>
+                <w:rFonts w:ascii="BRH Malayalam Extra" w:hAnsi="BRH Malayalam Extra" w:cs="BRH Malayalam Extra"/>
+                <w:sz w:val="25"/>
+                <w:szCs w:val="40"/>
+              </w:rPr>
+              <w:t>–</w:t>
+            </w:r>
+            <w:r>
+              <w:rPr>
+                <w:rFonts w:ascii="BRH Malayalam Extra" w:hAnsi="BRH Malayalam Extra" w:cs="BRH Malayalam Extra"/>
+                <w:sz w:val="32"/>
+                <w:szCs w:val="40"/>
+              </w:rPr>
+              <w:t xml:space="preserve">Yz </w:t>
+            </w:r>
+            <w:r>
+              <w:rPr>
+                <w:rFonts w:ascii="BRH Malayalam Extra" w:hAnsi="BRH Malayalam Extra" w:cs="BRH Malayalam Extra"/>
+                <w:color w:val="000000"/>
+                <w:sz w:val="32"/>
+                <w:szCs w:val="40"/>
+              </w:rPr>
+              <w:t>Ò—ª.r</w:t>
+            </w:r>
+            <w:r>
+              <w:rPr>
+                <w:rFonts w:ascii="BRH Malayalam Extra" w:hAnsi="BRH Malayalam Extra" w:cs="BRH Malayalam Extra"/>
+                <w:color w:val="000000"/>
+                <w:sz w:val="25"/>
+                <w:szCs w:val="40"/>
+              </w:rPr>
+              <w:t>–</w:t>
+            </w:r>
+            <w:r>
+              <w:rPr>
+                <w:rFonts w:ascii="BRH Malayalam Extra" w:hAnsi="BRH Malayalam Extra" w:cs="BRH Malayalam Extra"/>
+                <w:color w:val="000000"/>
+                <w:sz w:val="32"/>
+                <w:szCs w:val="40"/>
+              </w:rPr>
+              <w:t>Yz k</w:t>
+            </w:r>
+            <w:r>
+              <w:rPr>
+                <w:rFonts w:ascii="BRH Malayalam Extra" w:hAnsi="BRH Malayalam Extra" w:cs="BRH Malayalam Extra"/>
+                <w:color w:val="000000"/>
+                <w:sz w:val="25"/>
+                <w:szCs w:val="40"/>
+              </w:rPr>
+              <w:t>–</w:t>
+            </w:r>
+            <w:r>
+              <w:rPr>
+                <w:rFonts w:ascii="BRH Malayalam Extra" w:hAnsi="BRH Malayalam Extra" w:cs="BRH Malayalam Extra"/>
+                <w:color w:val="000000"/>
+                <w:sz w:val="32"/>
+                <w:szCs w:val="40"/>
+              </w:rPr>
+              <w:t xml:space="preserve">hõx—sx | </w:t>
+            </w:r>
+          </w:p>
+          <w:p>
+            <w:pPr>
+              <w:widowControl w:val="0"/>
+              <w:autoSpaceDE w:val="0"/>
+              <w:autoSpaceDN w:val="0"/>
+              <w:adjustRightInd w:val="0"/>
+              <w:spacing w:before="0" w:line="240" w:lineRule="auto"/>
+              <w:rPr>
+                <w:rFonts w:ascii="BRH Malayalam Extra" w:hAnsi="BRH Malayalam Extra" w:cs="BRH Malayalam Extra"/>
+                <w:color w:val="000000"/>
+                <w:sz w:val="32"/>
+                <w:szCs w:val="40"/>
+              </w:rPr>
+            </w:pPr>
+            <w:r>
+              <w:rPr>
+                <w:rFonts w:cs="BRH Malayalam Extra"/>
+                <w:color w:val="000000"/>
+                <w:szCs w:val="40"/>
+              </w:rPr>
+              <w:t>2</w:t>
+            </w:r>
+            <w:r>
+              <w:rPr>
+                <w:rFonts w:ascii="BRH Malayalam Extra" w:hAnsi="BRH Malayalam Extra" w:cs="BRH Malayalam Extra"/>
+                <w:color w:val="000000"/>
+                <w:sz w:val="32"/>
+                <w:szCs w:val="40"/>
+              </w:rPr>
+              <w:t xml:space="preserve">)  </w:t>
+            </w:r>
+            <w:r>
+              <w:rPr>
+                <w:rFonts w:cs="BRH Malayalam Extra"/>
+                <w:color w:val="000000"/>
+                <w:szCs w:val="40"/>
+              </w:rPr>
+              <w:t>1</w:t>
+            </w:r>
+            <w:r>
+              <w:rPr>
+                <w:rFonts w:ascii="BRH Malayalam Extra" w:hAnsi="BRH Malayalam Extra" w:cs="BRH Malayalam Extra"/>
+                <w:color w:val="000000"/>
+                <w:sz w:val="32"/>
+                <w:szCs w:val="40"/>
+              </w:rPr>
+              <w:t>.</w:t>
+            </w:r>
+            <w:r>
+              <w:rPr>
+                <w:rFonts w:cs="BRH Malayalam Extra"/>
+                <w:color w:val="000000"/>
+                <w:szCs w:val="40"/>
+              </w:rPr>
+              <w:t>3</w:t>
+            </w:r>
+            <w:r>
+              <w:rPr>
+                <w:rFonts w:ascii="BRH Malayalam Extra" w:hAnsi="BRH Malayalam Extra" w:cs="BRH Malayalam Extra"/>
+                <w:color w:val="000000"/>
+                <w:sz w:val="32"/>
+                <w:szCs w:val="40"/>
+              </w:rPr>
+              <w:t>.</w:t>
+            </w:r>
+            <w:r>
+              <w:rPr>
+                <w:rFonts w:cs="BRH Malayalam Extra"/>
+                <w:color w:val="000000"/>
+                <w:szCs w:val="40"/>
+              </w:rPr>
+              <w:t>14</w:t>
+            </w:r>
+            <w:r>
+              <w:rPr>
+                <w:rFonts w:ascii="BRH Malayalam Extra" w:hAnsi="BRH Malayalam Extra" w:cs="BRH Malayalam Extra"/>
+                <w:color w:val="000000"/>
+                <w:sz w:val="32"/>
+                <w:szCs w:val="40"/>
+              </w:rPr>
+              <w:t>.</w:t>
+            </w:r>
+            <w:r>
+              <w:rPr>
+                <w:rFonts w:cs="BRH Malayalam Extra"/>
+                <w:color w:val="000000"/>
+                <w:szCs w:val="40"/>
+              </w:rPr>
+              <w:t>7</w:t>
+            </w:r>
+            <w:r>
+              <w:rPr>
+                <w:rFonts w:ascii="BRH Malayalam Extra" w:hAnsi="BRH Malayalam Extra" w:cs="BRH Malayalam Extra"/>
+                <w:color w:val="000000"/>
+                <w:sz w:val="32"/>
+                <w:szCs w:val="40"/>
+              </w:rPr>
+              <w:t>(</w:t>
+            </w:r>
+            <w:r>
+              <w:rPr>
+                <w:rFonts w:cs="BRH Malayalam Extra"/>
+                <w:color w:val="000000"/>
+                <w:szCs w:val="40"/>
+              </w:rPr>
+              <w:t>2</w:t>
+            </w:r>
+            <w:r>
+              <w:rPr>
+                <w:rFonts w:ascii="BRH Malayalam Extra" w:hAnsi="BRH Malayalam Extra" w:cs="BRH Malayalam Extra"/>
+                <w:color w:val="000000"/>
+                <w:sz w:val="32"/>
+                <w:szCs w:val="40"/>
+              </w:rPr>
+              <w:t>)- A</w:t>
+            </w:r>
+            <w:r>
+              <w:rPr>
+                <w:rFonts w:ascii="BRH Malayalam Extra" w:hAnsi="BRH Malayalam Extra" w:cs="BRH Malayalam Extra"/>
+                <w:color w:val="000000"/>
+                <w:sz w:val="25"/>
+                <w:szCs w:val="40"/>
+              </w:rPr>
+              <w:t>–</w:t>
+            </w:r>
+            <w:r>
+              <w:rPr>
+                <w:rFonts w:ascii="BRH Malayalam Extra" w:hAnsi="BRH Malayalam Extra" w:cs="BRH Malayalam Extra"/>
+                <w:color w:val="000000"/>
+                <w:sz w:val="32"/>
+                <w:szCs w:val="40"/>
+              </w:rPr>
+              <w:t>hy | B</w:t>
+            </w:r>
+            <w:r>
+              <w:rPr>
+                <w:rFonts w:ascii="BRH Malayalam Extra" w:hAnsi="BRH Malayalam Extra" w:cs="BRH Malayalam Extra"/>
+                <w:color w:val="000000"/>
+                <w:sz w:val="25"/>
+                <w:szCs w:val="40"/>
+              </w:rPr>
+              <w:t>–</w:t>
+            </w:r>
+            <w:r>
+              <w:rPr>
+                <w:rFonts w:ascii="BRH Malayalam Extra" w:hAnsi="BRH Malayalam Extra" w:cs="BRH Malayalam Extra"/>
+                <w:color w:val="000000"/>
+                <w:sz w:val="32"/>
+                <w:szCs w:val="40"/>
+              </w:rPr>
+              <w:t>sx | px¥R—r¡ | (</w:t>
+            </w:r>
+            <w:r>
+              <w:rPr>
+                <w:rFonts w:cs="BRH Malayalam Extra"/>
+                <w:color w:val="000000"/>
+                <w:szCs w:val="40"/>
+              </w:rPr>
+              <w:t>GS1</w:t>
+            </w:r>
+            <w:r>
+              <w:rPr>
+                <w:rFonts w:ascii="BRH Malayalam Extra" w:hAnsi="BRH Malayalam Extra" w:cs="BRH Malayalam Extra"/>
+                <w:color w:val="000000"/>
+                <w:sz w:val="32"/>
+                <w:szCs w:val="40"/>
+              </w:rPr>
+              <w:t>.</w:t>
+            </w:r>
+            <w:r>
+              <w:rPr>
+                <w:rFonts w:cs="BRH Malayalam Extra"/>
+                <w:color w:val="000000"/>
+                <w:szCs w:val="40"/>
+              </w:rPr>
+              <w:t>3</w:t>
+            </w:r>
+            <w:r>
+              <w:rPr>
+                <w:rFonts w:ascii="BRH Malayalam Extra" w:hAnsi="BRH Malayalam Extra" w:cs="BRH Malayalam Extra"/>
+                <w:color w:val="000000"/>
+                <w:sz w:val="32"/>
+                <w:szCs w:val="40"/>
+              </w:rPr>
+              <w:t>-</w:t>
+            </w:r>
+            <w:r>
+              <w:rPr>
+                <w:rFonts w:cs="BRH Malayalam Extra"/>
+                <w:color w:val="000000"/>
+                <w:szCs w:val="40"/>
+              </w:rPr>
+              <w:t>25</w:t>
+            </w:r>
+            <w:r>
+              <w:rPr>
+                <w:rFonts w:ascii="BRH Malayalam Extra" w:hAnsi="BRH Malayalam Extra" w:cs="BRH Malayalam Extra"/>
+                <w:color w:val="000000"/>
+                <w:sz w:val="32"/>
+                <w:szCs w:val="40"/>
+              </w:rPr>
+              <w:t>)</w:t>
+            </w:r>
+          </w:p>
+          <w:p>
+            <w:pPr>
+              <w:widowControl w:val="0"/>
+              <w:autoSpaceDE w:val="0"/>
+              <w:autoSpaceDN w:val="0"/>
+              <w:adjustRightInd w:val="0"/>
+              <w:spacing w:before="0" w:line="240" w:lineRule="auto"/>
               <w:rPr>
                 <w:rFonts w:cs="Latha"/>
                 <w:b/>
@@ -20606,324 +21928,858 @@
                 <w:cs/>
                 <w:lang w:bidi="ta-IN"/>
               </w:rPr>
-              <w:t>)</w:t>
-            </w:r>
-            <w:r>
-              <w:rPr>
-                <w:rFonts w:ascii="Latha" w:hAnsi="Latha" w:cs="Latha"/>
-                <w:szCs w:val="28"/>
-                <w:lang w:bidi="ta-IN"/>
-              </w:rPr>
-              <w:t xml:space="preserve">  </w:t>
-            </w:r>
-            <w:r>
-              <w:rPr>
-                <w:rFonts w:cs="Latha"/>
-                <w:b/>
-                <w:bCs/>
-                <w:szCs w:val="28"/>
-                <w:cs/>
-                <w:lang w:bidi="ta-IN"/>
-              </w:rPr>
-              <w:t>1.3.14.7</w:t>
-            </w:r>
-            <w:r>
-              <w:rPr>
-                <w:rFonts w:cs="Latha"/>
-                <w:b/>
-                <w:bCs/>
-                <w:szCs w:val="28"/>
-                <w:lang w:bidi="ta-IN"/>
+            </w:pPr>
+            <w:r>
+              <w:rPr>
+                <w:rFonts w:ascii="BRH Malayalam Extra" w:hAnsi="BRH Malayalam Extra" w:cs="BRH Malayalam Extra"/>
+                <w:color w:val="000000"/>
+                <w:sz w:val="32"/>
+                <w:szCs w:val="40"/>
+              </w:rPr>
+              <w:t>A</w:t>
+            </w:r>
+            <w:r>
+              <w:rPr>
+                <w:rFonts w:ascii="BRH Malayalam Extra" w:hAnsi="BRH Malayalam Extra" w:cs="BRH Malayalam Extra"/>
+                <w:color w:val="000000"/>
+                <w:sz w:val="25"/>
+                <w:szCs w:val="40"/>
+              </w:rPr>
+              <w:t>–</w:t>
+            </w:r>
+            <w:r>
+              <w:rPr>
+                <w:rFonts w:ascii="BRH Malayalam Extra" w:hAnsi="BRH Malayalam Extra" w:cs="BRH Malayalam Extra"/>
+                <w:color w:val="000000"/>
+                <w:sz w:val="32"/>
+                <w:szCs w:val="40"/>
+              </w:rPr>
+              <w:t>hõx</w:t>
+            </w:r>
+            <w:r>
+              <w:rPr>
+                <w:rFonts w:ascii="BRH Malayalam Extra" w:hAnsi="BRH Malayalam Extra" w:cs="BRH Malayalam Extra"/>
+                <w:color w:val="FF0000"/>
+                <w:sz w:val="32"/>
+                <w:szCs w:val="40"/>
+              </w:rPr>
+              <w:t>—</w:t>
+            </w:r>
+            <w:r>
+              <w:rPr>
+                <w:rFonts w:ascii="BRH Malayalam Extra" w:hAnsi="BRH Malayalam Extra" w:cs="BRH Malayalam Extra"/>
+                <w:sz w:val="32"/>
+                <w:szCs w:val="40"/>
+                <w:highlight w:val="green"/>
+              </w:rPr>
+              <w:t>sx</w:t>
+            </w:r>
+            <w:r>
+              <w:rPr>
+                <w:rFonts w:ascii="BRH Malayalam Extra" w:hAnsi="BRH Malayalam Extra" w:cs="BRH Malayalam Extra"/>
+                <w:sz w:val="32"/>
+                <w:szCs w:val="40"/>
+              </w:rPr>
+              <w:t xml:space="preserve"> </w:t>
+            </w:r>
+            <w:r>
+              <w:rPr>
+                <w:rFonts w:ascii="BRH Malayalam Extra" w:hAnsi="BRH Malayalam Extra" w:cs="BRH Malayalam Extra"/>
+                <w:color w:val="000000"/>
+                <w:sz w:val="32"/>
+                <w:szCs w:val="40"/>
+              </w:rPr>
+              <w:t>„„sx „hõx˜(</w:t>
+            </w:r>
+            <w:r>
+              <w:rPr>
+                <w:rFonts w:cs="BRH Malayalam Extra"/>
+                <w:color w:val="000000"/>
+                <w:szCs w:val="40"/>
+              </w:rPr>
+              <w:t>1</w:t>
+            </w:r>
+            <w:r>
+              <w:rPr>
+                <w:rFonts w:ascii="BRH Malayalam Extra" w:hAnsi="BRH Malayalam Extra" w:cs="BRH Malayalam Extra"/>
+                <w:color w:val="000000"/>
+                <w:sz w:val="25"/>
+                <w:szCs w:val="40"/>
+              </w:rPr>
+              <w:t>–</w:t>
+            </w:r>
+            <w:r>
+              <w:rPr>
+                <w:rFonts w:ascii="BRH Malayalam Extra" w:hAnsi="BRH Malayalam Extra" w:cs="BRH Malayalam Extra"/>
+                <w:color w:val="000000"/>
+                <w:sz w:val="32"/>
+                <w:szCs w:val="40"/>
+              </w:rPr>
+              <w:t>)hõx—sx px¥R—r¡</w:t>
+            </w:r>
+            <w:r>
+              <w:rPr>
+                <w:rFonts w:ascii="BRH Malayalam Extra" w:hAnsi="BRH Malayalam Extra" w:cs="BRH Malayalam Extra"/>
+                <w:color w:val="000000"/>
+                <w:sz w:val="25"/>
+                <w:szCs w:val="40"/>
+              </w:rPr>
+              <w:t>–</w:t>
+            </w:r>
+            <w:r>
+              <w:rPr>
+                <w:rFonts w:ascii="BRH Malayalam Extra" w:hAnsi="BRH Malayalam Extra" w:cs="BRH Malayalam Extra"/>
+                <w:color w:val="000000"/>
+                <w:sz w:val="32"/>
+                <w:szCs w:val="40"/>
+              </w:rPr>
+              <w:t xml:space="preserve"> px¥R˜rûx</w:t>
+            </w:r>
+            <w:r>
+              <w:rPr>
+                <w:rFonts w:ascii="BRH Malayalam Extra" w:hAnsi="BRH Malayalam Extra" w:cs="BRH Malayalam Extra"/>
+                <w:color w:val="000000"/>
+                <w:sz w:val="25"/>
+                <w:szCs w:val="40"/>
+              </w:rPr>
+              <w:t>–</w:t>
+            </w:r>
+            <w:r>
+              <w:rPr>
+                <w:rFonts w:ascii="BRH Malayalam Extra" w:hAnsi="BRH Malayalam Extra" w:cs="BRH Malayalam Extra"/>
+                <w:color w:val="000000"/>
+                <w:sz w:val="32"/>
+                <w:szCs w:val="40"/>
+              </w:rPr>
+              <w:t>sx „hõx˜(</w:t>
+            </w:r>
+            <w:r>
+              <w:rPr>
+                <w:rFonts w:cs="BRH Malayalam Extra"/>
+                <w:color w:val="000000"/>
+                <w:szCs w:val="40"/>
+              </w:rPr>
+              <w:t>1</w:t>
+            </w:r>
+            <w:r>
+              <w:rPr>
+                <w:rFonts w:ascii="BRH Malayalam Extra" w:hAnsi="BRH Malayalam Extra" w:cs="BRH Malayalam Extra"/>
+                <w:color w:val="000000"/>
+                <w:sz w:val="25"/>
+                <w:szCs w:val="40"/>
+              </w:rPr>
+              <w:t>–</w:t>
+            </w:r>
+            <w:r>
+              <w:rPr>
+                <w:rFonts w:ascii="BRH Malayalam Extra" w:hAnsi="BRH Malayalam Extra" w:cs="BRH Malayalam Extra"/>
+                <w:color w:val="000000"/>
+                <w:sz w:val="32"/>
+                <w:szCs w:val="40"/>
+              </w:rPr>
+              <w:t>)hõx—sx px¥R—r¡ |</w:t>
+            </w:r>
+            <w:r>
+              <w:rPr>
+                <w:rFonts w:ascii="BRH Malayalam Extra" w:hAnsi="BRH Malayalam Extra" w:cs="BRH Malayalam Extra"/>
+                <w:color w:val="000000"/>
+                <w:sz w:val="32"/>
+                <w:szCs w:val="40"/>
+              </w:rPr>
+              <w:t xml:space="preserve"> </w:t>
+            </w:r>
+          </w:p>
+        </w:tc>
+      </w:tr>
+      <w:tr>
+        <w:trPr>
+          <w:trHeight w:val="1146"/>
+        </w:trPr>
+        <w:tc>
+          <w:tcPr>
+            <w:tcW w:w="7450" w:type="dxa"/>
+          </w:tcPr>
+          <w:p>
+            <w:pPr>
+              <w:widowControl w:val="0"/>
+              <w:autoSpaceDE w:val="0"/>
+              <w:autoSpaceDN w:val="0"/>
+              <w:adjustRightInd w:val="0"/>
+              <w:spacing w:before="0" w:line="240" w:lineRule="auto"/>
+              <w:rPr>
+                <w:rFonts w:ascii="BRH Malayalam Extra" w:hAnsi="BRH Malayalam Extra" w:cs="BRH Malayalam Extra"/>
+                <w:color w:val="000000"/>
+                <w:sz w:val="32"/>
+                <w:szCs w:val="40"/>
+              </w:rPr>
+            </w:pPr>
+            <w:r>
+              <w:rPr>
+                <w:rFonts w:cs="BRH Malayalam Extra"/>
+                <w:color w:val="000000"/>
+                <w:szCs w:val="40"/>
+              </w:rPr>
+              <w:t>47</w:t>
+            </w:r>
+            <w:r>
+              <w:rPr>
+                <w:rFonts w:ascii="BRH Malayalam Extra" w:hAnsi="BRH Malayalam Extra" w:cs="BRH Malayalam Extra"/>
+                <w:color w:val="000000"/>
+                <w:sz w:val="32"/>
+                <w:szCs w:val="40"/>
+              </w:rPr>
+              <w:t xml:space="preserve">)  </w:t>
+            </w:r>
+            <w:r>
+              <w:rPr>
+                <w:rFonts w:cs="BRH Malayalam Extra"/>
+                <w:color w:val="000000"/>
+                <w:szCs w:val="40"/>
+              </w:rPr>
+              <w:t>1</w:t>
+            </w:r>
+            <w:r>
+              <w:rPr>
+                <w:rFonts w:ascii="BRH Malayalam Extra" w:hAnsi="BRH Malayalam Extra" w:cs="BRH Malayalam Extra"/>
+                <w:color w:val="000000"/>
+                <w:sz w:val="32"/>
+                <w:szCs w:val="40"/>
+              </w:rPr>
+              <w:t>.</w:t>
+            </w:r>
+            <w:r>
+              <w:rPr>
+                <w:rFonts w:cs="BRH Malayalam Extra"/>
+                <w:color w:val="000000"/>
+                <w:szCs w:val="40"/>
+              </w:rPr>
+              <w:t>3</w:t>
+            </w:r>
+            <w:r>
+              <w:rPr>
+                <w:rFonts w:ascii="BRH Malayalam Extra" w:hAnsi="BRH Malayalam Extra" w:cs="BRH Malayalam Extra"/>
+                <w:color w:val="000000"/>
+                <w:sz w:val="32"/>
+                <w:szCs w:val="40"/>
+              </w:rPr>
+              <w:t>.</w:t>
+            </w:r>
+            <w:r>
+              <w:rPr>
+                <w:rFonts w:cs="BRH Malayalam Extra"/>
+                <w:color w:val="000000"/>
+                <w:szCs w:val="40"/>
+              </w:rPr>
+              <w:t>14</w:t>
+            </w:r>
+            <w:r>
+              <w:rPr>
+                <w:rFonts w:ascii="BRH Malayalam Extra" w:hAnsi="BRH Malayalam Extra" w:cs="BRH Malayalam Extra"/>
+                <w:color w:val="000000"/>
+                <w:sz w:val="32"/>
+                <w:szCs w:val="40"/>
+              </w:rPr>
+              <w:t>.</w:t>
+            </w:r>
+            <w:r>
+              <w:rPr>
+                <w:rFonts w:cs="BRH Malayalam Extra"/>
+                <w:color w:val="000000"/>
+                <w:szCs w:val="40"/>
+              </w:rPr>
+              <w:t>7</w:t>
+            </w:r>
+            <w:r>
+              <w:rPr>
+                <w:rFonts w:ascii="BRH Malayalam Extra" w:hAnsi="BRH Malayalam Extra" w:cs="BRH Malayalam Extra"/>
+                <w:color w:val="000000"/>
+                <w:sz w:val="32"/>
+                <w:szCs w:val="40"/>
               </w:rPr>
               <w:t>(</w:t>
             </w:r>
             <w:r>
               <w:rPr>
-                <w:rFonts w:cs="Latha"/>
-                <w:b/>
-                <w:bCs/>
-                <w:szCs w:val="28"/>
-                <w:cs/>
-                <w:lang w:bidi="ta-IN"/>
-              </w:rPr>
-              <w:t>1</w:t>
-            </w:r>
-            <w:r>
-              <w:rPr>
-                <w:rFonts w:cs="Latha"/>
-                <w:b/>
-                <w:bCs/>
-                <w:szCs w:val="28"/>
-                <w:cs/>
-                <w:lang w:bidi="ta-IN"/>
-              </w:rPr>
-              <w:t>)</w:t>
-            </w:r>
-            <w:r>
-              <w:rPr>
-                <w:rFonts w:ascii="Latha" w:hAnsi="Latha" w:cs="Latha"/>
-                <w:szCs w:val="28"/>
-                <w:lang w:bidi="ta-IN"/>
-              </w:rPr>
-              <w:t>-</w:t>
-            </w:r>
-            <w:r>
-              <w:rPr>
-                <w:rFonts w:ascii="Latha" w:hAnsi="Latha" w:cs="Latha"/>
-                <w:szCs w:val="28"/>
-                <w:lang w:bidi="ta-IN"/>
-              </w:rPr>
-              <w:t xml:space="preserve"> </w:t>
-            </w:r>
-            <w:r>
-              <w:rPr>
-                <w:rFonts w:ascii="BRH Devanagari Extra" w:hAnsi="BRH Devanagari Extra" w:cs="BRH Devanagari Extra"/>
-                <w:sz w:val="32"/>
-                <w:szCs w:val="40"/>
-              </w:rPr>
-              <w:t>U</w:t>
-            </w:r>
-            <w:r>
-              <w:rPr>
-                <w:rFonts w:ascii="BRH Malayalam Extra" w:hAnsi="BRH Malayalam Extra" w:cs="BRH Devanagari Extra"/>
-                <w:sz w:val="25"/>
-                <w:szCs w:val="40"/>
-              </w:rPr>
-              <w:t>–</w:t>
-            </w:r>
-            <w:r>
-              <w:rPr>
-                <w:rFonts w:ascii="BRH Devanagari Extra" w:hAnsi="BRH Devanagari Extra" w:cs="BRH Devanagari Extra"/>
-                <w:sz w:val="32"/>
-                <w:szCs w:val="40"/>
-              </w:rPr>
-              <w:t>prÉÉþ</w:t>
-            </w:r>
-            <w:r>
-              <w:rPr>
-                <w:rFonts w:ascii="BRH Devanagari Extra" w:hAnsi="BRH Devanagari Extra" w:cs="BRH Devanagari Extra"/>
-                <w:sz w:val="32"/>
-                <w:szCs w:val="40"/>
-                <w:highlight w:val="green"/>
-              </w:rPr>
-              <w:t>xÉÉ ÅÅxÉÉ</w:t>
-            </w:r>
-            <w:r>
-              <w:rPr>
-                <w:rFonts w:ascii="BRH Devanagari Extra" w:hAnsi="BRH Devanagari Extra" w:cs="BRH Devanagari Extra"/>
-                <w:sz w:val="32"/>
-                <w:szCs w:val="40"/>
-              </w:rPr>
-              <w:t xml:space="preserve"> </w:t>
-            </w:r>
-            <w:r>
-              <w:rPr>
-                <w:rFonts w:ascii="BRH Devanagari Extra" w:hAnsi="BRH Devanagari Extra" w:cs="BRH Devanagari Extra"/>
-                <w:color w:val="000000"/>
-                <w:sz w:val="32"/>
-                <w:szCs w:val="40"/>
-              </w:rPr>
-              <w:t>ÅÍpÉ</w:t>
+                <w:rFonts w:cs="BRH Malayalam Extra"/>
+                <w:color w:val="000000"/>
+                <w:szCs w:val="40"/>
+              </w:rPr>
+              <w:t>40</w:t>
+            </w:r>
+            <w:r>
+              <w:rPr>
+                <w:rFonts w:ascii="BRH Malayalam Extra" w:hAnsi="BRH Malayalam Extra" w:cs="BRH Malayalam Extra"/>
+                <w:color w:val="000000"/>
+                <w:sz w:val="32"/>
+                <w:szCs w:val="40"/>
+              </w:rPr>
+              <w:t>)- D¦</w:t>
+            </w:r>
+            <w:r>
+              <w:rPr>
+                <w:rFonts w:ascii="BRH Malayalam Extra" w:hAnsi="BRH Malayalam Extra" w:cs="BRH Malayalam Extra"/>
+                <w:color w:val="000000"/>
+                <w:sz w:val="25"/>
+                <w:szCs w:val="40"/>
+              </w:rPr>
+              <w:t>–</w:t>
+            </w:r>
+            <w:r>
+              <w:rPr>
+                <w:rFonts w:ascii="BRH Malayalam Extra" w:hAnsi="BRH Malayalam Extra" w:cs="BRH Malayalam Extra"/>
+                <w:color w:val="000000"/>
+                <w:sz w:val="32"/>
+                <w:szCs w:val="40"/>
+              </w:rPr>
+              <w:t>ªR</w:t>
+            </w:r>
+            <w:r>
+              <w:rPr>
+                <w:rFonts w:ascii="BRH Malayalam Extra" w:hAnsi="BRH Malayalam Extra" w:cs="BRH Malayalam Extra"/>
+                <w:color w:val="000000"/>
+                <w:sz w:val="25"/>
+                <w:szCs w:val="40"/>
+              </w:rPr>
+              <w:t>–</w:t>
+            </w:r>
+            <w:r>
+              <w:rPr>
+                <w:rFonts w:ascii="BRH Malayalam Extra" w:hAnsi="BRH Malayalam Extra" w:cs="BRH Malayalam Extra"/>
+                <w:color w:val="000000"/>
+                <w:sz w:val="32"/>
+                <w:szCs w:val="40"/>
+              </w:rPr>
+              <w:t>s</w:t>
+            </w:r>
+            <w:r>
+              <w:rPr>
+                <w:rFonts w:ascii="BRH Malayalam Extra" w:hAnsi="BRH Malayalam Extra" w:cs="BRH Malayalam Extra"/>
+                <w:color w:val="000000"/>
+                <w:sz w:val="25"/>
+                <w:szCs w:val="40"/>
+              </w:rPr>
+              <w:t>–</w:t>
+            </w:r>
+            <w:r>
+              <w:rPr>
+                <w:rFonts w:ascii="BRH Malayalam Extra" w:hAnsi="BRH Malayalam Extra" w:cs="BRH Malayalam Extra"/>
+                <w:color w:val="000000"/>
+                <w:sz w:val="32"/>
+                <w:szCs w:val="40"/>
+              </w:rPr>
+              <w:t>¥d</w:t>
+            </w:r>
+            <w:r>
+              <w:rPr>
+                <w:rFonts w:ascii="BRH Malayalam Extra" w:hAnsi="BRH Malayalam Extra" w:cs="BRH Malayalam Extra"/>
+                <w:color w:val="000000"/>
+                <w:sz w:val="25"/>
+                <w:szCs w:val="40"/>
+              </w:rPr>
+              <w:t>–</w:t>
+            </w:r>
+            <w:r>
+              <w:rPr>
+                <w:rFonts w:ascii="BRH Malayalam Extra" w:hAnsi="BRH Malayalam Extra" w:cs="BRH Malayalam Extra"/>
+                <w:color w:val="000000"/>
+                <w:sz w:val="32"/>
+                <w:szCs w:val="40"/>
+              </w:rPr>
+              <w:t xml:space="preserve"> |</w:t>
             </w:r>
           </w:p>
           <w:p>
             <w:pPr>
+              <w:widowControl w:val="0"/>
+              <w:autoSpaceDE w:val="0"/>
+              <w:autoSpaceDN w:val="0"/>
+              <w:adjustRightInd w:val="0"/>
               <w:spacing w:before="0" w:line="240" w:lineRule="auto"/>
               <w:rPr>
-                <w:rFonts w:cs="Latha"/>
-                <w:b/>
-                <w:bCs/>
-                <w:szCs w:val="28"/>
-                <w:lang w:bidi="ta-IN"/>
+                <w:rFonts w:cs="BRH Malayalam Extra"/>
+                <w:color w:val="000000"/>
+                <w:szCs w:val="40"/>
               </w:rPr>
             </w:pPr>
+            <w:r>
+              <w:rPr>
+                <w:rFonts w:ascii="BRH Malayalam Extra" w:hAnsi="BRH Malayalam Extra" w:cs="BRH Malayalam Extra"/>
+                <w:color w:val="000000"/>
+                <w:sz w:val="32"/>
+                <w:szCs w:val="40"/>
+              </w:rPr>
+              <w:t>D¦</w:t>
+            </w:r>
+            <w:r>
+              <w:rPr>
+                <w:rFonts w:ascii="BRH Malayalam Extra" w:hAnsi="BRH Malayalam Extra" w:cs="BRH Malayalam Extra"/>
+                <w:color w:val="000000"/>
+                <w:sz w:val="25"/>
+                <w:szCs w:val="40"/>
+              </w:rPr>
+              <w:t>–</w:t>
+            </w:r>
+            <w:r>
+              <w:rPr>
+                <w:rFonts w:ascii="BRH Malayalam Extra" w:hAnsi="BRH Malayalam Extra" w:cs="BRH Malayalam Extra"/>
+                <w:color w:val="000000"/>
+                <w:sz w:val="32"/>
+                <w:szCs w:val="40"/>
+              </w:rPr>
+              <w:t>ªR</w:t>
+            </w:r>
+            <w:r>
+              <w:rPr>
+                <w:rFonts w:ascii="BRH Malayalam Extra" w:hAnsi="BRH Malayalam Extra" w:cs="BRH Malayalam Extra"/>
+                <w:color w:val="000000"/>
+                <w:sz w:val="25"/>
+                <w:szCs w:val="40"/>
+              </w:rPr>
+              <w:t>–</w:t>
+            </w:r>
+            <w:r>
+              <w:rPr>
+                <w:rFonts w:ascii="BRH Malayalam Extra" w:hAnsi="BRH Malayalam Extra" w:cs="BRH Malayalam Extra"/>
+                <w:color w:val="000000"/>
+                <w:sz w:val="32"/>
+                <w:szCs w:val="40"/>
+              </w:rPr>
+              <w:t>s</w:t>
+            </w:r>
+            <w:r>
+              <w:rPr>
+                <w:rFonts w:ascii="BRH Malayalam Extra" w:hAnsi="BRH Malayalam Extra" w:cs="BRH Malayalam Extra"/>
+                <w:color w:val="000000"/>
+                <w:sz w:val="25"/>
+                <w:szCs w:val="40"/>
+              </w:rPr>
+              <w:t>–</w:t>
+            </w:r>
+            <w:r>
+              <w:rPr>
+                <w:rFonts w:ascii="BRH Malayalam Extra" w:hAnsi="BRH Malayalam Extra" w:cs="BRH Malayalam Extra"/>
+                <w:color w:val="000000"/>
+                <w:sz w:val="32"/>
+                <w:szCs w:val="40"/>
+              </w:rPr>
+              <w:t>d</w:t>
+            </w:r>
+            <w:r>
+              <w:rPr>
+                <w:rFonts w:ascii="BRH Malayalam Extra" w:hAnsi="BRH Malayalam Extra" w:cs="BRH Malayalam Extra"/>
+                <w:color w:val="000000"/>
+                <w:sz w:val="25"/>
+                <w:szCs w:val="40"/>
+              </w:rPr>
+              <w:t>–</w:t>
+            </w:r>
+            <w:r>
+              <w:rPr>
+                <w:rFonts w:ascii="BRH Malayalam Extra" w:hAnsi="BRH Malayalam Extra" w:cs="BRH Malayalam Extra"/>
+                <w:color w:val="000000"/>
+                <w:sz w:val="32"/>
+                <w:szCs w:val="40"/>
+              </w:rPr>
+              <w:t xml:space="preserve"> CZõ</w:t>
+            </w:r>
+            <w:r>
+              <w:rPr>
+                <w:rFonts w:ascii="BRH Malayalam Extra" w:hAnsi="BRH Malayalam Extra" w:cs="BRH Malayalam Extra"/>
+                <w:color w:val="000000"/>
+                <w:sz w:val="32"/>
+                <w:szCs w:val="40"/>
+                <w:highlight w:val="yellow"/>
+              </w:rPr>
+              <w:t>¡</w:t>
+            </w:r>
+            <w:r>
+              <w:rPr>
+                <w:rFonts w:ascii="BRH Malayalam Extra" w:hAnsi="BRH Malayalam Extra" w:cs="BRH Malayalam Extra"/>
+                <w:color w:val="000000"/>
+                <w:sz w:val="32"/>
+                <w:szCs w:val="40"/>
+              </w:rPr>
+              <w:t>˜ªR - s</w:t>
+            </w:r>
+            <w:r>
+              <w:rPr>
+                <w:rFonts w:ascii="BRH Malayalam Extra" w:hAnsi="BRH Malayalam Extra" w:cs="BRH Malayalam Extra"/>
+                <w:color w:val="000000"/>
+                <w:sz w:val="25"/>
+                <w:szCs w:val="40"/>
+              </w:rPr>
+              <w:t>–</w:t>
+            </w:r>
+            <w:r>
+              <w:rPr>
+                <w:rFonts w:ascii="BRH Malayalam Extra" w:hAnsi="BRH Malayalam Extra" w:cs="BRH Malayalam Extra"/>
+                <w:color w:val="000000"/>
+                <w:sz w:val="32"/>
+                <w:szCs w:val="40"/>
+              </w:rPr>
+              <w:t>¥d</w:t>
+            </w:r>
+            <w:r>
+              <w:rPr>
+                <w:rFonts w:ascii="BRH Malayalam Extra" w:hAnsi="BRH Malayalam Extra" w:cs="BRH Malayalam Extra"/>
+                <w:color w:val="000000"/>
+                <w:sz w:val="25"/>
+                <w:szCs w:val="40"/>
+              </w:rPr>
+              <w:t>–</w:t>
+            </w:r>
+            <w:r>
+              <w:rPr>
+                <w:rFonts w:ascii="BRH Malayalam Extra" w:hAnsi="BRH Malayalam Extra" w:cs="BRH Malayalam Extra"/>
+                <w:color w:val="000000"/>
+                <w:sz w:val="32"/>
+                <w:szCs w:val="40"/>
+              </w:rPr>
+              <w:t xml:space="preserve"> | </w:t>
+            </w:r>
+          </w:p>
+        </w:tc>
+        <w:tc>
+          <w:tcPr>
+            <w:tcW w:w="7371" w:type="dxa"/>
+          </w:tcPr>
+          <w:p>
+            <w:pPr>
+              <w:widowControl w:val="0"/>
+              <w:autoSpaceDE w:val="0"/>
+              <w:autoSpaceDN w:val="0"/>
+              <w:adjustRightInd w:val="0"/>
+              <w:spacing w:before="0" w:line="240" w:lineRule="auto"/>
+              <w:rPr>
+                <w:rFonts w:ascii="BRH Malayalam Extra" w:hAnsi="BRH Malayalam Extra" w:cs="BRH Malayalam Extra"/>
+                <w:color w:val="000000"/>
+                <w:sz w:val="32"/>
+                <w:szCs w:val="40"/>
+              </w:rPr>
+            </w:pPr>
+            <w:r>
+              <w:rPr>
+                <w:rFonts w:cs="BRH Malayalam Extra"/>
+                <w:color w:val="000000"/>
+                <w:szCs w:val="40"/>
+              </w:rPr>
+              <w:t>47</w:t>
+            </w:r>
+            <w:r>
+              <w:rPr>
+                <w:rFonts w:ascii="BRH Malayalam Extra" w:hAnsi="BRH Malayalam Extra" w:cs="BRH Malayalam Extra"/>
+                <w:color w:val="000000"/>
+                <w:sz w:val="32"/>
+                <w:szCs w:val="40"/>
+              </w:rPr>
+              <w:t xml:space="preserve">)  </w:t>
+            </w:r>
+            <w:r>
+              <w:rPr>
+                <w:rFonts w:cs="BRH Malayalam Extra"/>
+                <w:color w:val="000000"/>
+                <w:szCs w:val="40"/>
+              </w:rPr>
+              <w:t>1</w:t>
+            </w:r>
+            <w:r>
+              <w:rPr>
+                <w:rFonts w:ascii="BRH Malayalam Extra" w:hAnsi="BRH Malayalam Extra" w:cs="BRH Malayalam Extra"/>
+                <w:color w:val="000000"/>
+                <w:sz w:val="32"/>
+                <w:szCs w:val="40"/>
+              </w:rPr>
+              <w:t>.</w:t>
+            </w:r>
+            <w:r>
+              <w:rPr>
+                <w:rFonts w:cs="BRH Malayalam Extra"/>
+                <w:color w:val="000000"/>
+                <w:szCs w:val="40"/>
+              </w:rPr>
+              <w:t>3</w:t>
+            </w:r>
+            <w:r>
+              <w:rPr>
+                <w:rFonts w:ascii="BRH Malayalam Extra" w:hAnsi="BRH Malayalam Extra" w:cs="BRH Malayalam Extra"/>
+                <w:color w:val="000000"/>
+                <w:sz w:val="32"/>
+                <w:szCs w:val="40"/>
+              </w:rPr>
+              <w:t>.</w:t>
+            </w:r>
+            <w:r>
+              <w:rPr>
+                <w:rFonts w:cs="BRH Malayalam Extra"/>
+                <w:color w:val="000000"/>
+                <w:szCs w:val="40"/>
+              </w:rPr>
+              <w:t>14</w:t>
+            </w:r>
+            <w:r>
+              <w:rPr>
+                <w:rFonts w:ascii="BRH Malayalam Extra" w:hAnsi="BRH Malayalam Extra" w:cs="BRH Malayalam Extra"/>
+                <w:color w:val="000000"/>
+                <w:sz w:val="32"/>
+                <w:szCs w:val="40"/>
+              </w:rPr>
+              <w:t>.</w:t>
+            </w:r>
+            <w:r>
+              <w:rPr>
+                <w:rFonts w:cs="BRH Malayalam Extra"/>
+                <w:color w:val="000000"/>
+                <w:szCs w:val="40"/>
+              </w:rPr>
+              <w:t>7</w:t>
+            </w:r>
+            <w:r>
+              <w:rPr>
+                <w:rFonts w:ascii="BRH Malayalam Extra" w:hAnsi="BRH Malayalam Extra" w:cs="BRH Malayalam Extra"/>
+                <w:color w:val="000000"/>
+                <w:sz w:val="32"/>
+                <w:szCs w:val="40"/>
+              </w:rPr>
+              <w:t>(</w:t>
+            </w:r>
+            <w:r>
+              <w:rPr>
+                <w:rFonts w:cs="BRH Malayalam Extra"/>
+                <w:color w:val="000000"/>
+                <w:szCs w:val="40"/>
+              </w:rPr>
+              <w:t>40</w:t>
+            </w:r>
+            <w:r>
+              <w:rPr>
+                <w:rFonts w:ascii="BRH Malayalam Extra" w:hAnsi="BRH Malayalam Extra" w:cs="BRH Malayalam Extra"/>
+                <w:color w:val="000000"/>
+                <w:sz w:val="32"/>
+                <w:szCs w:val="40"/>
+              </w:rPr>
+              <w:t>)- D¦</w:t>
+            </w:r>
+            <w:r>
+              <w:rPr>
+                <w:rFonts w:ascii="BRH Malayalam Extra" w:hAnsi="BRH Malayalam Extra" w:cs="BRH Malayalam Extra"/>
+                <w:color w:val="000000"/>
+                <w:sz w:val="25"/>
+                <w:szCs w:val="40"/>
+              </w:rPr>
+              <w:t>–</w:t>
+            </w:r>
+            <w:r>
+              <w:rPr>
+                <w:rFonts w:ascii="BRH Malayalam Extra" w:hAnsi="BRH Malayalam Extra" w:cs="BRH Malayalam Extra"/>
+                <w:color w:val="000000"/>
+                <w:sz w:val="32"/>
+                <w:szCs w:val="40"/>
+              </w:rPr>
+              <w:t>ªR</w:t>
+            </w:r>
+            <w:r>
+              <w:rPr>
+                <w:rFonts w:ascii="BRH Malayalam Extra" w:hAnsi="BRH Malayalam Extra" w:cs="BRH Malayalam Extra"/>
+                <w:color w:val="000000"/>
+                <w:sz w:val="25"/>
+                <w:szCs w:val="40"/>
+              </w:rPr>
+              <w:t>–</w:t>
+            </w:r>
+            <w:r>
+              <w:rPr>
+                <w:rFonts w:ascii="BRH Malayalam Extra" w:hAnsi="BRH Malayalam Extra" w:cs="BRH Malayalam Extra"/>
+                <w:color w:val="000000"/>
+                <w:sz w:val="32"/>
+                <w:szCs w:val="40"/>
+              </w:rPr>
+              <w:t>s</w:t>
+            </w:r>
+            <w:r>
+              <w:rPr>
+                <w:rFonts w:ascii="BRH Malayalam Extra" w:hAnsi="BRH Malayalam Extra" w:cs="BRH Malayalam Extra"/>
+                <w:color w:val="000000"/>
+                <w:sz w:val="25"/>
+                <w:szCs w:val="40"/>
+              </w:rPr>
+              <w:t>–</w:t>
+            </w:r>
+            <w:r>
+              <w:rPr>
+                <w:rFonts w:ascii="BRH Malayalam Extra" w:hAnsi="BRH Malayalam Extra" w:cs="BRH Malayalam Extra"/>
+                <w:color w:val="000000"/>
+                <w:sz w:val="32"/>
+                <w:szCs w:val="40"/>
+              </w:rPr>
+              <w:t>¥d</w:t>
+            </w:r>
+            <w:r>
+              <w:rPr>
+                <w:rFonts w:ascii="BRH Malayalam Extra" w:hAnsi="BRH Malayalam Extra" w:cs="BRH Malayalam Extra"/>
+                <w:color w:val="000000"/>
+                <w:sz w:val="25"/>
+                <w:szCs w:val="40"/>
+              </w:rPr>
+              <w:t>–</w:t>
+            </w:r>
+            <w:r>
+              <w:rPr>
+                <w:rFonts w:ascii="BRH Malayalam Extra" w:hAnsi="BRH Malayalam Extra" w:cs="BRH Malayalam Extra"/>
+                <w:color w:val="000000"/>
+                <w:sz w:val="32"/>
+                <w:szCs w:val="40"/>
+              </w:rPr>
+              <w:t xml:space="preserve"> |</w:t>
+            </w:r>
           </w:p>
           <w:p>
             <w:pPr>
+              <w:widowControl w:val="0"/>
+              <w:autoSpaceDE w:val="0"/>
+              <w:autoSpaceDN w:val="0"/>
+              <w:adjustRightInd w:val="0"/>
               <w:spacing w:before="0" w:line="240" w:lineRule="auto"/>
               <w:rPr>
-                <w:rFonts w:cs="Latha"/>
-                <w:b/>
-                <w:bCs/>
-                <w:szCs w:val="28"/>
-                <w:cs/>
-                <w:lang w:bidi="ta-IN"/>
+                <w:rFonts w:cs="BRH Malayalam Extra"/>
+                <w:color w:val="000000"/>
+                <w:szCs w:val="40"/>
               </w:rPr>
             </w:pPr>
             <w:r>
               <w:rPr>
-                <w:rFonts w:cs="Latha"/>
-                <w:b/>
-                <w:bCs/>
-                <w:szCs w:val="28"/>
-                <w:cs/>
-                <w:lang w:bidi="ta-IN"/>
-              </w:rPr>
-              <w:t>2</w:t>
-            </w:r>
-            <w:r>
-              <w:rPr>
-                <w:rFonts w:cs="Latha"/>
-                <w:b/>
-                <w:bCs/>
-                <w:szCs w:val="28"/>
-                <w:cs/>
-                <w:lang w:bidi="ta-IN"/>
-              </w:rPr>
-              <w:t>)</w:t>
-            </w:r>
-            <w:r>
-              <w:rPr>
-                <w:rFonts w:ascii="Latha" w:hAnsi="Latha" w:cs="Latha"/>
-                <w:szCs w:val="28"/>
-                <w:lang w:bidi="ta-IN"/>
-              </w:rPr>
-              <w:t xml:space="preserve">  </w:t>
-            </w:r>
-            <w:r>
-              <w:rPr>
-                <w:rFonts w:cs="Latha"/>
-                <w:b/>
-                <w:bCs/>
-                <w:szCs w:val="28"/>
-                <w:cs/>
-                <w:lang w:bidi="ta-IN"/>
-              </w:rPr>
-              <w:t>1.3.14.7</w:t>
-            </w:r>
-            <w:r>
-              <w:rPr>
-                <w:rFonts w:cs="Latha"/>
-                <w:b/>
-                <w:bCs/>
-                <w:szCs w:val="28"/>
-                <w:lang w:bidi="ta-IN"/>
-              </w:rPr>
-              <w:t>(</w:t>
-            </w:r>
-            <w:r>
-              <w:rPr>
-                <w:rFonts w:cs="Latha"/>
-                <w:b/>
-                <w:bCs/>
-                <w:szCs w:val="28"/>
-                <w:cs/>
-                <w:lang w:bidi="ta-IN"/>
-              </w:rPr>
-              <w:t>2</w:t>
-            </w:r>
-            <w:r>
-              <w:rPr>
-                <w:rFonts w:cs="Latha"/>
-                <w:b/>
-                <w:bCs/>
-                <w:szCs w:val="28"/>
-                <w:cs/>
-                <w:lang w:bidi="ta-IN"/>
-              </w:rPr>
-              <w:t>)</w:t>
-            </w:r>
-            <w:r>
-              <w:rPr>
-                <w:rFonts w:ascii="Latha" w:hAnsi="Latha" w:cs="Latha"/>
-                <w:szCs w:val="28"/>
-                <w:lang w:bidi="ta-IN"/>
-              </w:rPr>
-              <w:t>-</w:t>
-            </w:r>
-            <w:r>
-              <w:rPr>
-                <w:rFonts w:ascii="Latha" w:hAnsi="Latha" w:cs="Latha"/>
-                <w:szCs w:val="28"/>
-                <w:lang w:bidi="ta-IN"/>
-              </w:rPr>
-              <w:t xml:space="preserve"> </w:t>
-            </w:r>
-            <w:r>
-              <w:rPr>
-                <w:rFonts w:ascii="BRH Devanagari Extra" w:hAnsi="BRH Devanagari Extra" w:cs="BRH Devanagari Extra"/>
-                <w:sz w:val="32"/>
-                <w:szCs w:val="40"/>
-              </w:rPr>
-              <w:t>A</w:t>
-            </w:r>
-            <w:r>
-              <w:rPr>
-                <w:rFonts w:ascii="BRH Malayalam Extra" w:hAnsi="BRH Malayalam Extra" w:cs="BRH Devanagari Extra"/>
-                <w:sz w:val="25"/>
-                <w:szCs w:val="40"/>
-              </w:rPr>
-              <w:t>–</w:t>
-            </w:r>
-            <w:r>
-              <w:rPr>
-                <w:rFonts w:ascii="BRH Devanagari Extra" w:hAnsi="BRH Devanagari Extra" w:cs="BRH Devanagari Extra"/>
-                <w:sz w:val="32"/>
-                <w:szCs w:val="40"/>
-              </w:rPr>
-              <w:t>prÉÉþ</w:t>
-            </w:r>
-            <w:r>
-              <w:rPr>
-                <w:rFonts w:ascii="BRH Devanagari Extra" w:hAnsi="BRH Devanagari Extra" w:cs="BRH Devanagari Extra"/>
-                <w:sz w:val="32"/>
-                <w:szCs w:val="40"/>
+                <w:rFonts w:ascii="BRH Malayalam Extra" w:hAnsi="BRH Malayalam Extra" w:cs="BRH Malayalam Extra"/>
+                <w:color w:val="000000"/>
+                <w:sz w:val="32"/>
+                <w:szCs w:val="40"/>
+              </w:rPr>
+              <w:t>D¦</w:t>
+            </w:r>
+            <w:r>
+              <w:rPr>
+                <w:rFonts w:ascii="BRH Malayalam Extra" w:hAnsi="BRH Malayalam Extra" w:cs="BRH Malayalam Extra"/>
+                <w:color w:val="000000"/>
+                <w:sz w:val="25"/>
+                <w:szCs w:val="40"/>
+              </w:rPr>
+              <w:t>–</w:t>
+            </w:r>
+            <w:r>
+              <w:rPr>
+                <w:rFonts w:ascii="BRH Malayalam Extra" w:hAnsi="BRH Malayalam Extra" w:cs="BRH Malayalam Extra"/>
+                <w:color w:val="000000"/>
+                <w:sz w:val="32"/>
+                <w:szCs w:val="40"/>
+              </w:rPr>
+              <w:t>ªR</w:t>
+            </w:r>
+            <w:r>
+              <w:rPr>
+                <w:rFonts w:ascii="BRH Malayalam Extra" w:hAnsi="BRH Malayalam Extra" w:cs="BRH Malayalam Extra"/>
+                <w:color w:val="000000"/>
+                <w:sz w:val="25"/>
+                <w:szCs w:val="40"/>
+              </w:rPr>
+              <w:t>–</w:t>
+            </w:r>
+            <w:r>
+              <w:rPr>
+                <w:rFonts w:ascii="BRH Malayalam Extra" w:hAnsi="BRH Malayalam Extra" w:cs="BRH Malayalam Extra"/>
+                <w:color w:val="000000"/>
+                <w:sz w:val="32"/>
+                <w:szCs w:val="40"/>
+              </w:rPr>
+              <w:t>s</w:t>
+            </w:r>
+            <w:r>
+              <w:rPr>
+                <w:rFonts w:ascii="BRH Malayalam Extra" w:hAnsi="BRH Malayalam Extra" w:cs="BRH Malayalam Extra"/>
+                <w:color w:val="000000"/>
+                <w:sz w:val="25"/>
+                <w:szCs w:val="40"/>
+              </w:rPr>
+              <w:t>–</w:t>
+            </w:r>
+            <w:r>
+              <w:rPr>
+                <w:rFonts w:ascii="BRH Malayalam Extra" w:hAnsi="BRH Malayalam Extra" w:cs="BRH Malayalam Extra"/>
+                <w:color w:val="000000"/>
+                <w:sz w:val="32"/>
+                <w:szCs w:val="40"/>
+              </w:rPr>
+              <w:t>d</w:t>
+            </w:r>
+            <w:r>
+              <w:rPr>
+                <w:rFonts w:ascii="BRH Malayalam Extra" w:hAnsi="BRH Malayalam Extra" w:cs="BRH Malayalam Extra"/>
+                <w:color w:val="000000"/>
+                <w:sz w:val="25"/>
+                <w:szCs w:val="40"/>
+              </w:rPr>
+              <w:t>–</w:t>
+            </w:r>
+            <w:r>
+              <w:rPr>
+                <w:rFonts w:ascii="BRH Malayalam Extra" w:hAnsi="BRH Malayalam Extra" w:cs="BRH Malayalam Extra"/>
+                <w:color w:val="000000"/>
+                <w:sz w:val="32"/>
+                <w:szCs w:val="40"/>
+              </w:rPr>
+              <w:t xml:space="preserve"> CZõ</w:t>
+            </w:r>
+            <w:r>
+              <w:rPr>
+                <w:rFonts w:ascii="BRH Malayalam Extra" w:hAnsi="BRH Malayalam Extra" w:cs="BRH Malayalam Extra"/>
+                <w:sz w:val="32"/>
+                <w:szCs w:val="32"/>
                 <w:highlight w:val="green"/>
-              </w:rPr>
-              <w:t>xÉÉ ÅÅxÉÉ</w:t>
-            </w:r>
-            <w:r>
-              <w:rPr>
-                <w:rFonts w:ascii="Latha" w:hAnsi="Latha" w:cs="Latha"/>
-                <w:szCs w:val="28"/>
-                <w:cs/>
-                <w:lang w:bidi="ta-IN"/>
-              </w:rPr>
-              <w:t xml:space="preserve"> </w:t>
-            </w:r>
-            <w:r>
-              <w:rPr>
-                <w:rFonts w:ascii="Latha" w:hAnsi="Latha" w:cs="Latha"/>
-                <w:szCs w:val="28"/>
-                <w:lang w:bidi="ta-IN"/>
-              </w:rPr>
-              <w:br/>
-            </w:r>
-            <w:r>
-              <w:rPr>
-                <w:rFonts w:ascii="BRH Devanagari Extra" w:hAnsi="BRH Devanagari Extra" w:cs="BRH Devanagari Extra"/>
-                <w:sz w:val="32"/>
-                <w:szCs w:val="40"/>
-                <w:highlight w:val="green"/>
-              </w:rPr>
-              <w:t>xÉÉ</w:t>
-            </w:r>
-            <w:r>
-              <w:rPr>
-                <w:rFonts w:ascii="Latha" w:hAnsi="Latha" w:cs="Latha"/>
-                <w:szCs w:val="28"/>
-                <w:lang w:bidi="ta-IN"/>
-              </w:rPr>
-              <w:t xml:space="preserve"> </w:t>
-            </w:r>
-            <w:r>
-              <w:rPr>
-                <w:rFonts w:cs="Arial"/>
-                <w:sz w:val="28"/>
-                <w:szCs w:val="28"/>
-                <w:highlight w:val="green"/>
-                <w:lang w:bidi="ta-IN"/>
-              </w:rPr>
-              <w:t>is udAttam</w:t>
-            </w:r>
-            <w:r>
-              <w:rPr>
-                <w:rFonts w:cs="Arial"/>
-                <w:sz w:val="28"/>
-                <w:szCs w:val="28"/>
-                <w:lang w:bidi="ta-IN"/>
-              </w:rPr>
-              <w:t xml:space="preserve"> should not acquire anudAttam should be udAttam only</w:t>
+                <w:lang w:val="en-IN" w:eastAsia="en-IN"/>
+              </w:rPr>
+              <w:t>¢</w:t>
+            </w:r>
+            <w:r>
+              <w:rPr>
+                <w:rFonts w:ascii="BRH Malayalam Extra" w:hAnsi="BRH Malayalam Extra" w:cs="BRH Malayalam Extra"/>
+                <w:color w:val="000000"/>
+                <w:sz w:val="32"/>
+                <w:szCs w:val="40"/>
+              </w:rPr>
+              <w:t>˜ªR - s</w:t>
+            </w:r>
+            <w:r>
+              <w:rPr>
+                <w:rFonts w:ascii="BRH Malayalam Extra" w:hAnsi="BRH Malayalam Extra" w:cs="BRH Malayalam Extra"/>
+                <w:color w:val="000000"/>
+                <w:sz w:val="25"/>
+                <w:szCs w:val="40"/>
+              </w:rPr>
+              <w:t>–</w:t>
+            </w:r>
+            <w:r>
+              <w:rPr>
+                <w:rFonts w:ascii="BRH Malayalam Extra" w:hAnsi="BRH Malayalam Extra" w:cs="BRH Malayalam Extra"/>
+                <w:color w:val="000000"/>
+                <w:sz w:val="32"/>
+                <w:szCs w:val="40"/>
+              </w:rPr>
+              <w:t>¥d</w:t>
+            </w:r>
+            <w:r>
+              <w:rPr>
+                <w:rFonts w:ascii="BRH Malayalam Extra" w:hAnsi="BRH Malayalam Extra" w:cs="BRH Malayalam Extra"/>
+                <w:color w:val="000000"/>
+                <w:sz w:val="25"/>
+                <w:szCs w:val="40"/>
+              </w:rPr>
+              <w:t>–</w:t>
+            </w:r>
+            <w:r>
+              <w:rPr>
+                <w:rFonts w:ascii="BRH Malayalam Extra" w:hAnsi="BRH Malayalam Extra" w:cs="BRH Malayalam Extra"/>
+                <w:color w:val="000000"/>
+                <w:sz w:val="32"/>
+                <w:szCs w:val="40"/>
+              </w:rPr>
+              <w:t xml:space="preserve"> | </w:t>
             </w:r>
           </w:p>
         </w:tc>
@@ -21104,27 +22960,7 @@
           <w:sz w:val="28"/>
           <w:szCs w:val="32"/>
         </w:rPr>
-        <w:t>(</w:t>
-      </w:r>
-      <w:proofErr w:type="gramStart"/>
-      <w:r>
-        <w:rPr>
-          <w:b/>
-          <w:bCs/>
-          <w:sz w:val="28"/>
-          <w:szCs w:val="32"/>
-        </w:rPr>
-        <w:t>ignore</w:t>
-      </w:r>
-      <w:proofErr w:type="gramEnd"/>
-      <w:r>
-        <w:rPr>
-          <w:b/>
-          <w:bCs/>
-          <w:sz w:val="28"/>
-          <w:szCs w:val="32"/>
-        </w:rPr>
-        <w:t xml:space="preserve"> those which are already incorporated in your book’s version and date)</w:t>
+        <w:t>(ignore those which are already incorporated in your book’s version and date)</w:t>
       </w:r>
     </w:p>
     <w:tbl>
@@ -22211,27 +24047,7 @@
                 <w:sz w:val="28"/>
                 <w:szCs w:val="32"/>
               </w:rPr>
-              <w:t>(</w:t>
-            </w:r>
-            <w:proofErr w:type="gramStart"/>
-            <w:r>
-              <w:rPr>
-                <w:b/>
-                <w:bCs/>
-                <w:sz w:val="28"/>
-                <w:szCs w:val="32"/>
-              </w:rPr>
-              <w:t>no</w:t>
-            </w:r>
-            <w:proofErr w:type="gramEnd"/>
-            <w:r>
-              <w:rPr>
-                <w:b/>
-                <w:bCs/>
-                <w:sz w:val="28"/>
-                <w:szCs w:val="32"/>
-              </w:rPr>
-              <w:t xml:space="preserve"> elision for “a”</w:t>
+              <w:t>(no elision for “a”</w:t>
             </w:r>
             <w:r>
               <w:rPr>
@@ -22461,27 +24277,7 @@
           <w:sz w:val="28"/>
           <w:szCs w:val="32"/>
         </w:rPr>
-        <w:t>(</w:t>
-      </w:r>
-      <w:proofErr w:type="gramStart"/>
-      <w:r>
-        <w:rPr>
-          <w:b/>
-          <w:bCs/>
-          <w:sz w:val="28"/>
-          <w:szCs w:val="32"/>
-        </w:rPr>
-        <w:t>ignore</w:t>
-      </w:r>
-      <w:proofErr w:type="gramEnd"/>
-      <w:r>
-        <w:rPr>
-          <w:b/>
-          <w:bCs/>
-          <w:sz w:val="28"/>
-          <w:szCs w:val="32"/>
-        </w:rPr>
-        <w:t xml:space="preserve"> those which are already incorporated in your book’s version and date)</w:t>
+        <w:t>(ignore those which are already incorporated in your book’s version and date)</w:t>
       </w:r>
     </w:p>
     <w:tbl>

</xml_diff>

<commit_message>
nmv 27 11 2022
</commit_message>
<xml_diff>
--- a/TS Jatai Ghanam Project/TS 1.3/TS 1.3 Ghanam Malayalam Corrections.docx
+++ b/TS Jatai Ghanam Project/TS 1.3/TS 1.3 Ghanam Malayalam Corrections.docx
@@ -14740,7 +14740,7 @@
                 <w:sz w:val="32"/>
                 <w:szCs w:val="40"/>
               </w:rPr>
-              <w:t xml:space="preserve"> q¡M§ </w:t>
+              <w:t xml:space="preserve"> </w:t>
             </w:r>
           </w:p>
           <w:p>
@@ -14763,6 +14763,34 @@
                 <w:color w:val="000000"/>
                 <w:sz w:val="32"/>
                 <w:szCs w:val="40"/>
+              </w:rPr>
+              <w:t>q¡</w:t>
+            </w:r>
+            <w:r>
+              <w:rPr>
+                <w:rFonts w:ascii="BRH Malayalam Extra" w:hAnsi="BRH Malayalam Extra" w:cs="BRH Malayalam Extra"/>
+                <w:color w:val="000000"/>
+                <w:sz w:val="32"/>
+                <w:szCs w:val="40"/>
+                <w:highlight w:val="yellow"/>
+              </w:rPr>
+              <w:t>M§</w:t>
+            </w:r>
+            <w:r>
+              <w:rPr>
+                <w:rFonts w:ascii="BRH Malayalam Extra" w:hAnsi="BRH Malayalam Extra" w:cs="BRH Malayalam Extra"/>
+                <w:color w:val="000000"/>
+                <w:sz w:val="32"/>
+                <w:szCs w:val="40"/>
+              </w:rPr>
+              <w:t xml:space="preserve"> </w:t>
+            </w:r>
+            <w:r>
+              <w:rPr>
+                <w:rFonts w:ascii="BRH Malayalam Extra" w:hAnsi="BRH Malayalam Extra" w:cs="BRH Malayalam Extra"/>
+                <w:color w:val="000000"/>
+                <w:sz w:val="32"/>
+                <w:szCs w:val="40"/>
                 <w:highlight w:val="yellow"/>
               </w:rPr>
               <w:t>D</w:t>
@@ -15168,25 +15196,7 @@
                 <w:sz w:val="32"/>
                 <w:szCs w:val="40"/>
               </w:rPr>
-              <w:t xml:space="preserve"> q¡M—qzjxqzj</w:t>
-            </w:r>
-            <w:r>
-              <w:rPr>
-                <w:rFonts w:ascii="BRH Malayalam Extra" w:hAnsi="BRH Malayalam Extra" w:cs="BRH Malayalam Extra"/>
-                <w:color w:val="000000"/>
-                <w:sz w:val="25"/>
-                <w:szCs w:val="40"/>
-              </w:rPr>
-              <w:t>–</w:t>
-            </w:r>
-            <w:r>
-              <w:rPr>
-                <w:rFonts w:ascii="BRH Malayalam Extra" w:hAnsi="BRH Malayalam Extra" w:cs="BRH Malayalam Extra"/>
-                <w:color w:val="000000"/>
-                <w:sz w:val="32"/>
-                <w:szCs w:val="40"/>
-              </w:rPr>
-              <w:t xml:space="preserve"> q¡M—sy | </w:t>
+              <w:t xml:space="preserve"> </w:t>
             </w:r>
           </w:p>
           <w:p>
@@ -15205,141 +15215,30 @@
             </w:pPr>
             <w:r>
               <w:rPr>
-                <w:rFonts w:cs="BRH Malayalam Extra"/>
-                <w:color w:val="000000"/>
-                <w:szCs w:val="40"/>
-              </w:rPr>
-              <w:t>54</w:t>
-            </w:r>
-            <w:r>
-              <w:rPr>
-                <w:rFonts w:ascii="BRH Malayalam Extra" w:hAnsi="BRH Malayalam Extra" w:cs="BRH Malayalam Extra"/>
-                <w:color w:val="000000"/>
-                <w:sz w:val="32"/>
-                <w:szCs w:val="40"/>
-              </w:rPr>
-              <w:t xml:space="preserve">)  </w:t>
-            </w:r>
-            <w:r>
-              <w:rPr>
-                <w:rFonts w:cs="BRH Malayalam Extra"/>
-                <w:color w:val="000000"/>
-                <w:szCs w:val="40"/>
-              </w:rPr>
-              <w:t>1</w:t>
-            </w:r>
-            <w:r>
-              <w:rPr>
-                <w:rFonts w:ascii="BRH Malayalam Extra" w:hAnsi="BRH Malayalam Extra" w:cs="BRH Malayalam Extra"/>
-                <w:color w:val="000000"/>
-                <w:sz w:val="32"/>
-                <w:szCs w:val="40"/>
-              </w:rPr>
-              <w:t>.</w:t>
-            </w:r>
-            <w:r>
-              <w:rPr>
-                <w:rFonts w:cs="BRH Malayalam Extra"/>
-                <w:color w:val="000000"/>
-                <w:szCs w:val="40"/>
-              </w:rPr>
-              <w:t>3</w:t>
-            </w:r>
-            <w:r>
-              <w:rPr>
-                <w:rFonts w:ascii="BRH Malayalam Extra" w:hAnsi="BRH Malayalam Extra" w:cs="BRH Malayalam Extra"/>
-                <w:color w:val="000000"/>
-                <w:sz w:val="32"/>
-                <w:szCs w:val="40"/>
-              </w:rPr>
-              <w:t>.</w:t>
-            </w:r>
-            <w:r>
-              <w:rPr>
-                <w:rFonts w:cs="BRH Malayalam Extra"/>
-                <w:color w:val="000000"/>
-                <w:szCs w:val="40"/>
-              </w:rPr>
-              <w:t>11</w:t>
-            </w:r>
-            <w:r>
-              <w:rPr>
-                <w:rFonts w:ascii="BRH Malayalam Extra" w:hAnsi="BRH Malayalam Extra" w:cs="BRH Malayalam Extra"/>
-                <w:color w:val="000000"/>
-                <w:sz w:val="32"/>
-                <w:szCs w:val="40"/>
-              </w:rPr>
-              <w:t>.</w:t>
-            </w:r>
-            <w:r>
-              <w:rPr>
-                <w:rFonts w:cs="BRH Malayalam Extra"/>
-                <w:color w:val="000000"/>
-                <w:szCs w:val="40"/>
-              </w:rPr>
-              <w:t>1</w:t>
-            </w:r>
-            <w:r>
-              <w:rPr>
-                <w:rFonts w:ascii="BRH Malayalam Extra" w:hAnsi="BRH Malayalam Extra" w:cs="BRH Malayalam Extra"/>
-                <w:color w:val="000000"/>
-                <w:sz w:val="32"/>
-                <w:szCs w:val="40"/>
-              </w:rPr>
-              <w:t>(</w:t>
-            </w:r>
-            <w:r>
-              <w:rPr>
-                <w:rFonts w:cs="BRH Malayalam Extra"/>
-                <w:color w:val="000000"/>
-                <w:szCs w:val="40"/>
-              </w:rPr>
-              <w:t>49</w:t>
-            </w:r>
-            <w:r>
-              <w:rPr>
-                <w:rFonts w:ascii="BRH Malayalam Extra" w:hAnsi="BRH Malayalam Extra" w:cs="BRH Malayalam Extra"/>
-                <w:color w:val="000000"/>
-                <w:sz w:val="32"/>
-                <w:szCs w:val="40"/>
-              </w:rPr>
-              <w:t>)- q¡K§ | A</w:t>
-            </w:r>
-            <w:r>
-              <w:rPr>
-                <w:rFonts w:ascii="BRH Malayalam Extra" w:hAnsi="BRH Malayalam Extra" w:cs="BRH Malayalam Extra"/>
-                <w:color w:val="000000"/>
-                <w:sz w:val="25"/>
-                <w:szCs w:val="40"/>
-              </w:rPr>
-              <w:t>–</w:t>
-            </w:r>
-            <w:r>
-              <w:rPr>
-                <w:rFonts w:ascii="BRH Malayalam Extra" w:hAnsi="BRH Malayalam Extra" w:cs="BRH Malayalam Extra"/>
-                <w:color w:val="000000"/>
-                <w:sz w:val="32"/>
-                <w:szCs w:val="40"/>
-              </w:rPr>
-              <w:t>sy</w:t>
-            </w:r>
-            <w:r>
-              <w:rPr>
-                <w:rFonts w:ascii="BRH Malayalam Extra" w:hAnsi="BRH Malayalam Extra" w:cs="BRH Malayalam Extra"/>
-                <w:color w:val="000000"/>
-                <w:sz w:val="25"/>
-                <w:szCs w:val="40"/>
-              </w:rPr>
-              <w:t>–</w:t>
-            </w:r>
-            <w:r>
-              <w:rPr>
-                <w:rFonts w:ascii="BRH Malayalam Extra" w:hAnsi="BRH Malayalam Extra" w:cs="BRH Malayalam Extra"/>
-                <w:color w:val="000000"/>
-                <w:sz w:val="32"/>
-                <w:szCs w:val="40"/>
-              </w:rPr>
-              <w:t xml:space="preserve"> | ZI |</w:t>
+                <w:rFonts w:ascii="BRH Malayalam Extra" w:hAnsi="BRH Malayalam Extra" w:cs="BRH Malayalam Extra"/>
+                <w:color w:val="000000"/>
+                <w:sz w:val="32"/>
+                <w:szCs w:val="40"/>
+              </w:rPr>
+              <w:t>q¡M—qzjxqzj</w:t>
+            </w:r>
+            <w:r>
+              <w:rPr>
+                <w:rFonts w:ascii="BRH Malayalam Extra" w:hAnsi="BRH Malayalam Extra" w:cs="BRH Malayalam Extra"/>
+                <w:color w:val="000000"/>
+                <w:sz w:val="25"/>
+                <w:szCs w:val="40"/>
+              </w:rPr>
+              <w:t>–</w:t>
+            </w:r>
+            <w:r>
+              <w:rPr>
+                <w:rFonts w:ascii="BRH Malayalam Extra" w:hAnsi="BRH Malayalam Extra" w:cs="BRH Malayalam Extra"/>
+                <w:color w:val="000000"/>
+                <w:sz w:val="32"/>
+                <w:szCs w:val="40"/>
+              </w:rPr>
+              <w:t xml:space="preserve"> q¡M—sy | </w:t>
             </w:r>
           </w:p>
           <w:p>
@@ -15358,6 +15257,159 @@
             </w:pPr>
             <w:r>
               <w:rPr>
+                <w:rFonts w:cs="BRH Malayalam Extra"/>
+                <w:color w:val="000000"/>
+                <w:szCs w:val="40"/>
+              </w:rPr>
+              <w:t>54</w:t>
+            </w:r>
+            <w:r>
+              <w:rPr>
+                <w:rFonts w:ascii="BRH Malayalam Extra" w:hAnsi="BRH Malayalam Extra" w:cs="BRH Malayalam Extra"/>
+                <w:color w:val="000000"/>
+                <w:sz w:val="32"/>
+                <w:szCs w:val="40"/>
+              </w:rPr>
+              <w:t xml:space="preserve">)  </w:t>
+            </w:r>
+            <w:r>
+              <w:rPr>
+                <w:rFonts w:cs="BRH Malayalam Extra"/>
+                <w:color w:val="000000"/>
+                <w:szCs w:val="40"/>
+              </w:rPr>
+              <w:t>1</w:t>
+            </w:r>
+            <w:r>
+              <w:rPr>
+                <w:rFonts w:ascii="BRH Malayalam Extra" w:hAnsi="BRH Malayalam Extra" w:cs="BRH Malayalam Extra"/>
+                <w:color w:val="000000"/>
+                <w:sz w:val="32"/>
+                <w:szCs w:val="40"/>
+              </w:rPr>
+              <w:t>.</w:t>
+            </w:r>
+            <w:r>
+              <w:rPr>
+                <w:rFonts w:cs="BRH Malayalam Extra"/>
+                <w:color w:val="000000"/>
+                <w:szCs w:val="40"/>
+              </w:rPr>
+              <w:t>3</w:t>
+            </w:r>
+            <w:r>
+              <w:rPr>
+                <w:rFonts w:ascii="BRH Malayalam Extra" w:hAnsi="BRH Malayalam Extra" w:cs="BRH Malayalam Extra"/>
+                <w:color w:val="000000"/>
+                <w:sz w:val="32"/>
+                <w:szCs w:val="40"/>
+              </w:rPr>
+              <w:t>.</w:t>
+            </w:r>
+            <w:r>
+              <w:rPr>
+                <w:rFonts w:cs="BRH Malayalam Extra"/>
+                <w:color w:val="000000"/>
+                <w:szCs w:val="40"/>
+              </w:rPr>
+              <w:t>11</w:t>
+            </w:r>
+            <w:r>
+              <w:rPr>
+                <w:rFonts w:ascii="BRH Malayalam Extra" w:hAnsi="BRH Malayalam Extra" w:cs="BRH Malayalam Extra"/>
+                <w:color w:val="000000"/>
+                <w:sz w:val="32"/>
+                <w:szCs w:val="40"/>
+              </w:rPr>
+              <w:t>.</w:t>
+            </w:r>
+            <w:r>
+              <w:rPr>
+                <w:rFonts w:cs="BRH Malayalam Extra"/>
+                <w:color w:val="000000"/>
+                <w:szCs w:val="40"/>
+              </w:rPr>
+              <w:t>1</w:t>
+            </w:r>
+            <w:r>
+              <w:rPr>
+                <w:rFonts w:ascii="BRH Malayalam Extra" w:hAnsi="BRH Malayalam Extra" w:cs="BRH Malayalam Extra"/>
+                <w:color w:val="000000"/>
+                <w:sz w:val="32"/>
+                <w:szCs w:val="40"/>
+              </w:rPr>
+              <w:t>(</w:t>
+            </w:r>
+            <w:r>
+              <w:rPr>
+                <w:rFonts w:cs="BRH Malayalam Extra"/>
+                <w:color w:val="000000"/>
+                <w:szCs w:val="40"/>
+              </w:rPr>
+              <w:t>49</w:t>
+            </w:r>
+            <w:r>
+              <w:rPr>
+                <w:rFonts w:ascii="BRH Malayalam Extra" w:hAnsi="BRH Malayalam Extra" w:cs="BRH Malayalam Extra"/>
+                <w:color w:val="000000"/>
+                <w:sz w:val="32"/>
+                <w:szCs w:val="40"/>
+              </w:rPr>
+              <w:t>)- q¡K§ | A</w:t>
+            </w:r>
+            <w:r>
+              <w:rPr>
+                <w:rFonts w:ascii="BRH Malayalam Extra" w:hAnsi="BRH Malayalam Extra" w:cs="BRH Malayalam Extra"/>
+                <w:color w:val="000000"/>
+                <w:sz w:val="25"/>
+                <w:szCs w:val="40"/>
+              </w:rPr>
+              <w:t>–</w:t>
+            </w:r>
+            <w:r>
+              <w:rPr>
+                <w:rFonts w:ascii="BRH Malayalam Extra" w:hAnsi="BRH Malayalam Extra" w:cs="BRH Malayalam Extra"/>
+                <w:color w:val="000000"/>
+                <w:sz w:val="32"/>
+                <w:szCs w:val="40"/>
+              </w:rPr>
+              <w:t>sy</w:t>
+            </w:r>
+            <w:r>
+              <w:rPr>
+                <w:rFonts w:ascii="BRH Malayalam Extra" w:hAnsi="BRH Malayalam Extra" w:cs="BRH Malayalam Extra"/>
+                <w:color w:val="000000"/>
+                <w:sz w:val="25"/>
+                <w:szCs w:val="40"/>
+              </w:rPr>
+              <w:t>–</w:t>
+            </w:r>
+            <w:r>
+              <w:rPr>
+                <w:rFonts w:ascii="BRH Malayalam Extra" w:hAnsi="BRH Malayalam Extra" w:cs="BRH Malayalam Extra"/>
+                <w:color w:val="000000"/>
+                <w:sz w:val="32"/>
+                <w:szCs w:val="40"/>
+              </w:rPr>
+              <w:t xml:space="preserve"> | ZI |</w:t>
+            </w:r>
+          </w:p>
+          <w:p>
+            <w:pPr>
+              <w:widowControl w:val="0"/>
+              <w:autoSpaceDE w:val="0"/>
+              <w:autoSpaceDN w:val="0"/>
+              <w:adjustRightInd w:val="0"/>
+              <w:spacing w:before="0" w:line="240" w:lineRule="auto"/>
+              <w:rPr>
+                <w:rFonts w:ascii="BRH Malayalam Extra" w:hAnsi="BRH Malayalam Extra" w:cs="BRH Malayalam Extra"/>
+                <w:color w:val="000000"/>
+                <w:sz w:val="32"/>
+                <w:szCs w:val="40"/>
+              </w:rPr>
+            </w:pPr>
+            <w:r>
+              <w:rPr>
                 <w:rFonts w:ascii="BRH Malayalam Extra" w:hAnsi="BRH Malayalam Extra" w:cs="BRH Malayalam Extra"/>
                 <w:color w:val="000000"/>
                 <w:sz w:val="32"/>
@@ -15381,7 +15433,26 @@
                 <w:sz w:val="32"/>
                 <w:szCs w:val="40"/>
               </w:rPr>
-              <w:t xml:space="preserve"> q¡M§ DM—sy</w:t>
+              <w:t xml:space="preserve"> q¡</w:t>
+            </w:r>
+            <w:r>
+              <w:rPr>
+                <w:rFonts w:ascii="BRH Malayalam Extra" w:hAnsi="BRH Malayalam Extra" w:cs="BRH Malayalam Extra"/>
+                <w:color w:val="000000"/>
+                <w:sz w:val="32"/>
+                <w:szCs w:val="40"/>
+                <w:highlight w:val="yellow"/>
+              </w:rPr>
+              <w:t>M§ D</w:t>
+            </w:r>
+            <w:r>
+              <w:rPr>
+                <w:rFonts w:ascii="BRH Malayalam Extra" w:hAnsi="BRH Malayalam Extra" w:cs="BRH Malayalam Extra"/>
+                <w:color w:val="000000"/>
+                <w:sz w:val="32"/>
+                <w:szCs w:val="40"/>
+              </w:rPr>
+              <w:t>M—sy</w:t>
             </w:r>
             <w:r>
               <w:rPr>
@@ -15736,99 +15807,7 @@
                 <w:sz w:val="32"/>
                 <w:szCs w:val="40"/>
               </w:rPr>
-              <w:t xml:space="preserve"> q¡</w:t>
-            </w:r>
-            <w:r>
-              <w:rPr>
-                <w:rFonts w:ascii="BRH Malayalam Extra" w:hAnsi="BRH Malayalam Extra" w:cs="BRH Malayalam Extra"/>
-                <w:color w:val="000000"/>
-                <w:sz w:val="32"/>
-                <w:szCs w:val="40"/>
-                <w:highlight w:val="green"/>
-              </w:rPr>
-              <w:t>K§</w:t>
-            </w:r>
-            <w:r>
-              <w:rPr>
-                <w:rFonts w:ascii="BRH Malayalam Extra" w:hAnsi="BRH Malayalam Extra" w:cs="BRH Malayalam Extra"/>
-                <w:color w:val="000000"/>
-                <w:sz w:val="32"/>
-                <w:szCs w:val="40"/>
-              </w:rPr>
               <w:t xml:space="preserve"> </w:t>
-            </w:r>
-            <w:r>
-              <w:rPr>
-                <w:rFonts w:ascii="BRH Malayalam Extra" w:hAnsi="BRH Malayalam Extra" w:cs="BRH Malayalam Extra"/>
-                <w:color w:val="000000"/>
-                <w:sz w:val="32"/>
-                <w:szCs w:val="40"/>
-                <w:highlight w:val="green"/>
-              </w:rPr>
-              <w:t>Q¡</w:t>
-            </w:r>
-            <w:r>
-              <w:rPr>
-                <w:rFonts w:ascii="BRH Malayalam Extra" w:hAnsi="BRH Malayalam Extra" w:cs="BRH Malayalam Extra"/>
-                <w:color w:val="000000"/>
-                <w:sz w:val="32"/>
-                <w:szCs w:val="40"/>
-              </w:rPr>
-              <w:t>M—qzj</w:t>
-            </w:r>
-            <w:r>
-              <w:rPr>
-                <w:rFonts w:ascii="BRH Malayalam Extra" w:hAnsi="BRH Malayalam Extra" w:cs="BRH Malayalam Extra"/>
-                <w:color w:val="000000"/>
-                <w:sz w:val="25"/>
-                <w:szCs w:val="40"/>
-              </w:rPr>
-              <w:t>–</w:t>
-            </w:r>
-            <w:r>
-              <w:rPr>
-                <w:rFonts w:ascii="BRH Malayalam Extra" w:hAnsi="BRH Malayalam Extra" w:cs="BRH Malayalam Extra"/>
-                <w:color w:val="000000"/>
-                <w:sz w:val="32"/>
-                <w:szCs w:val="40"/>
-              </w:rPr>
-              <w:t xml:space="preserve"> deëx—k</w:t>
-            </w:r>
-            <w:r>
-              <w:rPr>
-                <w:rFonts w:ascii="BRH Malayalam Extra" w:hAnsi="BRH Malayalam Extra" w:cs="BRH Malayalam Extra"/>
-                <w:color w:val="000000"/>
-                <w:sz w:val="25"/>
-                <w:szCs w:val="40"/>
-              </w:rPr>
-              <w:t>–</w:t>
-            </w:r>
-            <w:r>
-              <w:rPr>
-                <w:rFonts w:ascii="BRH Malayalam Extra" w:hAnsi="BRH Malayalam Extra" w:cs="BRH Malayalam Extra"/>
-                <w:color w:val="000000"/>
-                <w:sz w:val="32"/>
-                <w:szCs w:val="40"/>
-              </w:rPr>
-              <w:t>I deëx—k iqzj</w:t>
-            </w:r>
-            <w:r>
-              <w:rPr>
-                <w:rFonts w:ascii="BRH Malayalam Extra" w:hAnsi="BRH Malayalam Extra" w:cs="BRH Malayalam Extra"/>
-                <w:color w:val="000000"/>
-                <w:sz w:val="25"/>
-                <w:szCs w:val="40"/>
-              </w:rPr>
-              <w:t>–</w:t>
-            </w:r>
-            <w:r>
-              <w:rPr>
-                <w:rFonts w:ascii="BRH Malayalam Extra" w:hAnsi="BRH Malayalam Extra" w:cs="BRH Malayalam Extra"/>
-                <w:color w:val="000000"/>
-                <w:sz w:val="32"/>
-                <w:szCs w:val="40"/>
-              </w:rPr>
-              <w:t xml:space="preserve"> q¡K§ | </w:t>
             </w:r>
           </w:p>
           <w:p>
@@ -15847,195 +15826,104 @@
             </w:pPr>
             <w:r>
               <w:rPr>
-                <w:rFonts w:cs="BRH Malayalam Extra"/>
-                <w:color w:val="000000"/>
-                <w:szCs w:val="40"/>
-              </w:rPr>
-              <w:t>53</w:t>
-            </w:r>
-            <w:r>
-              <w:rPr>
-                <w:rFonts w:ascii="BRH Malayalam Extra" w:hAnsi="BRH Malayalam Extra" w:cs="BRH Malayalam Extra"/>
-                <w:color w:val="000000"/>
-                <w:sz w:val="32"/>
-                <w:szCs w:val="40"/>
-              </w:rPr>
-              <w:t xml:space="preserve">)  </w:t>
-            </w:r>
-            <w:r>
-              <w:rPr>
-                <w:rFonts w:cs="BRH Malayalam Extra"/>
-                <w:color w:val="000000"/>
-                <w:szCs w:val="40"/>
-              </w:rPr>
-              <w:t>1</w:t>
-            </w:r>
-            <w:r>
-              <w:rPr>
-                <w:rFonts w:ascii="BRH Malayalam Extra" w:hAnsi="BRH Malayalam Extra" w:cs="BRH Malayalam Extra"/>
-                <w:color w:val="000000"/>
-                <w:sz w:val="32"/>
-                <w:szCs w:val="40"/>
-              </w:rPr>
-              <w:t>.</w:t>
-            </w:r>
-            <w:r>
-              <w:rPr>
-                <w:rFonts w:cs="BRH Malayalam Extra"/>
-                <w:color w:val="000000"/>
-                <w:szCs w:val="40"/>
-              </w:rPr>
-              <w:t>3</w:t>
-            </w:r>
-            <w:r>
-              <w:rPr>
-                <w:rFonts w:ascii="BRH Malayalam Extra" w:hAnsi="BRH Malayalam Extra" w:cs="BRH Malayalam Extra"/>
-                <w:color w:val="000000"/>
-                <w:sz w:val="32"/>
-                <w:szCs w:val="40"/>
-              </w:rPr>
-              <w:t>.</w:t>
-            </w:r>
-            <w:r>
-              <w:rPr>
-                <w:rFonts w:cs="BRH Malayalam Extra"/>
-                <w:color w:val="000000"/>
-                <w:szCs w:val="40"/>
-              </w:rPr>
-              <w:t>11</w:t>
-            </w:r>
-            <w:r>
-              <w:rPr>
-                <w:rFonts w:ascii="BRH Malayalam Extra" w:hAnsi="BRH Malayalam Extra" w:cs="BRH Malayalam Extra"/>
-                <w:color w:val="000000"/>
-                <w:sz w:val="32"/>
-                <w:szCs w:val="40"/>
-              </w:rPr>
-              <w:t>.</w:t>
-            </w:r>
-            <w:r>
-              <w:rPr>
-                <w:rFonts w:cs="BRH Malayalam Extra"/>
-                <w:color w:val="000000"/>
-                <w:szCs w:val="40"/>
-              </w:rPr>
-              <w:t>1</w:t>
-            </w:r>
-            <w:r>
-              <w:rPr>
-                <w:rFonts w:ascii="BRH Malayalam Extra" w:hAnsi="BRH Malayalam Extra" w:cs="BRH Malayalam Extra"/>
-                <w:color w:val="000000"/>
-                <w:sz w:val="32"/>
-                <w:szCs w:val="40"/>
-              </w:rPr>
-              <w:t>(</w:t>
-            </w:r>
-            <w:r>
-              <w:rPr>
-                <w:rFonts w:cs="BRH Malayalam Extra"/>
-                <w:color w:val="000000"/>
-                <w:szCs w:val="40"/>
-              </w:rPr>
-              <w:t>48</w:t>
-            </w:r>
-            <w:r>
-              <w:rPr>
-                <w:rFonts w:ascii="BRH Malayalam Extra" w:hAnsi="BRH Malayalam Extra" w:cs="BRH Malayalam Extra"/>
-                <w:color w:val="000000"/>
-                <w:sz w:val="32"/>
-                <w:szCs w:val="40"/>
-              </w:rPr>
-              <w:t>)- A</w:t>
-            </w:r>
-            <w:r>
-              <w:rPr>
-                <w:rFonts w:ascii="BRH Malayalam Extra" w:hAnsi="BRH Malayalam Extra" w:cs="BRH Malayalam Extra"/>
-                <w:color w:val="000000"/>
-                <w:sz w:val="25"/>
-                <w:szCs w:val="40"/>
-              </w:rPr>
-              <w:t>–</w:t>
-            </w:r>
-            <w:r>
-              <w:rPr>
-                <w:rFonts w:ascii="BRH Malayalam Extra" w:hAnsi="BRH Malayalam Extra" w:cs="BRH Malayalam Extra"/>
-                <w:color w:val="000000"/>
-                <w:sz w:val="32"/>
-                <w:szCs w:val="40"/>
-              </w:rPr>
-              <w:t>qz</w:t>
-            </w:r>
-            <w:r>
-              <w:rPr>
-                <w:rFonts w:ascii="BRH Malayalam Extra" w:hAnsi="BRH Malayalam Extra" w:cs="BRH Malayalam Extra"/>
-                <w:color w:val="000000"/>
-                <w:sz w:val="25"/>
-                <w:szCs w:val="40"/>
-              </w:rPr>
-              <w:t>–</w:t>
-            </w:r>
-            <w:r>
-              <w:rPr>
-                <w:rFonts w:ascii="BRH Malayalam Extra" w:hAnsi="BRH Malayalam Extra" w:cs="BRH Malayalam Extra"/>
-                <w:color w:val="000000"/>
-                <w:sz w:val="32"/>
-                <w:szCs w:val="40"/>
-              </w:rPr>
-              <w:t>j</w:t>
-            </w:r>
-            <w:r>
-              <w:rPr>
-                <w:rFonts w:ascii="BRH Malayalam Extra" w:hAnsi="BRH Malayalam Extra" w:cs="BRH Malayalam Extra"/>
-                <w:color w:val="000000"/>
-                <w:sz w:val="25"/>
-                <w:szCs w:val="40"/>
-              </w:rPr>
-              <w:t>–</w:t>
-            </w:r>
-            <w:r>
-              <w:rPr>
-                <w:rFonts w:ascii="BRH Malayalam Extra" w:hAnsi="BRH Malayalam Extra" w:cs="BRH Malayalam Extra"/>
-                <w:color w:val="000000"/>
-                <w:sz w:val="32"/>
-                <w:szCs w:val="40"/>
-              </w:rPr>
-              <w:t xml:space="preserve"> | q¡K§ | A</w:t>
-            </w:r>
-            <w:r>
-              <w:rPr>
-                <w:rFonts w:ascii="BRH Malayalam Extra" w:hAnsi="BRH Malayalam Extra" w:cs="BRH Malayalam Extra"/>
-                <w:color w:val="000000"/>
-                <w:sz w:val="25"/>
-                <w:szCs w:val="40"/>
-              </w:rPr>
-              <w:t>–</w:t>
-            </w:r>
-            <w:r>
-              <w:rPr>
-                <w:rFonts w:ascii="BRH Malayalam Extra" w:hAnsi="BRH Malayalam Extra" w:cs="BRH Malayalam Extra"/>
-                <w:color w:val="000000"/>
-                <w:sz w:val="32"/>
-                <w:szCs w:val="40"/>
-              </w:rPr>
-              <w:t>sy</w:t>
-            </w:r>
-            <w:r>
-              <w:rPr>
-                <w:rFonts w:ascii="BRH Malayalam Extra" w:hAnsi="BRH Malayalam Extra" w:cs="BRH Malayalam Extra"/>
-                <w:color w:val="000000"/>
-                <w:sz w:val="25"/>
-                <w:szCs w:val="40"/>
-              </w:rPr>
-              <w:t>–</w:t>
-            </w:r>
-            <w:r>
-              <w:rPr>
-                <w:rFonts w:ascii="BRH Malayalam Extra" w:hAnsi="BRH Malayalam Extra" w:cs="BRH Malayalam Extra"/>
-                <w:color w:val="000000"/>
-                <w:sz w:val="32"/>
-                <w:szCs w:val="40"/>
-              </w:rPr>
-              <w:t xml:space="preserve"> |</w:t>
+                <w:rFonts w:ascii="BRH Malayalam Extra" w:hAnsi="BRH Malayalam Extra" w:cs="BRH Malayalam Extra"/>
+                <w:color w:val="000000"/>
+                <w:sz w:val="32"/>
+                <w:szCs w:val="40"/>
+              </w:rPr>
+              <w:t>q¡</w:t>
+            </w:r>
+            <w:r>
+              <w:rPr>
+                <w:rFonts w:ascii="BRH Malayalam Extra" w:hAnsi="BRH Malayalam Extra" w:cs="BRH Malayalam Extra"/>
+                <w:color w:val="000000"/>
+                <w:sz w:val="32"/>
+                <w:szCs w:val="40"/>
+                <w:highlight w:val="green"/>
+              </w:rPr>
+              <w:t>K§</w:t>
+            </w:r>
+            <w:r>
+              <w:rPr>
+                <w:rFonts w:ascii="BRH Malayalam Extra" w:hAnsi="BRH Malayalam Extra" w:cs="BRH Malayalam Extra"/>
+                <w:color w:val="000000"/>
+                <w:sz w:val="32"/>
+                <w:szCs w:val="40"/>
+              </w:rPr>
+              <w:t xml:space="preserve"> </w:t>
+            </w:r>
+            <w:r>
+              <w:rPr>
+                <w:rFonts w:ascii="BRH Malayalam Extra" w:hAnsi="BRH Malayalam Extra" w:cs="BRH Malayalam Extra"/>
+                <w:color w:val="000000"/>
+                <w:sz w:val="32"/>
+                <w:szCs w:val="40"/>
+                <w:highlight w:val="green"/>
+              </w:rPr>
+              <w:t>Q¡</w:t>
+            </w:r>
+            <w:r>
+              <w:rPr>
+                <w:rFonts w:ascii="BRH Malayalam Extra" w:hAnsi="BRH Malayalam Extra" w:cs="BRH Malayalam Extra"/>
+                <w:color w:val="000000"/>
+                <w:sz w:val="32"/>
+                <w:szCs w:val="40"/>
+              </w:rPr>
+              <w:t>M—qzj</w:t>
+            </w:r>
+            <w:r>
+              <w:rPr>
+                <w:rFonts w:ascii="BRH Malayalam Extra" w:hAnsi="BRH Malayalam Extra" w:cs="BRH Malayalam Extra"/>
+                <w:color w:val="000000"/>
+                <w:sz w:val="25"/>
+                <w:szCs w:val="40"/>
+              </w:rPr>
+              <w:t>–</w:t>
+            </w:r>
+            <w:r>
+              <w:rPr>
+                <w:rFonts w:ascii="BRH Malayalam Extra" w:hAnsi="BRH Malayalam Extra" w:cs="BRH Malayalam Extra"/>
+                <w:color w:val="000000"/>
+                <w:sz w:val="32"/>
+                <w:szCs w:val="40"/>
+              </w:rPr>
+              <w:t xml:space="preserve"> deëx—k</w:t>
+            </w:r>
+            <w:r>
+              <w:rPr>
+                <w:rFonts w:ascii="BRH Malayalam Extra" w:hAnsi="BRH Malayalam Extra" w:cs="BRH Malayalam Extra"/>
+                <w:color w:val="000000"/>
+                <w:sz w:val="25"/>
+                <w:szCs w:val="40"/>
+              </w:rPr>
+              <w:t>–</w:t>
+            </w:r>
+            <w:r>
+              <w:rPr>
+                <w:rFonts w:ascii="BRH Malayalam Extra" w:hAnsi="BRH Malayalam Extra" w:cs="BRH Malayalam Extra"/>
+                <w:color w:val="000000"/>
+                <w:sz w:val="32"/>
+                <w:szCs w:val="40"/>
+              </w:rPr>
+              <w:t>I deëx—k iqzj</w:t>
+            </w:r>
+            <w:r>
+              <w:rPr>
+                <w:rFonts w:ascii="BRH Malayalam Extra" w:hAnsi="BRH Malayalam Extra" w:cs="BRH Malayalam Extra"/>
+                <w:color w:val="000000"/>
+                <w:sz w:val="25"/>
+                <w:szCs w:val="40"/>
+              </w:rPr>
+              <w:t>–</w:t>
+            </w:r>
+            <w:r>
+              <w:rPr>
+                <w:rFonts w:ascii="BRH Malayalam Extra" w:hAnsi="BRH Malayalam Extra" w:cs="BRH Malayalam Extra"/>
+                <w:color w:val="000000"/>
+                <w:sz w:val="32"/>
+                <w:szCs w:val="40"/>
+              </w:rPr>
+              <w:t xml:space="preserve"> q¡K§ | </w:t>
             </w:r>
           </w:p>
           <w:p>
@@ -16054,6 +15942,213 @@
             </w:pPr>
             <w:r>
               <w:rPr>
+                <w:rFonts w:cs="BRH Malayalam Extra"/>
+                <w:color w:val="000000"/>
+                <w:szCs w:val="40"/>
+              </w:rPr>
+              <w:t>53</w:t>
+            </w:r>
+            <w:r>
+              <w:rPr>
+                <w:rFonts w:ascii="BRH Malayalam Extra" w:hAnsi="BRH Malayalam Extra" w:cs="BRH Malayalam Extra"/>
+                <w:color w:val="000000"/>
+                <w:sz w:val="32"/>
+                <w:szCs w:val="40"/>
+              </w:rPr>
+              <w:t xml:space="preserve">)  </w:t>
+            </w:r>
+            <w:r>
+              <w:rPr>
+                <w:rFonts w:cs="BRH Malayalam Extra"/>
+                <w:color w:val="000000"/>
+                <w:szCs w:val="40"/>
+              </w:rPr>
+              <w:t>1</w:t>
+            </w:r>
+            <w:r>
+              <w:rPr>
+                <w:rFonts w:ascii="BRH Malayalam Extra" w:hAnsi="BRH Malayalam Extra" w:cs="BRH Malayalam Extra"/>
+                <w:color w:val="000000"/>
+                <w:sz w:val="32"/>
+                <w:szCs w:val="40"/>
+              </w:rPr>
+              <w:t>.</w:t>
+            </w:r>
+            <w:r>
+              <w:rPr>
+                <w:rFonts w:cs="BRH Malayalam Extra"/>
+                <w:color w:val="000000"/>
+                <w:szCs w:val="40"/>
+              </w:rPr>
+              <w:t>3</w:t>
+            </w:r>
+            <w:r>
+              <w:rPr>
+                <w:rFonts w:ascii="BRH Malayalam Extra" w:hAnsi="BRH Malayalam Extra" w:cs="BRH Malayalam Extra"/>
+                <w:color w:val="000000"/>
+                <w:sz w:val="32"/>
+                <w:szCs w:val="40"/>
+              </w:rPr>
+              <w:t>.</w:t>
+            </w:r>
+            <w:r>
+              <w:rPr>
+                <w:rFonts w:cs="BRH Malayalam Extra"/>
+                <w:color w:val="000000"/>
+                <w:szCs w:val="40"/>
+              </w:rPr>
+              <w:t>11</w:t>
+            </w:r>
+            <w:r>
+              <w:rPr>
+                <w:rFonts w:ascii="BRH Malayalam Extra" w:hAnsi="BRH Malayalam Extra" w:cs="BRH Malayalam Extra"/>
+                <w:color w:val="000000"/>
+                <w:sz w:val="32"/>
+                <w:szCs w:val="40"/>
+              </w:rPr>
+              <w:t>.</w:t>
+            </w:r>
+            <w:r>
+              <w:rPr>
+                <w:rFonts w:cs="BRH Malayalam Extra"/>
+                <w:color w:val="000000"/>
+                <w:szCs w:val="40"/>
+              </w:rPr>
+              <w:t>1</w:t>
+            </w:r>
+            <w:r>
+              <w:rPr>
+                <w:rFonts w:ascii="BRH Malayalam Extra" w:hAnsi="BRH Malayalam Extra" w:cs="BRH Malayalam Extra"/>
+                <w:color w:val="000000"/>
+                <w:sz w:val="32"/>
+                <w:szCs w:val="40"/>
+              </w:rPr>
+              <w:t>(</w:t>
+            </w:r>
+            <w:r>
+              <w:rPr>
+                <w:rFonts w:cs="BRH Malayalam Extra"/>
+                <w:color w:val="000000"/>
+                <w:szCs w:val="40"/>
+              </w:rPr>
+              <w:t>48</w:t>
+            </w:r>
+            <w:r>
+              <w:rPr>
+                <w:rFonts w:ascii="BRH Malayalam Extra" w:hAnsi="BRH Malayalam Extra" w:cs="BRH Malayalam Extra"/>
+                <w:color w:val="000000"/>
+                <w:sz w:val="32"/>
+                <w:szCs w:val="40"/>
+              </w:rPr>
+              <w:t>)- A</w:t>
+            </w:r>
+            <w:r>
+              <w:rPr>
+                <w:rFonts w:ascii="BRH Malayalam Extra" w:hAnsi="BRH Malayalam Extra" w:cs="BRH Malayalam Extra"/>
+                <w:color w:val="000000"/>
+                <w:sz w:val="25"/>
+                <w:szCs w:val="40"/>
+              </w:rPr>
+              <w:t>–</w:t>
+            </w:r>
+            <w:r>
+              <w:rPr>
+                <w:rFonts w:ascii="BRH Malayalam Extra" w:hAnsi="BRH Malayalam Extra" w:cs="BRH Malayalam Extra"/>
+                <w:color w:val="000000"/>
+                <w:sz w:val="32"/>
+                <w:szCs w:val="40"/>
+              </w:rPr>
+              <w:t>qz</w:t>
+            </w:r>
+            <w:r>
+              <w:rPr>
+                <w:rFonts w:ascii="BRH Malayalam Extra" w:hAnsi="BRH Malayalam Extra" w:cs="BRH Malayalam Extra"/>
+                <w:color w:val="000000"/>
+                <w:sz w:val="25"/>
+                <w:szCs w:val="40"/>
+              </w:rPr>
+              <w:t>–</w:t>
+            </w:r>
+            <w:r>
+              <w:rPr>
+                <w:rFonts w:ascii="BRH Malayalam Extra" w:hAnsi="BRH Malayalam Extra" w:cs="BRH Malayalam Extra"/>
+                <w:color w:val="000000"/>
+                <w:sz w:val="32"/>
+                <w:szCs w:val="40"/>
+              </w:rPr>
+              <w:t>j</w:t>
+            </w:r>
+            <w:r>
+              <w:rPr>
+                <w:rFonts w:ascii="BRH Malayalam Extra" w:hAnsi="BRH Malayalam Extra" w:cs="BRH Malayalam Extra"/>
+                <w:color w:val="000000"/>
+                <w:sz w:val="25"/>
+                <w:szCs w:val="40"/>
+              </w:rPr>
+              <w:t>–</w:t>
+            </w:r>
+            <w:r>
+              <w:rPr>
+                <w:rFonts w:ascii="BRH Malayalam Extra" w:hAnsi="BRH Malayalam Extra" w:cs="BRH Malayalam Extra"/>
+                <w:color w:val="000000"/>
+                <w:sz w:val="32"/>
+                <w:szCs w:val="40"/>
+              </w:rPr>
+              <w:t xml:space="preserve"> | q¡K§ | A</w:t>
+            </w:r>
+            <w:r>
+              <w:rPr>
+                <w:rFonts w:ascii="BRH Malayalam Extra" w:hAnsi="BRH Malayalam Extra" w:cs="BRH Malayalam Extra"/>
+                <w:color w:val="000000"/>
+                <w:sz w:val="25"/>
+                <w:szCs w:val="40"/>
+              </w:rPr>
+              <w:t>–</w:t>
+            </w:r>
+            <w:r>
+              <w:rPr>
+                <w:rFonts w:ascii="BRH Malayalam Extra" w:hAnsi="BRH Malayalam Extra" w:cs="BRH Malayalam Extra"/>
+                <w:color w:val="000000"/>
+                <w:sz w:val="32"/>
+                <w:szCs w:val="40"/>
+              </w:rPr>
+              <w:t>sy</w:t>
+            </w:r>
+            <w:r>
+              <w:rPr>
+                <w:rFonts w:ascii="BRH Malayalam Extra" w:hAnsi="BRH Malayalam Extra" w:cs="BRH Malayalam Extra"/>
+                <w:color w:val="000000"/>
+                <w:sz w:val="25"/>
+                <w:szCs w:val="40"/>
+              </w:rPr>
+              <w:t>–</w:t>
+            </w:r>
+            <w:r>
+              <w:rPr>
+                <w:rFonts w:ascii="BRH Malayalam Extra" w:hAnsi="BRH Malayalam Extra" w:cs="BRH Malayalam Extra"/>
+                <w:color w:val="000000"/>
+                <w:sz w:val="32"/>
+                <w:szCs w:val="40"/>
+              </w:rPr>
+              <w:t xml:space="preserve"> |</w:t>
+            </w:r>
+          </w:p>
+          <w:p>
+            <w:pPr>
+              <w:widowControl w:val="0"/>
+              <w:autoSpaceDE w:val="0"/>
+              <w:autoSpaceDN w:val="0"/>
+              <w:adjustRightInd w:val="0"/>
+              <w:spacing w:before="0" w:line="240" w:lineRule="auto"/>
+              <w:rPr>
+                <w:rFonts w:ascii="BRH Malayalam Extra" w:hAnsi="BRH Malayalam Extra" w:cs="BRH Malayalam Extra"/>
+                <w:color w:val="000000"/>
+                <w:sz w:val="32"/>
+                <w:szCs w:val="40"/>
+              </w:rPr>
+            </w:pPr>
+            <w:r>
+              <w:rPr>
                 <w:rFonts w:ascii="BRH Malayalam Extra" w:hAnsi="BRH Malayalam Extra" w:cs="BRH Malayalam Extra"/>
                 <w:color w:val="000000"/>
                 <w:sz w:val="32"/>
@@ -16187,7 +16282,31 @@
                 <w:sz w:val="32"/>
                 <w:szCs w:val="40"/>
               </w:rPr>
-              <w:t xml:space="preserve"> q¡M—qzjxqzj</w:t>
+              <w:t xml:space="preserve"> </w:t>
+            </w:r>
+          </w:p>
+          <w:p>
+            <w:pPr>
+              <w:widowControl w:val="0"/>
+              <w:autoSpaceDE w:val="0"/>
+              <w:autoSpaceDN w:val="0"/>
+              <w:adjustRightInd w:val="0"/>
+              <w:spacing w:before="0" w:line="240" w:lineRule="auto"/>
+              <w:rPr>
+                <w:rFonts w:ascii="BRH Malayalam Extra" w:hAnsi="BRH Malayalam Extra" w:cs="BRH Malayalam Extra"/>
+                <w:color w:val="000000"/>
+                <w:sz w:val="32"/>
+                <w:szCs w:val="40"/>
+              </w:rPr>
+            </w:pPr>
+            <w:r>
+              <w:rPr>
+                <w:rFonts w:ascii="BRH Malayalam Extra" w:hAnsi="BRH Malayalam Extra" w:cs="BRH Malayalam Extra"/>
+                <w:color w:val="000000"/>
+                <w:sz w:val="32"/>
+                <w:szCs w:val="40"/>
+              </w:rPr>
+              <w:t>q¡M—qzjxqzj</w:t>
             </w:r>
             <w:r>
               <w:rPr>
@@ -16968,6 +17087,7 @@
               </w:rPr>
               <w:t xml:space="preserve">)  </w:t>
             </w:r>
+            <w:bookmarkStart w:id="2" w:name="_Hlk120371863"/>
             <w:r>
               <w:rPr>
                 <w:rFonts w:cs="BRH Malayalam Extra"/>
@@ -17044,6 +17164,7 @@
               </w:rPr>
               <w:t>36</w:t>
             </w:r>
+            <w:bookmarkEnd w:id="2"/>
             <w:r>
               <w:rPr>
                 <w:rFonts w:ascii="BRH Malayalam Extra" w:hAnsi="BRH Malayalam Extra" w:cs="BRH Malayalam Extra"/>
@@ -17293,7 +17414,36 @@
                 <w:sz w:val="32"/>
                 <w:szCs w:val="40"/>
               </w:rPr>
-              <w:t xml:space="preserve">¥YxZ¢— </w:t>
+              <w:t>¥Yx</w:t>
+            </w:r>
+            <w:r>
+              <w:rPr>
+                <w:rFonts w:ascii="BRH Malayalam Extra" w:hAnsi="BRH Malayalam Extra" w:cs="BRH Malayalam Extra"/>
+                <w:color w:val="000000"/>
+                <w:sz w:val="32"/>
+                <w:szCs w:val="40"/>
+                <w:highlight w:val="yellow"/>
+              </w:rPr>
+              <w:t>Z¢</w:t>
+            </w:r>
+            <w:r>
+              <w:rPr>
+                <w:rFonts w:ascii="BRH Malayalam Extra" w:hAnsi="BRH Malayalam Extra" w:cs="BRH Devanagari Extra"/>
+                <w:color w:val="000000"/>
+                <w:sz w:val="25"/>
+                <w:szCs w:val="40"/>
+                <w:highlight w:val="yellow"/>
+              </w:rPr>
+              <w:t>–</w:t>
+            </w:r>
+            <w:r>
+              <w:rPr>
+                <w:rFonts w:ascii="BRH Malayalam Extra" w:hAnsi="BRH Malayalam Extra" w:cs="BRH Malayalam Extra"/>
+                <w:color w:val="000000"/>
+                <w:sz w:val="32"/>
+                <w:szCs w:val="40"/>
+              </w:rPr>
+              <w:t xml:space="preserve"> </w:t>
             </w:r>
           </w:p>
           <w:p>
@@ -18203,7 +18353,36 @@
                 <w:sz w:val="32"/>
                 <w:szCs w:val="40"/>
               </w:rPr>
-              <w:t>exp—¥kxtÇ¢— exp—¥kxtÇ¡ q£</w:t>
+              <w:t>exp—¥kxt</w:t>
+            </w:r>
+            <w:r>
+              <w:rPr>
+                <w:rFonts w:ascii="BRH Malayalam Extra" w:hAnsi="BRH Malayalam Extra" w:cs="BRH Malayalam Extra"/>
+                <w:color w:val="000000"/>
+                <w:sz w:val="32"/>
+                <w:szCs w:val="40"/>
+                <w:highlight w:val="green"/>
+              </w:rPr>
+              <w:t>Ç¢</w:t>
+            </w:r>
+            <w:r>
+              <w:rPr>
+                <w:rFonts w:ascii="BRH Malayalam Extra" w:hAnsi="BRH Malayalam Extra" w:cs="BRH Devanagari Extra"/>
+                <w:color w:val="000000"/>
+                <w:sz w:val="25"/>
+                <w:szCs w:val="40"/>
+                <w:highlight w:val="green"/>
+              </w:rPr>
+              <w:t>–</w:t>
+            </w:r>
+            <w:r>
+              <w:rPr>
+                <w:rFonts w:ascii="BRH Malayalam Extra" w:hAnsi="BRH Malayalam Extra" w:cs="BRH Malayalam Extra"/>
+                <w:color w:val="000000"/>
+                <w:sz w:val="32"/>
+                <w:szCs w:val="40"/>
+              </w:rPr>
+              <w:t xml:space="preserve"> exp—¥kxtÇ¡ q£</w:t>
             </w:r>
             <w:r>
               <w:rPr>
@@ -20238,7 +20417,7 @@
               </w:rPr>
               <w:t>–</w:t>
             </w:r>
-            <w:bookmarkStart w:id="2" w:name="_Hlk119165388"/>
+            <w:bookmarkStart w:id="3" w:name="_Hlk119165388"/>
             <w:r>
               <w:rPr>
                 <w:rFonts w:ascii="BRH Malayalam Extra" w:hAnsi="BRH Malayalam Extra" w:cs="BRH Malayalam Extra"/>
@@ -20248,7 +20427,7 @@
               </w:rPr>
               <w:t>jy</w:t>
             </w:r>
-            <w:bookmarkEnd w:id="2"/>
+            <w:bookmarkEnd w:id="3"/>
             <w:r>
               <w:rPr>
                 <w:rFonts w:ascii="BRH Malayalam Extra" w:hAnsi="BRH Malayalam Extra" w:cs="BRH Malayalam Extra"/>
@@ -21054,58 +21233,7 @@
                 <w:sz w:val="32"/>
                 <w:szCs w:val="40"/>
               </w:rPr>
-              <w:t>sx | px¥R—r¡ | (</w:t>
-            </w:r>
-            <w:r>
-              <w:rPr>
-                <w:rFonts w:cs="BRH Malayalam Extra"/>
-                <w:color w:val="000000"/>
-                <w:szCs w:val="40"/>
-              </w:rPr>
-              <w:t>GS1</w:t>
-            </w:r>
-            <w:r>
-              <w:rPr>
-                <w:rFonts w:ascii="BRH Malayalam Extra" w:hAnsi="BRH Malayalam Extra" w:cs="BRH Malayalam Extra"/>
-                <w:color w:val="000000"/>
-                <w:sz w:val="32"/>
-                <w:szCs w:val="40"/>
-              </w:rPr>
-              <w:t>.</w:t>
-            </w:r>
-            <w:r>
-              <w:rPr>
-                <w:rFonts w:cs="BRH Malayalam Extra"/>
-                <w:color w:val="000000"/>
-                <w:szCs w:val="40"/>
-              </w:rPr>
-              <w:t>3</w:t>
-            </w:r>
-            <w:r>
-              <w:rPr>
-                <w:rFonts w:ascii="BRH Malayalam Extra" w:hAnsi="BRH Malayalam Extra" w:cs="BRH Malayalam Extra"/>
-                <w:color w:val="000000"/>
-                <w:sz w:val="32"/>
-                <w:szCs w:val="40"/>
-              </w:rPr>
-              <w:t>-</w:t>
-            </w:r>
-            <w:r>
-              <w:rPr>
-                <w:rFonts w:cs="BRH Malayalam Extra"/>
-                <w:color w:val="000000"/>
-                <w:szCs w:val="40"/>
-              </w:rPr>
-              <w:t>25</w:t>
-            </w:r>
-            <w:r>
-              <w:rPr>
-                <w:rFonts w:ascii="BRH Malayalam Extra" w:hAnsi="BRH Malayalam Extra" w:cs="BRH Malayalam Extra"/>
-                <w:color w:val="000000"/>
-                <w:sz w:val="32"/>
-                <w:szCs w:val="40"/>
-              </w:rPr>
-              <w:t>)</w:t>
+              <w:t xml:space="preserve">sx | px¥R—r¡ | </w:t>
             </w:r>
           </w:p>
           <w:p>
@@ -21859,58 +21987,7 @@
                 <w:sz w:val="32"/>
                 <w:szCs w:val="40"/>
               </w:rPr>
-              <w:t>sx | px¥R—r¡ | (</w:t>
-            </w:r>
-            <w:r>
-              <w:rPr>
-                <w:rFonts w:cs="BRH Malayalam Extra"/>
-                <w:color w:val="000000"/>
-                <w:szCs w:val="40"/>
-              </w:rPr>
-              <w:t>GS1</w:t>
-            </w:r>
-            <w:r>
-              <w:rPr>
-                <w:rFonts w:ascii="BRH Malayalam Extra" w:hAnsi="BRH Malayalam Extra" w:cs="BRH Malayalam Extra"/>
-                <w:color w:val="000000"/>
-                <w:sz w:val="32"/>
-                <w:szCs w:val="40"/>
-              </w:rPr>
-              <w:t>.</w:t>
-            </w:r>
-            <w:r>
-              <w:rPr>
-                <w:rFonts w:cs="BRH Malayalam Extra"/>
-                <w:color w:val="000000"/>
-                <w:szCs w:val="40"/>
-              </w:rPr>
-              <w:t>3</w:t>
-            </w:r>
-            <w:r>
-              <w:rPr>
-                <w:rFonts w:ascii="BRH Malayalam Extra" w:hAnsi="BRH Malayalam Extra" w:cs="BRH Malayalam Extra"/>
-                <w:color w:val="000000"/>
-                <w:sz w:val="32"/>
-                <w:szCs w:val="40"/>
-              </w:rPr>
-              <w:t>-</w:t>
-            </w:r>
-            <w:r>
-              <w:rPr>
-                <w:rFonts w:cs="BRH Malayalam Extra"/>
-                <w:color w:val="000000"/>
-                <w:szCs w:val="40"/>
-              </w:rPr>
-              <w:t>25</w:t>
-            </w:r>
-            <w:r>
-              <w:rPr>
-                <w:rFonts w:ascii="BRH Malayalam Extra" w:hAnsi="BRH Malayalam Extra" w:cs="BRH Malayalam Extra"/>
-                <w:color w:val="000000"/>
-                <w:sz w:val="32"/>
-                <w:szCs w:val="40"/>
-              </w:rPr>
-              <w:t>)</w:t>
+              <w:t xml:space="preserve">sx | px¥R—r¡ | </w:t>
             </w:r>
           </w:p>
           <w:p>

</xml_diff>

<commit_message>
nmv 30 01 2023
</commit_message>
<xml_diff>
--- a/TS Jatai Ghanam Project/TS 1.3/TS 1.3 Ghanam Malayalam Corrections.docx
+++ b/TS Jatai Ghanam Project/TS 1.3/TS 1.3 Ghanam Malayalam Corrections.docx
@@ -4758,12 +4758,14 @@
                 <w:rFonts w:ascii="BRH Malayalam Extra" w:hAnsi="BRH Malayalam Extra" w:cs="BRH Malayalam Extra"/>
                 <w:sz w:val="32"/>
                 <w:szCs w:val="40"/>
+                <w:lang w:val="it-IT"/>
               </w:rPr>
             </w:pPr>
             <w:r>
               <w:rPr>
                 <w:rFonts w:cs="BRH Malayalam Extra"/>
                 <w:szCs w:val="40"/>
+                <w:lang w:val="it-IT"/>
               </w:rPr>
               <w:t>13</w:t>
             </w:r>
@@ -4772,6 +4774,7 @@
                 <w:rFonts w:ascii="BRH Malayalam Extra" w:hAnsi="BRH Malayalam Extra" w:cs="BRH Malayalam Extra"/>
                 <w:sz w:val="32"/>
                 <w:szCs w:val="40"/>
+                <w:lang w:val="it-IT"/>
               </w:rPr>
               <w:t xml:space="preserve">)  </w:t>
             </w:r>
@@ -4779,6 +4782,7 @@
               <w:rPr>
                 <w:rFonts w:cs="BRH Malayalam Extra"/>
                 <w:szCs w:val="40"/>
+                <w:lang w:val="it-IT"/>
               </w:rPr>
               <w:t>1</w:t>
             </w:r>
@@ -4787,6 +4791,7 @@
                 <w:rFonts w:ascii="BRH Malayalam Extra" w:hAnsi="BRH Malayalam Extra" w:cs="BRH Malayalam Extra"/>
                 <w:sz w:val="32"/>
                 <w:szCs w:val="40"/>
+                <w:lang w:val="it-IT"/>
               </w:rPr>
               <w:t>.</w:t>
             </w:r>
@@ -4794,6 +4799,7 @@
               <w:rPr>
                 <w:rFonts w:cs="BRH Malayalam Extra"/>
                 <w:szCs w:val="40"/>
+                <w:lang w:val="it-IT"/>
               </w:rPr>
               <w:t>3</w:t>
             </w:r>
@@ -4802,6 +4808,7 @@
                 <w:rFonts w:ascii="BRH Malayalam Extra" w:hAnsi="BRH Malayalam Extra" w:cs="BRH Malayalam Extra"/>
                 <w:sz w:val="32"/>
                 <w:szCs w:val="40"/>
+                <w:lang w:val="it-IT"/>
               </w:rPr>
               <w:t>.</w:t>
             </w:r>
@@ -4809,6 +4816,7 @@
               <w:rPr>
                 <w:rFonts w:cs="BRH Malayalam Extra"/>
                 <w:szCs w:val="40"/>
+                <w:lang w:val="it-IT"/>
               </w:rPr>
               <w:t>6</w:t>
             </w:r>
@@ -4817,6 +4825,7 @@
                 <w:rFonts w:ascii="BRH Malayalam Extra" w:hAnsi="BRH Malayalam Extra" w:cs="BRH Malayalam Extra"/>
                 <w:sz w:val="32"/>
                 <w:szCs w:val="40"/>
+                <w:lang w:val="it-IT"/>
               </w:rPr>
               <w:t>.</w:t>
             </w:r>
@@ -4824,6 +4833,7 @@
               <w:rPr>
                 <w:rFonts w:cs="BRH Malayalam Extra"/>
                 <w:szCs w:val="40"/>
+                <w:lang w:val="it-IT"/>
               </w:rPr>
               <w:t>1</w:t>
             </w:r>
@@ -4832,6 +4842,7 @@
                 <w:rFonts w:ascii="BRH Malayalam Extra" w:hAnsi="BRH Malayalam Extra" w:cs="BRH Malayalam Extra"/>
                 <w:sz w:val="32"/>
                 <w:szCs w:val="40"/>
+                <w:lang w:val="it-IT"/>
               </w:rPr>
               <w:t>(</w:t>
             </w:r>
@@ -4839,6 +4850,7 @@
               <w:rPr>
                 <w:rFonts w:cs="BRH Malayalam Extra"/>
                 <w:szCs w:val="40"/>
+                <w:lang w:val="it-IT"/>
               </w:rPr>
               <w:t>12</w:t>
             </w:r>
@@ -4847,6 +4859,7 @@
                 <w:rFonts w:ascii="BRH Malayalam Extra" w:hAnsi="BRH Malayalam Extra" w:cs="BRH Malayalam Extra"/>
                 <w:sz w:val="32"/>
                 <w:szCs w:val="40"/>
+                <w:lang w:val="it-IT"/>
               </w:rPr>
               <w:t>)- j</w:t>
             </w:r>
@@ -4855,14 +4868,16 @@
                 <w:rFonts w:ascii="BRH Malayalam Extra" w:hAnsi="BRH Malayalam Extra" w:cs="BRH Malayalam Extra"/>
                 <w:sz w:val="25"/>
                 <w:szCs w:val="40"/>
-              </w:rPr>
-              <w:t>–</w:t>
-            </w:r>
-            <w:r>
-              <w:rPr>
-                <w:rFonts w:ascii="BRH Malayalam Extra" w:hAnsi="BRH Malayalam Extra" w:cs="BRH Malayalam Extra"/>
-                <w:sz w:val="32"/>
-                <w:szCs w:val="40"/>
+                <w:lang w:val="it-IT"/>
+              </w:rPr>
+              <w:t>–</w:t>
+            </w:r>
+            <w:r>
+              <w:rPr>
+                <w:rFonts w:ascii="BRH Malayalam Extra" w:hAnsi="BRH Malayalam Extra" w:cs="BRH Malayalam Extra"/>
+                <w:sz w:val="32"/>
+                <w:szCs w:val="40"/>
+                <w:lang w:val="it-IT"/>
               </w:rPr>
               <w:t>pj— | A</w:t>
             </w:r>
@@ -4871,14 +4886,16 @@
                 <w:rFonts w:ascii="BRH Malayalam Extra" w:hAnsi="BRH Malayalam Extra" w:cs="BRH Malayalam Extra"/>
                 <w:sz w:val="25"/>
                 <w:szCs w:val="40"/>
-              </w:rPr>
-              <w:t>–</w:t>
-            </w:r>
-            <w:r>
-              <w:rPr>
-                <w:rFonts w:ascii="BRH Malayalam Extra" w:hAnsi="BRH Malayalam Extra" w:cs="BRH Malayalam Extra"/>
-                <w:sz w:val="32"/>
-                <w:szCs w:val="40"/>
+                <w:lang w:val="it-IT"/>
+              </w:rPr>
+              <w:t>–</w:t>
+            </w:r>
+            <w:r>
+              <w:rPr>
+                <w:rFonts w:ascii="BRH Malayalam Extra" w:hAnsi="BRH Malayalam Extra" w:cs="BRH Malayalam Extra"/>
+                <w:sz w:val="32"/>
+                <w:szCs w:val="40"/>
+                <w:lang w:val="it-IT"/>
               </w:rPr>
               <w:t>sôZ§ | ¥bûr—J |</w:t>
             </w:r>
@@ -4894,6 +4911,7 @@
                 <w:rFonts w:ascii="BRH Malayalam Extra" w:hAnsi="BRH Malayalam Extra" w:cs="BRH Malayalam Extra"/>
                 <w:sz w:val="32"/>
                 <w:szCs w:val="40"/>
+                <w:lang w:val="it-IT"/>
               </w:rPr>
             </w:pPr>
             <w:r>
@@ -4901,6 +4919,7 @@
                 <w:rFonts w:ascii="BRH Malayalam Extra" w:hAnsi="BRH Malayalam Extra" w:cs="BRH Malayalam Extra"/>
                 <w:sz w:val="32"/>
                 <w:szCs w:val="40"/>
+                <w:lang w:val="it-IT"/>
               </w:rPr>
               <w:t>j</w:t>
             </w:r>
@@ -4909,14 +4928,16 @@
                 <w:rFonts w:ascii="BRH Malayalam Extra" w:hAnsi="BRH Malayalam Extra" w:cs="BRH Malayalam Extra"/>
                 <w:sz w:val="25"/>
                 <w:szCs w:val="40"/>
-              </w:rPr>
-              <w:t>–</w:t>
-            </w:r>
-            <w:r>
-              <w:rPr>
-                <w:rFonts w:ascii="BRH Malayalam Extra" w:hAnsi="BRH Malayalam Extra" w:cs="BRH Malayalam Extra"/>
-                <w:sz w:val="32"/>
-                <w:szCs w:val="40"/>
+                <w:lang w:val="it-IT"/>
+              </w:rPr>
+              <w:t>–</w:t>
+            </w:r>
+            <w:r>
+              <w:rPr>
+                <w:rFonts w:ascii="BRH Malayalam Extra" w:hAnsi="BRH Malayalam Extra" w:cs="BRH Malayalam Extra"/>
+                <w:sz w:val="32"/>
+                <w:szCs w:val="40"/>
+                <w:lang w:val="it-IT"/>
               </w:rPr>
               <w:t>pjx</w:t>
             </w:r>
@@ -4925,14 +4946,16 @@
                 <w:rFonts w:ascii="BRH Malayalam Extra" w:hAnsi="BRH Malayalam Extra" w:cs="BRH Malayalam Extra"/>
                 <w:sz w:val="25"/>
                 <w:szCs w:val="40"/>
-              </w:rPr>
-              <w:t>–</w:t>
-            </w:r>
-            <w:r>
-              <w:rPr>
-                <w:rFonts w:ascii="BRH Malayalam Extra" w:hAnsi="BRH Malayalam Extra" w:cs="BRH Malayalam Extra"/>
-                <w:sz w:val="32"/>
-                <w:szCs w:val="40"/>
+                <w:lang w:val="it-IT"/>
+              </w:rPr>
+              <w:t>–</w:t>
+            </w:r>
+            <w:r>
+              <w:rPr>
+                <w:rFonts w:ascii="BRH Malayalam Extra" w:hAnsi="BRH Malayalam Extra" w:cs="BRH Malayalam Extra"/>
+                <w:sz w:val="32"/>
+                <w:szCs w:val="40"/>
+                <w:lang w:val="it-IT"/>
               </w:rPr>
               <w:t>sô b</w:t>
             </w:r>
@@ -4941,14 +4964,16 @@
                 <w:rFonts w:ascii="BRH Malayalam Extra" w:hAnsi="BRH Malayalam Extra" w:cs="BRH Malayalam Extra"/>
                 <w:sz w:val="25"/>
                 <w:szCs w:val="40"/>
-              </w:rPr>
-              <w:t>–</w:t>
-            </w:r>
-            <w:r>
-              <w:rPr>
-                <w:rFonts w:ascii="BRH Malayalam Extra" w:hAnsi="BRH Malayalam Extra" w:cs="BRH Malayalam Extra"/>
-                <w:sz w:val="32"/>
-                <w:szCs w:val="40"/>
+                <w:lang w:val="it-IT"/>
+              </w:rPr>
+              <w:t>–</w:t>
+            </w:r>
+            <w:r>
+              <w:rPr>
+                <w:rFonts w:ascii="BRH Malayalam Extra" w:hAnsi="BRH Malayalam Extra" w:cs="BRH Malayalam Extra"/>
+                <w:sz w:val="32"/>
+                <w:szCs w:val="40"/>
+                <w:lang w:val="it-IT"/>
               </w:rPr>
               <w:t>sôb§ j</w:t>
             </w:r>
@@ -4957,14 +4982,16 @@
                 <w:rFonts w:ascii="BRH Malayalam Extra" w:hAnsi="BRH Malayalam Extra" w:cs="BRH Malayalam Extra"/>
                 <w:sz w:val="25"/>
                 <w:szCs w:val="40"/>
-              </w:rPr>
-              <w:t>–</w:t>
-            </w:r>
-            <w:r>
-              <w:rPr>
-                <w:rFonts w:ascii="BRH Malayalam Extra" w:hAnsi="BRH Malayalam Extra" w:cs="BRH Malayalam Extra"/>
-                <w:sz w:val="32"/>
-                <w:szCs w:val="40"/>
+                <w:lang w:val="it-IT"/>
+              </w:rPr>
+              <w:t>–</w:t>
+            </w:r>
+            <w:r>
+              <w:rPr>
+                <w:rFonts w:ascii="BRH Malayalam Extra" w:hAnsi="BRH Malayalam Extra" w:cs="BRH Malayalam Extra"/>
+                <w:sz w:val="32"/>
+                <w:szCs w:val="40"/>
+                <w:lang w:val="it-IT"/>
               </w:rPr>
               <w:t>pj— j</w:t>
             </w:r>
@@ -4973,14 +5000,16 @@
                 <w:rFonts w:ascii="BRH Malayalam Extra" w:hAnsi="BRH Malayalam Extra" w:cs="BRH Malayalam Extra"/>
                 <w:sz w:val="25"/>
                 <w:szCs w:val="40"/>
-              </w:rPr>
-              <w:t>–</w:t>
-            </w:r>
-            <w:r>
-              <w:rPr>
-                <w:rFonts w:ascii="BRH Malayalam Extra" w:hAnsi="BRH Malayalam Extra" w:cs="BRH Malayalam Extra"/>
-                <w:sz w:val="32"/>
-                <w:szCs w:val="40"/>
+                <w:lang w:val="it-IT"/>
+              </w:rPr>
+              <w:t>–</w:t>
+            </w:r>
+            <w:r>
+              <w:rPr>
+                <w:rFonts w:ascii="BRH Malayalam Extra" w:hAnsi="BRH Malayalam Extra" w:cs="BRH Malayalam Extra"/>
+                <w:sz w:val="32"/>
+                <w:szCs w:val="40"/>
+                <w:lang w:val="it-IT"/>
               </w:rPr>
               <w:t>pjx</w:t>
             </w:r>
@@ -4989,14 +5018,16 @@
                 <w:rFonts w:ascii="BRH Malayalam Extra" w:hAnsi="BRH Malayalam Extra" w:cs="BRH Malayalam Extra"/>
                 <w:sz w:val="25"/>
                 <w:szCs w:val="40"/>
-              </w:rPr>
-              <w:t>–</w:t>
-            </w:r>
-            <w:r>
-              <w:rPr>
-                <w:rFonts w:ascii="BRH Malayalam Extra" w:hAnsi="BRH Malayalam Extra" w:cs="BRH Malayalam Extra"/>
-                <w:sz w:val="32"/>
-                <w:szCs w:val="40"/>
+                <w:lang w:val="it-IT"/>
+              </w:rPr>
+              <w:t>–</w:t>
+            </w:r>
+            <w:r>
+              <w:rPr>
+                <w:rFonts w:ascii="BRH Malayalam Extra" w:hAnsi="BRH Malayalam Extra" w:cs="BRH Malayalam Extra"/>
+                <w:sz w:val="32"/>
+                <w:szCs w:val="40"/>
+                <w:lang w:val="it-IT"/>
               </w:rPr>
               <w:t>sôb§ ¥bû¥rx</w:t>
             </w:r>
@@ -5005,14 +5036,16 @@
                 <w:rFonts w:ascii="BRH Malayalam Extra" w:hAnsi="BRH Malayalam Extra" w:cs="BRH Malayalam Extra"/>
                 <w:sz w:val="25"/>
                 <w:szCs w:val="40"/>
-              </w:rPr>
-              <w:t>–</w:t>
-            </w:r>
-            <w:r>
-              <w:rPr>
-                <w:rFonts w:ascii="BRH Malayalam Extra" w:hAnsi="BRH Malayalam Extra" w:cs="BRH Malayalam Extra"/>
-                <w:sz w:val="32"/>
-                <w:szCs w:val="40"/>
+                <w:lang w:val="it-IT"/>
+              </w:rPr>
+              <w:t>–</w:t>
+            </w:r>
+            <w:r>
+              <w:rPr>
+                <w:rFonts w:ascii="BRH Malayalam Extra" w:hAnsi="BRH Malayalam Extra" w:cs="BRH Malayalam Extra"/>
+                <w:sz w:val="32"/>
+                <w:szCs w:val="40"/>
+                <w:lang w:val="it-IT"/>
               </w:rPr>
               <w:t xml:space="preserve"> </w:t>
             </w:r>
@@ -5028,6 +5061,7 @@
                 <w:rFonts w:ascii="BRH Malayalam Extra" w:hAnsi="BRH Malayalam Extra" w:cs="BRH Malayalam Extra"/>
                 <w:sz w:val="32"/>
                 <w:szCs w:val="40"/>
+                <w:lang w:val="it-IT"/>
               </w:rPr>
             </w:pPr>
             <w:r>
@@ -5035,6 +5069,7 @@
                 <w:rFonts w:ascii="BRH Malayalam Extra" w:hAnsi="BRH Malayalam Extra" w:cs="BRH Malayalam Extra"/>
                 <w:sz w:val="32"/>
                 <w:szCs w:val="40"/>
+                <w:lang w:val="it-IT"/>
               </w:rPr>
               <w:t>¥bû</w:t>
             </w:r>
@@ -5044,6 +5079,7 @@
                 <w:sz w:val="32"/>
                 <w:szCs w:val="40"/>
                 <w:highlight w:val="yellow"/>
+                <w:lang w:val="it-IT"/>
               </w:rPr>
               <w:t>¥rx— A</w:t>
             </w:r>
@@ -5052,14 +5088,16 @@
                 <w:rFonts w:ascii="BRH Malayalam Extra" w:hAnsi="BRH Malayalam Extra" w:cs="BRH Malayalam Extra"/>
                 <w:sz w:val="25"/>
                 <w:szCs w:val="40"/>
-              </w:rPr>
-              <w:t>–</w:t>
-            </w:r>
-            <w:r>
-              <w:rPr>
-                <w:rFonts w:ascii="BRH Malayalam Extra" w:hAnsi="BRH Malayalam Extra" w:cs="BRH Malayalam Extra"/>
-                <w:sz w:val="32"/>
-                <w:szCs w:val="40"/>
+                <w:lang w:val="it-IT"/>
+              </w:rPr>
+              <w:t>–</w:t>
+            </w:r>
+            <w:r>
+              <w:rPr>
+                <w:rFonts w:ascii="BRH Malayalam Extra" w:hAnsi="BRH Malayalam Extra" w:cs="BRH Malayalam Extra"/>
+                <w:sz w:val="32"/>
+                <w:szCs w:val="40"/>
+                <w:lang w:val="it-IT"/>
               </w:rPr>
               <w:t>sôb§ j</w:t>
             </w:r>
@@ -5068,14 +5106,16 @@
                 <w:rFonts w:ascii="BRH Malayalam Extra" w:hAnsi="BRH Malayalam Extra" w:cs="BRH Malayalam Extra"/>
                 <w:sz w:val="25"/>
                 <w:szCs w:val="40"/>
-              </w:rPr>
-              <w:t>–</w:t>
-            </w:r>
-            <w:r>
-              <w:rPr>
-                <w:rFonts w:ascii="BRH Malayalam Extra" w:hAnsi="BRH Malayalam Extra" w:cs="BRH Malayalam Extra"/>
-                <w:sz w:val="32"/>
-                <w:szCs w:val="40"/>
+                <w:lang w:val="it-IT"/>
+              </w:rPr>
+              <w:t>–</w:t>
+            </w:r>
+            <w:r>
+              <w:rPr>
+                <w:rFonts w:ascii="BRH Malayalam Extra" w:hAnsi="BRH Malayalam Extra" w:cs="BRH Malayalam Extra"/>
+                <w:sz w:val="32"/>
+                <w:szCs w:val="40"/>
+                <w:lang w:val="it-IT"/>
               </w:rPr>
               <w:t>pj— j</w:t>
             </w:r>
@@ -5084,14 +5124,16 @@
                 <w:rFonts w:ascii="BRH Malayalam Extra" w:hAnsi="BRH Malayalam Extra" w:cs="BRH Malayalam Extra"/>
                 <w:sz w:val="25"/>
                 <w:szCs w:val="40"/>
-              </w:rPr>
-              <w:t>–</w:t>
-            </w:r>
-            <w:r>
-              <w:rPr>
-                <w:rFonts w:ascii="BRH Malayalam Extra" w:hAnsi="BRH Malayalam Extra" w:cs="BRH Malayalam Extra"/>
-                <w:sz w:val="32"/>
-                <w:szCs w:val="40"/>
+                <w:lang w:val="it-IT"/>
+              </w:rPr>
+              <w:t>–</w:t>
+            </w:r>
+            <w:r>
+              <w:rPr>
+                <w:rFonts w:ascii="BRH Malayalam Extra" w:hAnsi="BRH Malayalam Extra" w:cs="BRH Malayalam Extra"/>
+                <w:sz w:val="32"/>
+                <w:szCs w:val="40"/>
+                <w:lang w:val="it-IT"/>
               </w:rPr>
               <w:t>pjx</w:t>
             </w:r>
@@ -5100,14 +5142,16 @@
                 <w:rFonts w:ascii="BRH Malayalam Extra" w:hAnsi="BRH Malayalam Extra" w:cs="BRH Malayalam Extra"/>
                 <w:sz w:val="25"/>
                 <w:szCs w:val="40"/>
-              </w:rPr>
-              <w:t>–</w:t>
-            </w:r>
-            <w:r>
-              <w:rPr>
-                <w:rFonts w:ascii="BRH Malayalam Extra" w:hAnsi="BRH Malayalam Extra" w:cs="BRH Malayalam Extra"/>
-                <w:sz w:val="32"/>
-                <w:szCs w:val="40"/>
+                <w:lang w:val="it-IT"/>
+              </w:rPr>
+              <w:t>–</w:t>
+            </w:r>
+            <w:r>
+              <w:rPr>
+                <w:rFonts w:ascii="BRH Malayalam Extra" w:hAnsi="BRH Malayalam Extra" w:cs="BRH Malayalam Extra"/>
+                <w:sz w:val="32"/>
+                <w:szCs w:val="40"/>
+                <w:lang w:val="it-IT"/>
               </w:rPr>
               <w:t xml:space="preserve">sôb§ ¥bûr—J | </w:t>
             </w:r>
@@ -5123,12 +5167,14 @@
                 <w:rFonts w:ascii="BRH Malayalam Extra" w:hAnsi="BRH Malayalam Extra" w:cs="BRH Malayalam Extra"/>
                 <w:sz w:val="32"/>
                 <w:szCs w:val="40"/>
+                <w:lang w:val="it-IT"/>
               </w:rPr>
             </w:pPr>
             <w:r>
               <w:rPr>
                 <w:rFonts w:cs="BRH Malayalam Extra"/>
                 <w:szCs w:val="40"/>
+                <w:lang w:val="it-IT"/>
               </w:rPr>
               <w:t>14</w:t>
             </w:r>
@@ -5137,6 +5183,7 @@
                 <w:rFonts w:ascii="BRH Malayalam Extra" w:hAnsi="BRH Malayalam Extra" w:cs="BRH Malayalam Extra"/>
                 <w:sz w:val="32"/>
                 <w:szCs w:val="40"/>
+                <w:lang w:val="it-IT"/>
               </w:rPr>
               <w:t xml:space="preserve">)  </w:t>
             </w:r>
@@ -5144,6 +5191,7 @@
               <w:rPr>
                 <w:rFonts w:cs="BRH Malayalam Extra"/>
                 <w:szCs w:val="40"/>
+                <w:lang w:val="it-IT"/>
               </w:rPr>
               <w:t>1</w:t>
             </w:r>
@@ -5152,6 +5200,7 @@
                 <w:rFonts w:ascii="BRH Malayalam Extra" w:hAnsi="BRH Malayalam Extra" w:cs="BRH Malayalam Extra"/>
                 <w:sz w:val="32"/>
                 <w:szCs w:val="40"/>
+                <w:lang w:val="it-IT"/>
               </w:rPr>
               <w:t>.</w:t>
             </w:r>
@@ -5159,6 +5208,7 @@
               <w:rPr>
                 <w:rFonts w:cs="BRH Malayalam Extra"/>
                 <w:szCs w:val="40"/>
+                <w:lang w:val="it-IT"/>
               </w:rPr>
               <w:t>3</w:t>
             </w:r>
@@ -5167,6 +5217,7 @@
                 <w:rFonts w:ascii="BRH Malayalam Extra" w:hAnsi="BRH Malayalam Extra" w:cs="BRH Malayalam Extra"/>
                 <w:sz w:val="32"/>
                 <w:szCs w:val="40"/>
+                <w:lang w:val="it-IT"/>
               </w:rPr>
               <w:t>.</w:t>
             </w:r>
@@ -5174,6 +5225,7 @@
               <w:rPr>
                 <w:rFonts w:cs="BRH Malayalam Extra"/>
                 <w:szCs w:val="40"/>
+                <w:lang w:val="it-IT"/>
               </w:rPr>
               <w:t>6</w:t>
             </w:r>
@@ -5182,6 +5234,7 @@
                 <w:rFonts w:ascii="BRH Malayalam Extra" w:hAnsi="BRH Malayalam Extra" w:cs="BRH Malayalam Extra"/>
                 <w:sz w:val="32"/>
                 <w:szCs w:val="40"/>
+                <w:lang w:val="it-IT"/>
               </w:rPr>
               <w:t>.</w:t>
             </w:r>
@@ -5189,6 +5242,7 @@
               <w:rPr>
                 <w:rFonts w:cs="BRH Malayalam Extra"/>
                 <w:szCs w:val="40"/>
+                <w:lang w:val="it-IT"/>
               </w:rPr>
               <w:t>1</w:t>
             </w:r>
@@ -5197,6 +5251,7 @@
                 <w:rFonts w:ascii="BRH Malayalam Extra" w:hAnsi="BRH Malayalam Extra" w:cs="BRH Malayalam Extra"/>
                 <w:sz w:val="32"/>
                 <w:szCs w:val="40"/>
+                <w:lang w:val="it-IT"/>
               </w:rPr>
               <w:t>(</w:t>
             </w:r>
@@ -5204,6 +5259,7 @@
               <w:rPr>
                 <w:rFonts w:cs="BRH Malayalam Extra"/>
                 <w:szCs w:val="40"/>
+                <w:lang w:val="it-IT"/>
               </w:rPr>
               <w:t>13</w:t>
             </w:r>
@@ -5212,6 +5268,7 @@
                 <w:rFonts w:ascii="BRH Malayalam Extra" w:hAnsi="BRH Malayalam Extra" w:cs="BRH Malayalam Extra"/>
                 <w:sz w:val="32"/>
                 <w:szCs w:val="40"/>
+                <w:lang w:val="it-IT"/>
               </w:rPr>
               <w:t>)- A</w:t>
             </w:r>
@@ -5220,14 +5277,16 @@
                 <w:rFonts w:ascii="BRH Malayalam Extra" w:hAnsi="BRH Malayalam Extra" w:cs="BRH Malayalam Extra"/>
                 <w:sz w:val="25"/>
                 <w:szCs w:val="40"/>
-              </w:rPr>
-              <w:t>–</w:t>
-            </w:r>
-            <w:r>
-              <w:rPr>
-                <w:rFonts w:ascii="BRH Malayalam Extra" w:hAnsi="BRH Malayalam Extra" w:cs="BRH Malayalam Extra"/>
-                <w:sz w:val="32"/>
-                <w:szCs w:val="40"/>
+                <w:lang w:val="it-IT"/>
+              </w:rPr>
+              <w:t>–</w:t>
+            </w:r>
+            <w:r>
+              <w:rPr>
+                <w:rFonts w:ascii="BRH Malayalam Extra" w:hAnsi="BRH Malayalam Extra" w:cs="BRH Malayalam Extra"/>
+                <w:sz w:val="32"/>
+                <w:szCs w:val="40"/>
+                <w:lang w:val="it-IT"/>
               </w:rPr>
               <w:t>sôZ§ | ¥bûr—J | j</w:t>
             </w:r>
@@ -5236,14 +5295,16 @@
                 <w:rFonts w:ascii="BRH Malayalam Extra" w:hAnsi="BRH Malayalam Extra" w:cs="BRH Malayalam Extra"/>
                 <w:sz w:val="25"/>
                 <w:szCs w:val="40"/>
-              </w:rPr>
-              <w:t>–</w:t>
-            </w:r>
-            <w:r>
-              <w:rPr>
-                <w:rFonts w:ascii="BRH Malayalam Extra" w:hAnsi="BRH Malayalam Extra" w:cs="BRH Malayalam Extra"/>
-                <w:sz w:val="32"/>
-                <w:szCs w:val="40"/>
+                <w:lang w:val="it-IT"/>
+              </w:rPr>
+              <w:t>–</w:t>
+            </w:r>
+            <w:r>
+              <w:rPr>
+                <w:rFonts w:ascii="BRH Malayalam Extra" w:hAnsi="BRH Malayalam Extra" w:cs="BRH Malayalam Extra"/>
+                <w:sz w:val="32"/>
+                <w:szCs w:val="40"/>
+                <w:lang w:val="it-IT"/>
               </w:rPr>
               <w:t>pj— |</w:t>
             </w:r>
@@ -5259,6 +5320,7 @@
                 <w:rFonts w:ascii="BRH Malayalam Extra" w:hAnsi="BRH Malayalam Extra" w:cs="BRH Malayalam Extra"/>
                 <w:sz w:val="32"/>
                 <w:szCs w:val="40"/>
+                <w:lang w:val="it-IT"/>
               </w:rPr>
             </w:pPr>
             <w:r>
@@ -5266,6 +5328,7 @@
                 <w:rFonts w:ascii="BRH Malayalam Extra" w:hAnsi="BRH Malayalam Extra" w:cs="BRH Malayalam Extra"/>
                 <w:sz w:val="32"/>
                 <w:szCs w:val="40"/>
+                <w:lang w:val="it-IT"/>
               </w:rPr>
               <w:t>A</w:t>
             </w:r>
@@ -5274,14 +5337,16 @@
                 <w:rFonts w:ascii="BRH Malayalam Extra" w:hAnsi="BRH Malayalam Extra" w:cs="BRH Malayalam Extra"/>
                 <w:sz w:val="25"/>
                 <w:szCs w:val="40"/>
-              </w:rPr>
-              <w:t>–</w:t>
-            </w:r>
-            <w:r>
-              <w:rPr>
-                <w:rFonts w:ascii="BRH Malayalam Extra" w:hAnsi="BRH Malayalam Extra" w:cs="BRH Malayalam Extra"/>
-                <w:sz w:val="32"/>
-                <w:szCs w:val="40"/>
+                <w:lang w:val="it-IT"/>
+              </w:rPr>
+              <w:t>–</w:t>
+            </w:r>
+            <w:r>
+              <w:rPr>
+                <w:rFonts w:ascii="BRH Malayalam Extra" w:hAnsi="BRH Malayalam Extra" w:cs="BRH Malayalam Extra"/>
+                <w:sz w:val="32"/>
+                <w:szCs w:val="40"/>
+                <w:lang w:val="it-IT"/>
               </w:rPr>
               <w:t>sôb§ ¥bû¥rx</w:t>
             </w:r>
@@ -5290,14 +5355,16 @@
                 <w:rFonts w:ascii="BRH Malayalam Extra" w:hAnsi="BRH Malayalam Extra" w:cs="BRH Malayalam Extra"/>
                 <w:sz w:val="25"/>
                 <w:szCs w:val="40"/>
-              </w:rPr>
-              <w:t>–</w:t>
-            </w:r>
-            <w:r>
-              <w:rPr>
-                <w:rFonts w:ascii="BRH Malayalam Extra" w:hAnsi="BRH Malayalam Extra" w:cs="BRH Malayalam Extra"/>
-                <w:sz w:val="32"/>
-                <w:szCs w:val="40"/>
+                <w:lang w:val="it-IT"/>
+              </w:rPr>
+              <w:t>–</w:t>
+            </w:r>
+            <w:r>
+              <w:rPr>
+                <w:rFonts w:ascii="BRH Malayalam Extra" w:hAnsi="BRH Malayalam Extra" w:cs="BRH Malayalam Extra"/>
+                <w:sz w:val="32"/>
+                <w:szCs w:val="40"/>
+                <w:lang w:val="it-IT"/>
               </w:rPr>
               <w:t xml:space="preserve"> ¥bû</w:t>
             </w:r>
@@ -5307,6 +5374,7 @@
                 <w:sz w:val="32"/>
                 <w:szCs w:val="40"/>
                 <w:highlight w:val="yellow"/>
+                <w:lang w:val="it-IT"/>
               </w:rPr>
               <w:t>¥rx— A</w:t>
             </w:r>
@@ -5315,14 +5383,16 @@
                 <w:rFonts w:ascii="BRH Malayalam Extra" w:hAnsi="BRH Malayalam Extra" w:cs="BRH Malayalam Extra"/>
                 <w:sz w:val="25"/>
                 <w:szCs w:val="40"/>
-              </w:rPr>
-              <w:t>–</w:t>
-            </w:r>
-            <w:r>
-              <w:rPr>
-                <w:rFonts w:ascii="BRH Malayalam Extra" w:hAnsi="BRH Malayalam Extra" w:cs="BRH Malayalam Extra"/>
-                <w:sz w:val="32"/>
-                <w:szCs w:val="40"/>
+                <w:lang w:val="it-IT"/>
+              </w:rPr>
+              <w:t>–</w:t>
+            </w:r>
+            <w:r>
+              <w:rPr>
+                <w:rFonts w:ascii="BRH Malayalam Extra" w:hAnsi="BRH Malayalam Extra" w:cs="BRH Malayalam Extra"/>
+                <w:sz w:val="32"/>
+                <w:szCs w:val="40"/>
+                <w:lang w:val="it-IT"/>
               </w:rPr>
               <w:t>sô b</w:t>
             </w:r>
@@ -5331,14 +5401,16 @@
                 <w:rFonts w:ascii="BRH Malayalam Extra" w:hAnsi="BRH Malayalam Extra" w:cs="BRH Malayalam Extra"/>
                 <w:sz w:val="25"/>
                 <w:szCs w:val="40"/>
-              </w:rPr>
-              <w:t>–</w:t>
-            </w:r>
-            <w:r>
-              <w:rPr>
-                <w:rFonts w:ascii="BRH Malayalam Extra" w:hAnsi="BRH Malayalam Extra" w:cs="BRH Malayalam Extra"/>
-                <w:sz w:val="32"/>
-                <w:szCs w:val="40"/>
+                <w:lang w:val="it-IT"/>
+              </w:rPr>
+              <w:t>–</w:t>
+            </w:r>
+            <w:r>
+              <w:rPr>
+                <w:rFonts w:ascii="BRH Malayalam Extra" w:hAnsi="BRH Malayalam Extra" w:cs="BRH Malayalam Extra"/>
+                <w:sz w:val="32"/>
+                <w:szCs w:val="40"/>
+                <w:lang w:val="it-IT"/>
               </w:rPr>
               <w:t>sôb§ ¥bû¥rx— j</w:t>
             </w:r>
@@ -5347,14 +5419,16 @@
                 <w:rFonts w:ascii="BRH Malayalam Extra" w:hAnsi="BRH Malayalam Extra" w:cs="BRH Malayalam Extra"/>
                 <w:sz w:val="25"/>
                 <w:szCs w:val="40"/>
-              </w:rPr>
-              <w:t>–</w:t>
-            </w:r>
-            <w:r>
-              <w:rPr>
-                <w:rFonts w:ascii="BRH Malayalam Extra" w:hAnsi="BRH Malayalam Extra" w:cs="BRH Malayalam Extra"/>
-                <w:sz w:val="32"/>
-                <w:szCs w:val="40"/>
+                <w:lang w:val="it-IT"/>
+              </w:rPr>
+              <w:t>–</w:t>
+            </w:r>
+            <w:r>
+              <w:rPr>
+                <w:rFonts w:ascii="BRH Malayalam Extra" w:hAnsi="BRH Malayalam Extra" w:cs="BRH Malayalam Extra"/>
+                <w:sz w:val="32"/>
+                <w:szCs w:val="40"/>
+                <w:lang w:val="it-IT"/>
               </w:rPr>
               <w:t xml:space="preserve">pj— </w:t>
             </w:r>
@@ -5369,6 +5443,7 @@
               <w:rPr>
                 <w:rFonts w:cs="BRH Malayalam Extra"/>
                 <w:szCs w:val="40"/>
+                <w:lang w:val="it-IT"/>
               </w:rPr>
             </w:pPr>
             <w:r>
@@ -5376,6 +5451,7 @@
                 <w:rFonts w:ascii="BRH Malayalam Extra" w:hAnsi="BRH Malayalam Extra" w:cs="BRH Malayalam Extra"/>
                 <w:sz w:val="32"/>
                 <w:szCs w:val="40"/>
+                <w:lang w:val="it-IT"/>
               </w:rPr>
               <w:t>j</w:t>
             </w:r>
@@ -5384,14 +5460,16 @@
                 <w:rFonts w:ascii="BRH Malayalam Extra" w:hAnsi="BRH Malayalam Extra" w:cs="BRH Malayalam Extra"/>
                 <w:sz w:val="25"/>
                 <w:szCs w:val="40"/>
-              </w:rPr>
-              <w:t>–</w:t>
-            </w:r>
-            <w:r>
-              <w:rPr>
-                <w:rFonts w:ascii="BRH Malayalam Extra" w:hAnsi="BRH Malayalam Extra" w:cs="BRH Malayalam Extra"/>
-                <w:sz w:val="32"/>
-                <w:szCs w:val="40"/>
+                <w:lang w:val="it-IT"/>
+              </w:rPr>
+              <w:t>–</w:t>
+            </w:r>
+            <w:r>
+              <w:rPr>
+                <w:rFonts w:ascii="BRH Malayalam Extra" w:hAnsi="BRH Malayalam Extra" w:cs="BRH Malayalam Extra"/>
+                <w:sz w:val="32"/>
+                <w:szCs w:val="40"/>
+                <w:lang w:val="it-IT"/>
               </w:rPr>
               <w:t>pj</w:t>
             </w:r>
@@ -5400,14 +5478,16 @@
                 <w:rFonts w:ascii="BRH Malayalam Extra" w:hAnsi="BRH Malayalam Extra" w:cs="BRH Malayalam Extra"/>
                 <w:sz w:val="25"/>
                 <w:szCs w:val="40"/>
-              </w:rPr>
-              <w:t>–</w:t>
-            </w:r>
-            <w:r>
-              <w:rPr>
-                <w:rFonts w:ascii="BRH Malayalam Extra" w:hAnsi="BRH Malayalam Extra" w:cs="BRH Malayalam Extra"/>
-                <w:sz w:val="32"/>
-                <w:szCs w:val="40"/>
+                <w:lang w:val="it-IT"/>
+              </w:rPr>
+              <w:t>–</w:t>
+            </w:r>
+            <w:r>
+              <w:rPr>
+                <w:rFonts w:ascii="BRH Malayalam Extra" w:hAnsi="BRH Malayalam Extra" w:cs="BRH Malayalam Extra"/>
+                <w:sz w:val="32"/>
+                <w:szCs w:val="40"/>
+                <w:lang w:val="it-IT"/>
               </w:rPr>
               <w:t xml:space="preserve"> ¥bû</w:t>
             </w:r>
@@ -5417,6 +5497,7 @@
                 <w:sz w:val="32"/>
                 <w:szCs w:val="40"/>
                 <w:highlight w:val="yellow"/>
+                <w:lang w:val="it-IT"/>
               </w:rPr>
               <w:t>¥rx— A</w:t>
             </w:r>
@@ -5425,14 +5506,16 @@
                 <w:rFonts w:ascii="BRH Malayalam Extra" w:hAnsi="BRH Malayalam Extra" w:cs="BRH Malayalam Extra"/>
                 <w:sz w:val="25"/>
                 <w:szCs w:val="40"/>
-              </w:rPr>
-              <w:t>–</w:t>
-            </w:r>
-            <w:r>
-              <w:rPr>
-                <w:rFonts w:ascii="BRH Malayalam Extra" w:hAnsi="BRH Malayalam Extra" w:cs="BRH Malayalam Extra"/>
-                <w:sz w:val="32"/>
-                <w:szCs w:val="40"/>
+                <w:lang w:val="it-IT"/>
+              </w:rPr>
+              <w:t>–</w:t>
+            </w:r>
+            <w:r>
+              <w:rPr>
+                <w:rFonts w:ascii="BRH Malayalam Extra" w:hAnsi="BRH Malayalam Extra" w:cs="BRH Malayalam Extra"/>
+                <w:sz w:val="32"/>
+                <w:szCs w:val="40"/>
+                <w:lang w:val="it-IT"/>
               </w:rPr>
               <w:t>sô b</w:t>
             </w:r>
@@ -5441,14 +5524,16 @@
                 <w:rFonts w:ascii="BRH Malayalam Extra" w:hAnsi="BRH Malayalam Extra" w:cs="BRH Malayalam Extra"/>
                 <w:sz w:val="25"/>
                 <w:szCs w:val="40"/>
-              </w:rPr>
-              <w:t>–</w:t>
-            </w:r>
-            <w:r>
-              <w:rPr>
-                <w:rFonts w:ascii="BRH Malayalam Extra" w:hAnsi="BRH Malayalam Extra" w:cs="BRH Malayalam Extra"/>
-                <w:sz w:val="32"/>
-                <w:szCs w:val="40"/>
+                <w:lang w:val="it-IT"/>
+              </w:rPr>
+              <w:t>–</w:t>
+            </w:r>
+            <w:r>
+              <w:rPr>
+                <w:rFonts w:ascii="BRH Malayalam Extra" w:hAnsi="BRH Malayalam Extra" w:cs="BRH Malayalam Extra"/>
+                <w:sz w:val="32"/>
+                <w:szCs w:val="40"/>
+                <w:lang w:val="it-IT"/>
               </w:rPr>
               <w:t>sôb§ ¥bû¥rx— j</w:t>
             </w:r>
@@ -5457,14 +5542,16 @@
                 <w:rFonts w:ascii="BRH Malayalam Extra" w:hAnsi="BRH Malayalam Extra" w:cs="BRH Malayalam Extra"/>
                 <w:sz w:val="25"/>
                 <w:szCs w:val="40"/>
-              </w:rPr>
-              <w:t>–</w:t>
-            </w:r>
-            <w:r>
-              <w:rPr>
-                <w:rFonts w:ascii="BRH Malayalam Extra" w:hAnsi="BRH Malayalam Extra" w:cs="BRH Malayalam Extra"/>
-                <w:sz w:val="32"/>
-                <w:szCs w:val="40"/>
+                <w:lang w:val="it-IT"/>
+              </w:rPr>
+              <w:t>–</w:t>
+            </w:r>
+            <w:r>
+              <w:rPr>
+                <w:rFonts w:ascii="BRH Malayalam Extra" w:hAnsi="BRH Malayalam Extra" w:cs="BRH Malayalam Extra"/>
+                <w:sz w:val="32"/>
+                <w:szCs w:val="40"/>
+                <w:lang w:val="it-IT"/>
               </w:rPr>
               <w:t xml:space="preserve">pj— | </w:t>
             </w:r>
@@ -5485,12 +5572,14 @@
                 <w:rFonts w:ascii="BRH Malayalam Extra" w:hAnsi="BRH Malayalam Extra" w:cs="BRH Malayalam Extra"/>
                 <w:sz w:val="32"/>
                 <w:szCs w:val="40"/>
+                <w:lang w:val="it-IT"/>
               </w:rPr>
             </w:pPr>
             <w:r>
               <w:rPr>
                 <w:rFonts w:cs="BRH Malayalam Extra"/>
                 <w:szCs w:val="40"/>
+                <w:lang w:val="it-IT"/>
               </w:rPr>
               <w:t>13</w:t>
             </w:r>
@@ -5499,6 +5588,7 @@
                 <w:rFonts w:ascii="BRH Malayalam Extra" w:hAnsi="BRH Malayalam Extra" w:cs="BRH Malayalam Extra"/>
                 <w:sz w:val="32"/>
                 <w:szCs w:val="40"/>
+                <w:lang w:val="it-IT"/>
               </w:rPr>
               <w:t xml:space="preserve">)  </w:t>
             </w:r>
@@ -5506,6 +5596,7 @@
               <w:rPr>
                 <w:rFonts w:cs="BRH Malayalam Extra"/>
                 <w:szCs w:val="40"/>
+                <w:lang w:val="it-IT"/>
               </w:rPr>
               <w:t>1</w:t>
             </w:r>
@@ -5514,6 +5605,7 @@
                 <w:rFonts w:ascii="BRH Malayalam Extra" w:hAnsi="BRH Malayalam Extra" w:cs="BRH Malayalam Extra"/>
                 <w:sz w:val="32"/>
                 <w:szCs w:val="40"/>
+                <w:lang w:val="it-IT"/>
               </w:rPr>
               <w:t>.</w:t>
             </w:r>
@@ -5521,6 +5613,7 @@
               <w:rPr>
                 <w:rFonts w:cs="BRH Malayalam Extra"/>
                 <w:szCs w:val="40"/>
+                <w:lang w:val="it-IT"/>
               </w:rPr>
               <w:t>3</w:t>
             </w:r>
@@ -5529,6 +5622,7 @@
                 <w:rFonts w:ascii="BRH Malayalam Extra" w:hAnsi="BRH Malayalam Extra" w:cs="BRH Malayalam Extra"/>
                 <w:sz w:val="32"/>
                 <w:szCs w:val="40"/>
+                <w:lang w:val="it-IT"/>
               </w:rPr>
               <w:t>.</w:t>
             </w:r>
@@ -5536,6 +5630,7 @@
               <w:rPr>
                 <w:rFonts w:cs="BRH Malayalam Extra"/>
                 <w:szCs w:val="40"/>
+                <w:lang w:val="it-IT"/>
               </w:rPr>
               <w:t>6</w:t>
             </w:r>
@@ -5544,6 +5639,7 @@
                 <w:rFonts w:ascii="BRH Malayalam Extra" w:hAnsi="BRH Malayalam Extra" w:cs="BRH Malayalam Extra"/>
                 <w:sz w:val="32"/>
                 <w:szCs w:val="40"/>
+                <w:lang w:val="it-IT"/>
               </w:rPr>
               <w:t>.</w:t>
             </w:r>
@@ -5551,6 +5647,7 @@
               <w:rPr>
                 <w:rFonts w:cs="BRH Malayalam Extra"/>
                 <w:szCs w:val="40"/>
+                <w:lang w:val="it-IT"/>
               </w:rPr>
               <w:t>1</w:t>
             </w:r>
@@ -5559,6 +5656,7 @@
                 <w:rFonts w:ascii="BRH Malayalam Extra" w:hAnsi="BRH Malayalam Extra" w:cs="BRH Malayalam Extra"/>
                 <w:sz w:val="32"/>
                 <w:szCs w:val="40"/>
+                <w:lang w:val="it-IT"/>
               </w:rPr>
               <w:t>(</w:t>
             </w:r>
@@ -5566,6 +5664,7 @@
               <w:rPr>
                 <w:rFonts w:cs="BRH Malayalam Extra"/>
                 <w:szCs w:val="40"/>
+                <w:lang w:val="it-IT"/>
               </w:rPr>
               <w:t>12</w:t>
             </w:r>
@@ -5574,6 +5673,7 @@
                 <w:rFonts w:ascii="BRH Malayalam Extra" w:hAnsi="BRH Malayalam Extra" w:cs="BRH Malayalam Extra"/>
                 <w:sz w:val="32"/>
                 <w:szCs w:val="40"/>
+                <w:lang w:val="it-IT"/>
               </w:rPr>
               <w:t>)- j</w:t>
             </w:r>
@@ -5582,14 +5682,16 @@
                 <w:rFonts w:ascii="BRH Malayalam Extra" w:hAnsi="BRH Malayalam Extra" w:cs="BRH Malayalam Extra"/>
                 <w:sz w:val="25"/>
                 <w:szCs w:val="40"/>
-              </w:rPr>
-              <w:t>–</w:t>
-            </w:r>
-            <w:r>
-              <w:rPr>
-                <w:rFonts w:ascii="BRH Malayalam Extra" w:hAnsi="BRH Malayalam Extra" w:cs="BRH Malayalam Extra"/>
-                <w:sz w:val="32"/>
-                <w:szCs w:val="40"/>
+                <w:lang w:val="it-IT"/>
+              </w:rPr>
+              <w:t>–</w:t>
+            </w:r>
+            <w:r>
+              <w:rPr>
+                <w:rFonts w:ascii="BRH Malayalam Extra" w:hAnsi="BRH Malayalam Extra" w:cs="BRH Malayalam Extra"/>
+                <w:sz w:val="32"/>
+                <w:szCs w:val="40"/>
+                <w:lang w:val="it-IT"/>
               </w:rPr>
               <w:t>pj— | A</w:t>
             </w:r>
@@ -5598,14 +5700,16 @@
                 <w:rFonts w:ascii="BRH Malayalam Extra" w:hAnsi="BRH Malayalam Extra" w:cs="BRH Malayalam Extra"/>
                 <w:sz w:val="25"/>
                 <w:szCs w:val="40"/>
-              </w:rPr>
-              <w:t>–</w:t>
-            </w:r>
-            <w:r>
-              <w:rPr>
-                <w:rFonts w:ascii="BRH Malayalam Extra" w:hAnsi="BRH Malayalam Extra" w:cs="BRH Malayalam Extra"/>
-                <w:sz w:val="32"/>
-                <w:szCs w:val="40"/>
+                <w:lang w:val="it-IT"/>
+              </w:rPr>
+              <w:t>–</w:t>
+            </w:r>
+            <w:r>
+              <w:rPr>
+                <w:rFonts w:ascii="BRH Malayalam Extra" w:hAnsi="BRH Malayalam Extra" w:cs="BRH Malayalam Extra"/>
+                <w:sz w:val="32"/>
+                <w:szCs w:val="40"/>
+                <w:lang w:val="it-IT"/>
               </w:rPr>
               <w:t>sôZ§ | ¥bûr—J |</w:t>
             </w:r>
@@ -5621,6 +5725,7 @@
                 <w:rFonts w:ascii="BRH Malayalam Extra" w:hAnsi="BRH Malayalam Extra" w:cs="BRH Malayalam Extra"/>
                 <w:sz w:val="32"/>
                 <w:szCs w:val="40"/>
+                <w:lang w:val="it-IT"/>
               </w:rPr>
             </w:pPr>
             <w:r>
@@ -5628,6 +5733,7 @@
                 <w:rFonts w:ascii="BRH Malayalam Extra" w:hAnsi="BRH Malayalam Extra" w:cs="BRH Malayalam Extra"/>
                 <w:sz w:val="32"/>
                 <w:szCs w:val="40"/>
+                <w:lang w:val="it-IT"/>
               </w:rPr>
               <w:t>j</w:t>
             </w:r>
@@ -5636,14 +5742,16 @@
                 <w:rFonts w:ascii="BRH Malayalam Extra" w:hAnsi="BRH Malayalam Extra" w:cs="BRH Malayalam Extra"/>
                 <w:sz w:val="25"/>
                 <w:szCs w:val="40"/>
-              </w:rPr>
-              <w:t>–</w:t>
-            </w:r>
-            <w:r>
-              <w:rPr>
-                <w:rFonts w:ascii="BRH Malayalam Extra" w:hAnsi="BRH Malayalam Extra" w:cs="BRH Malayalam Extra"/>
-                <w:sz w:val="32"/>
-                <w:szCs w:val="40"/>
+                <w:lang w:val="it-IT"/>
+              </w:rPr>
+              <w:t>–</w:t>
+            </w:r>
+            <w:r>
+              <w:rPr>
+                <w:rFonts w:ascii="BRH Malayalam Extra" w:hAnsi="BRH Malayalam Extra" w:cs="BRH Malayalam Extra"/>
+                <w:sz w:val="32"/>
+                <w:szCs w:val="40"/>
+                <w:lang w:val="it-IT"/>
               </w:rPr>
               <w:t>pjx</w:t>
             </w:r>
@@ -5652,14 +5760,16 @@
                 <w:rFonts w:ascii="BRH Malayalam Extra" w:hAnsi="BRH Malayalam Extra" w:cs="BRH Malayalam Extra"/>
                 <w:sz w:val="25"/>
                 <w:szCs w:val="40"/>
-              </w:rPr>
-              <w:t>–</w:t>
-            </w:r>
-            <w:r>
-              <w:rPr>
-                <w:rFonts w:ascii="BRH Malayalam Extra" w:hAnsi="BRH Malayalam Extra" w:cs="BRH Malayalam Extra"/>
-                <w:sz w:val="32"/>
-                <w:szCs w:val="40"/>
+                <w:lang w:val="it-IT"/>
+              </w:rPr>
+              <w:t>–</w:t>
+            </w:r>
+            <w:r>
+              <w:rPr>
+                <w:rFonts w:ascii="BRH Malayalam Extra" w:hAnsi="BRH Malayalam Extra" w:cs="BRH Malayalam Extra"/>
+                <w:sz w:val="32"/>
+                <w:szCs w:val="40"/>
+                <w:lang w:val="it-IT"/>
               </w:rPr>
               <w:t>sô b</w:t>
             </w:r>
@@ -5668,14 +5778,16 @@
                 <w:rFonts w:ascii="BRH Malayalam Extra" w:hAnsi="BRH Malayalam Extra" w:cs="BRH Malayalam Extra"/>
                 <w:sz w:val="25"/>
                 <w:szCs w:val="40"/>
-              </w:rPr>
-              <w:t>–</w:t>
-            </w:r>
-            <w:r>
-              <w:rPr>
-                <w:rFonts w:ascii="BRH Malayalam Extra" w:hAnsi="BRH Malayalam Extra" w:cs="BRH Malayalam Extra"/>
-                <w:sz w:val="32"/>
-                <w:szCs w:val="40"/>
+                <w:lang w:val="it-IT"/>
+              </w:rPr>
+              <w:t>–</w:t>
+            </w:r>
+            <w:r>
+              <w:rPr>
+                <w:rFonts w:ascii="BRH Malayalam Extra" w:hAnsi="BRH Malayalam Extra" w:cs="BRH Malayalam Extra"/>
+                <w:sz w:val="32"/>
+                <w:szCs w:val="40"/>
+                <w:lang w:val="it-IT"/>
               </w:rPr>
               <w:t>sôb§ j</w:t>
             </w:r>
@@ -5684,14 +5796,16 @@
                 <w:rFonts w:ascii="BRH Malayalam Extra" w:hAnsi="BRH Malayalam Extra" w:cs="BRH Malayalam Extra"/>
                 <w:sz w:val="25"/>
                 <w:szCs w:val="40"/>
-              </w:rPr>
-              <w:t>–</w:t>
-            </w:r>
-            <w:r>
-              <w:rPr>
-                <w:rFonts w:ascii="BRH Malayalam Extra" w:hAnsi="BRH Malayalam Extra" w:cs="BRH Malayalam Extra"/>
-                <w:sz w:val="32"/>
-                <w:szCs w:val="40"/>
+                <w:lang w:val="it-IT"/>
+              </w:rPr>
+              <w:t>–</w:t>
+            </w:r>
+            <w:r>
+              <w:rPr>
+                <w:rFonts w:ascii="BRH Malayalam Extra" w:hAnsi="BRH Malayalam Extra" w:cs="BRH Malayalam Extra"/>
+                <w:sz w:val="32"/>
+                <w:szCs w:val="40"/>
+                <w:lang w:val="it-IT"/>
               </w:rPr>
               <w:t>pj— j</w:t>
             </w:r>
@@ -5700,14 +5814,16 @@
                 <w:rFonts w:ascii="BRH Malayalam Extra" w:hAnsi="BRH Malayalam Extra" w:cs="BRH Malayalam Extra"/>
                 <w:sz w:val="25"/>
                 <w:szCs w:val="40"/>
-              </w:rPr>
-              <w:t>–</w:t>
-            </w:r>
-            <w:r>
-              <w:rPr>
-                <w:rFonts w:ascii="BRH Malayalam Extra" w:hAnsi="BRH Malayalam Extra" w:cs="BRH Malayalam Extra"/>
-                <w:sz w:val="32"/>
-                <w:szCs w:val="40"/>
+                <w:lang w:val="it-IT"/>
+              </w:rPr>
+              <w:t>–</w:t>
+            </w:r>
+            <w:r>
+              <w:rPr>
+                <w:rFonts w:ascii="BRH Malayalam Extra" w:hAnsi="BRH Malayalam Extra" w:cs="BRH Malayalam Extra"/>
+                <w:sz w:val="32"/>
+                <w:szCs w:val="40"/>
+                <w:lang w:val="it-IT"/>
               </w:rPr>
               <w:t>pjx</w:t>
             </w:r>
@@ -5716,14 +5832,16 @@
                 <w:rFonts w:ascii="BRH Malayalam Extra" w:hAnsi="BRH Malayalam Extra" w:cs="BRH Malayalam Extra"/>
                 <w:sz w:val="25"/>
                 <w:szCs w:val="40"/>
-              </w:rPr>
-              <w:t>–</w:t>
-            </w:r>
-            <w:r>
-              <w:rPr>
-                <w:rFonts w:ascii="BRH Malayalam Extra" w:hAnsi="BRH Malayalam Extra" w:cs="BRH Malayalam Extra"/>
-                <w:sz w:val="32"/>
-                <w:szCs w:val="40"/>
+                <w:lang w:val="it-IT"/>
+              </w:rPr>
+              <w:t>–</w:t>
+            </w:r>
+            <w:r>
+              <w:rPr>
+                <w:rFonts w:ascii="BRH Malayalam Extra" w:hAnsi="BRH Malayalam Extra" w:cs="BRH Malayalam Extra"/>
+                <w:sz w:val="32"/>
+                <w:szCs w:val="40"/>
+                <w:lang w:val="it-IT"/>
               </w:rPr>
               <w:t>sôb§ ¥bû¥rx</w:t>
             </w:r>
@@ -5732,14 +5850,16 @@
                 <w:rFonts w:ascii="BRH Malayalam Extra" w:hAnsi="BRH Malayalam Extra" w:cs="BRH Malayalam Extra"/>
                 <w:sz w:val="25"/>
                 <w:szCs w:val="40"/>
-              </w:rPr>
-              <w:t>–</w:t>
-            </w:r>
-            <w:r>
-              <w:rPr>
-                <w:rFonts w:ascii="BRH Malayalam Extra" w:hAnsi="BRH Malayalam Extra" w:cs="BRH Malayalam Extra"/>
-                <w:sz w:val="32"/>
-                <w:szCs w:val="40"/>
+                <w:lang w:val="it-IT"/>
+              </w:rPr>
+              <w:t>–</w:t>
+            </w:r>
+            <w:r>
+              <w:rPr>
+                <w:rFonts w:ascii="BRH Malayalam Extra" w:hAnsi="BRH Malayalam Extra" w:cs="BRH Malayalam Extra"/>
+                <w:sz w:val="32"/>
+                <w:szCs w:val="40"/>
+                <w:lang w:val="it-IT"/>
               </w:rPr>
               <w:t xml:space="preserve"> </w:t>
             </w:r>
@@ -5755,6 +5875,7 @@
                 <w:rFonts w:ascii="BRH Malayalam Extra" w:hAnsi="BRH Malayalam Extra" w:cs="BRH Malayalam Extra"/>
                 <w:sz w:val="32"/>
                 <w:szCs w:val="40"/>
+                <w:lang w:val="it-IT"/>
               </w:rPr>
             </w:pPr>
             <w:r>
@@ -5762,6 +5883,7 @@
                 <w:rFonts w:ascii="BRH Malayalam Extra" w:hAnsi="BRH Malayalam Extra" w:cs="BRH Malayalam Extra"/>
                 <w:sz w:val="32"/>
                 <w:szCs w:val="40"/>
+                <w:lang w:val="it-IT"/>
               </w:rPr>
               <w:t>¥bû</w:t>
             </w:r>
@@ -5771,6 +5893,7 @@
                 <w:sz w:val="32"/>
                 <w:szCs w:val="40"/>
                 <w:highlight w:val="green"/>
+                <w:lang w:val="it-IT"/>
               </w:rPr>
               <w:t>¥rx</w:t>
             </w:r>
@@ -5780,6 +5903,7 @@
                 <w:sz w:val="25"/>
                 <w:szCs w:val="40"/>
                 <w:highlight w:val="green"/>
+                <w:lang w:val="it-IT"/>
               </w:rPr>
               <w:t>–</w:t>
             </w:r>
@@ -5789,6 +5913,7 @@
                 <w:sz w:val="32"/>
                 <w:szCs w:val="40"/>
                 <w:highlight w:val="green"/>
+                <w:lang w:val="it-IT"/>
               </w:rPr>
               <w:t xml:space="preserve"> „sôb</w:t>
             </w:r>
@@ -5797,6 +5922,7 @@
                 <w:rFonts w:ascii="BRH Malayalam Extra" w:hAnsi="BRH Malayalam Extra" w:cs="BRH Malayalam Extra"/>
                 <w:sz w:val="32"/>
                 <w:szCs w:val="40"/>
+                <w:lang w:val="it-IT"/>
               </w:rPr>
               <w:t>§ j</w:t>
             </w:r>
@@ -5805,14 +5931,16 @@
                 <w:rFonts w:ascii="BRH Malayalam Extra" w:hAnsi="BRH Malayalam Extra" w:cs="BRH Malayalam Extra"/>
                 <w:sz w:val="25"/>
                 <w:szCs w:val="40"/>
-              </w:rPr>
-              <w:t>–</w:t>
-            </w:r>
-            <w:r>
-              <w:rPr>
-                <w:rFonts w:ascii="BRH Malayalam Extra" w:hAnsi="BRH Malayalam Extra" w:cs="BRH Malayalam Extra"/>
-                <w:sz w:val="32"/>
-                <w:szCs w:val="40"/>
+                <w:lang w:val="it-IT"/>
+              </w:rPr>
+              <w:t>–</w:t>
+            </w:r>
+            <w:r>
+              <w:rPr>
+                <w:rFonts w:ascii="BRH Malayalam Extra" w:hAnsi="BRH Malayalam Extra" w:cs="BRH Malayalam Extra"/>
+                <w:sz w:val="32"/>
+                <w:szCs w:val="40"/>
+                <w:lang w:val="it-IT"/>
               </w:rPr>
               <w:t>pj— j</w:t>
             </w:r>
@@ -5821,14 +5949,16 @@
                 <w:rFonts w:ascii="BRH Malayalam Extra" w:hAnsi="BRH Malayalam Extra" w:cs="BRH Malayalam Extra"/>
                 <w:sz w:val="25"/>
                 <w:szCs w:val="40"/>
-              </w:rPr>
-              <w:t>–</w:t>
-            </w:r>
-            <w:r>
-              <w:rPr>
-                <w:rFonts w:ascii="BRH Malayalam Extra" w:hAnsi="BRH Malayalam Extra" w:cs="BRH Malayalam Extra"/>
-                <w:sz w:val="32"/>
-                <w:szCs w:val="40"/>
+                <w:lang w:val="it-IT"/>
+              </w:rPr>
+              <w:t>–</w:t>
+            </w:r>
+            <w:r>
+              <w:rPr>
+                <w:rFonts w:ascii="BRH Malayalam Extra" w:hAnsi="BRH Malayalam Extra" w:cs="BRH Malayalam Extra"/>
+                <w:sz w:val="32"/>
+                <w:szCs w:val="40"/>
+                <w:lang w:val="it-IT"/>
               </w:rPr>
               <w:t>pjx</w:t>
             </w:r>
@@ -5837,14 +5967,16 @@
                 <w:rFonts w:ascii="BRH Malayalam Extra" w:hAnsi="BRH Malayalam Extra" w:cs="BRH Malayalam Extra"/>
                 <w:sz w:val="25"/>
                 <w:szCs w:val="40"/>
-              </w:rPr>
-              <w:t>–</w:t>
-            </w:r>
-            <w:r>
-              <w:rPr>
-                <w:rFonts w:ascii="BRH Malayalam Extra" w:hAnsi="BRH Malayalam Extra" w:cs="BRH Malayalam Extra"/>
-                <w:sz w:val="32"/>
-                <w:szCs w:val="40"/>
+                <w:lang w:val="it-IT"/>
+              </w:rPr>
+              <w:t>–</w:t>
+            </w:r>
+            <w:r>
+              <w:rPr>
+                <w:rFonts w:ascii="BRH Malayalam Extra" w:hAnsi="BRH Malayalam Extra" w:cs="BRH Malayalam Extra"/>
+                <w:sz w:val="32"/>
+                <w:szCs w:val="40"/>
+                <w:lang w:val="it-IT"/>
               </w:rPr>
               <w:t xml:space="preserve">sôb§ ¥bûr—J | </w:t>
             </w:r>
@@ -5860,12 +5992,14 @@
                 <w:rFonts w:ascii="BRH Malayalam Extra" w:hAnsi="BRH Malayalam Extra" w:cs="BRH Malayalam Extra"/>
                 <w:sz w:val="32"/>
                 <w:szCs w:val="40"/>
+                <w:lang w:val="it-IT"/>
               </w:rPr>
             </w:pPr>
             <w:r>
               <w:rPr>
                 <w:rFonts w:cs="BRH Malayalam Extra"/>
                 <w:szCs w:val="40"/>
+                <w:lang w:val="it-IT"/>
               </w:rPr>
               <w:t>14</w:t>
             </w:r>
@@ -5874,6 +6008,7 @@
                 <w:rFonts w:ascii="BRH Malayalam Extra" w:hAnsi="BRH Malayalam Extra" w:cs="BRH Malayalam Extra"/>
                 <w:sz w:val="32"/>
                 <w:szCs w:val="40"/>
+                <w:lang w:val="it-IT"/>
               </w:rPr>
               <w:t xml:space="preserve">)  </w:t>
             </w:r>
@@ -5881,6 +6016,7 @@
               <w:rPr>
                 <w:rFonts w:cs="BRH Malayalam Extra"/>
                 <w:szCs w:val="40"/>
+                <w:lang w:val="it-IT"/>
               </w:rPr>
               <w:t>1</w:t>
             </w:r>
@@ -5889,6 +6025,7 @@
                 <w:rFonts w:ascii="BRH Malayalam Extra" w:hAnsi="BRH Malayalam Extra" w:cs="BRH Malayalam Extra"/>
                 <w:sz w:val="32"/>
                 <w:szCs w:val="40"/>
+                <w:lang w:val="it-IT"/>
               </w:rPr>
               <w:t>.</w:t>
             </w:r>
@@ -5896,6 +6033,7 @@
               <w:rPr>
                 <w:rFonts w:cs="BRH Malayalam Extra"/>
                 <w:szCs w:val="40"/>
+                <w:lang w:val="it-IT"/>
               </w:rPr>
               <w:t>3</w:t>
             </w:r>
@@ -5904,6 +6042,7 @@
                 <w:rFonts w:ascii="BRH Malayalam Extra" w:hAnsi="BRH Malayalam Extra" w:cs="BRH Malayalam Extra"/>
                 <w:sz w:val="32"/>
                 <w:szCs w:val="40"/>
+                <w:lang w:val="it-IT"/>
               </w:rPr>
               <w:t>.</w:t>
             </w:r>
@@ -5911,6 +6050,7 @@
               <w:rPr>
                 <w:rFonts w:cs="BRH Malayalam Extra"/>
                 <w:szCs w:val="40"/>
+                <w:lang w:val="it-IT"/>
               </w:rPr>
               <w:t>6</w:t>
             </w:r>
@@ -5919,6 +6059,7 @@
                 <w:rFonts w:ascii="BRH Malayalam Extra" w:hAnsi="BRH Malayalam Extra" w:cs="BRH Malayalam Extra"/>
                 <w:sz w:val="32"/>
                 <w:szCs w:val="40"/>
+                <w:lang w:val="it-IT"/>
               </w:rPr>
               <w:t>.</w:t>
             </w:r>
@@ -5926,6 +6067,7 @@
               <w:rPr>
                 <w:rFonts w:cs="BRH Malayalam Extra"/>
                 <w:szCs w:val="40"/>
+                <w:lang w:val="it-IT"/>
               </w:rPr>
               <w:t>1</w:t>
             </w:r>
@@ -5934,6 +6076,7 @@
                 <w:rFonts w:ascii="BRH Malayalam Extra" w:hAnsi="BRH Malayalam Extra" w:cs="BRH Malayalam Extra"/>
                 <w:sz w:val="32"/>
                 <w:szCs w:val="40"/>
+                <w:lang w:val="it-IT"/>
               </w:rPr>
               <w:t>(</w:t>
             </w:r>
@@ -5941,6 +6084,7 @@
               <w:rPr>
                 <w:rFonts w:cs="BRH Malayalam Extra"/>
                 <w:szCs w:val="40"/>
+                <w:lang w:val="it-IT"/>
               </w:rPr>
               <w:t>13</w:t>
             </w:r>
@@ -5949,6 +6093,7 @@
                 <w:rFonts w:ascii="BRH Malayalam Extra" w:hAnsi="BRH Malayalam Extra" w:cs="BRH Malayalam Extra"/>
                 <w:sz w:val="32"/>
                 <w:szCs w:val="40"/>
+                <w:lang w:val="it-IT"/>
               </w:rPr>
               <w:t>)- A</w:t>
             </w:r>
@@ -5957,14 +6102,16 @@
                 <w:rFonts w:ascii="BRH Malayalam Extra" w:hAnsi="BRH Malayalam Extra" w:cs="BRH Malayalam Extra"/>
                 <w:sz w:val="25"/>
                 <w:szCs w:val="40"/>
-              </w:rPr>
-              <w:t>–</w:t>
-            </w:r>
-            <w:r>
-              <w:rPr>
-                <w:rFonts w:ascii="BRH Malayalam Extra" w:hAnsi="BRH Malayalam Extra" w:cs="BRH Malayalam Extra"/>
-                <w:sz w:val="32"/>
-                <w:szCs w:val="40"/>
+                <w:lang w:val="it-IT"/>
+              </w:rPr>
+              <w:t>–</w:t>
+            </w:r>
+            <w:r>
+              <w:rPr>
+                <w:rFonts w:ascii="BRH Malayalam Extra" w:hAnsi="BRH Malayalam Extra" w:cs="BRH Malayalam Extra"/>
+                <w:sz w:val="32"/>
+                <w:szCs w:val="40"/>
+                <w:lang w:val="it-IT"/>
               </w:rPr>
               <w:t>sôZ§ | ¥bûr—J | j</w:t>
             </w:r>
@@ -5973,14 +6120,16 @@
                 <w:rFonts w:ascii="BRH Malayalam Extra" w:hAnsi="BRH Malayalam Extra" w:cs="BRH Malayalam Extra"/>
                 <w:sz w:val="25"/>
                 <w:szCs w:val="40"/>
-              </w:rPr>
-              <w:t>–</w:t>
-            </w:r>
-            <w:r>
-              <w:rPr>
-                <w:rFonts w:ascii="BRH Malayalam Extra" w:hAnsi="BRH Malayalam Extra" w:cs="BRH Malayalam Extra"/>
-                <w:sz w:val="32"/>
-                <w:szCs w:val="40"/>
+                <w:lang w:val="it-IT"/>
+              </w:rPr>
+              <w:t>–</w:t>
+            </w:r>
+            <w:r>
+              <w:rPr>
+                <w:rFonts w:ascii="BRH Malayalam Extra" w:hAnsi="BRH Malayalam Extra" w:cs="BRH Malayalam Extra"/>
+                <w:sz w:val="32"/>
+                <w:szCs w:val="40"/>
+                <w:lang w:val="it-IT"/>
               </w:rPr>
               <w:t>pj— |</w:t>
             </w:r>
@@ -5996,6 +6145,7 @@
                 <w:rFonts w:ascii="BRH Malayalam Extra" w:hAnsi="BRH Malayalam Extra" w:cs="BRH Malayalam Extra"/>
                 <w:sz w:val="32"/>
                 <w:szCs w:val="40"/>
+                <w:lang w:val="it-IT"/>
               </w:rPr>
             </w:pPr>
             <w:r>
@@ -6003,6 +6153,7 @@
                 <w:rFonts w:ascii="BRH Malayalam Extra" w:hAnsi="BRH Malayalam Extra" w:cs="BRH Malayalam Extra"/>
                 <w:sz w:val="32"/>
                 <w:szCs w:val="40"/>
+                <w:lang w:val="it-IT"/>
               </w:rPr>
               <w:t>A</w:t>
             </w:r>
@@ -6011,14 +6162,16 @@
                 <w:rFonts w:ascii="BRH Malayalam Extra" w:hAnsi="BRH Malayalam Extra" w:cs="BRH Malayalam Extra"/>
                 <w:sz w:val="25"/>
                 <w:szCs w:val="40"/>
-              </w:rPr>
-              <w:t>–</w:t>
-            </w:r>
-            <w:r>
-              <w:rPr>
-                <w:rFonts w:ascii="BRH Malayalam Extra" w:hAnsi="BRH Malayalam Extra" w:cs="BRH Malayalam Extra"/>
-                <w:sz w:val="32"/>
-                <w:szCs w:val="40"/>
+                <w:lang w:val="it-IT"/>
+              </w:rPr>
+              <w:t>–</w:t>
+            </w:r>
+            <w:r>
+              <w:rPr>
+                <w:rFonts w:ascii="BRH Malayalam Extra" w:hAnsi="BRH Malayalam Extra" w:cs="BRH Malayalam Extra"/>
+                <w:sz w:val="32"/>
+                <w:szCs w:val="40"/>
+                <w:lang w:val="it-IT"/>
               </w:rPr>
               <w:t>sôb§ ¥bû¥rx</w:t>
             </w:r>
@@ -6027,14 +6180,16 @@
                 <w:rFonts w:ascii="BRH Malayalam Extra" w:hAnsi="BRH Malayalam Extra" w:cs="BRH Malayalam Extra"/>
                 <w:sz w:val="25"/>
                 <w:szCs w:val="40"/>
-              </w:rPr>
-              <w:t>–</w:t>
-            </w:r>
-            <w:r>
-              <w:rPr>
-                <w:rFonts w:ascii="BRH Malayalam Extra" w:hAnsi="BRH Malayalam Extra" w:cs="BRH Malayalam Extra"/>
-                <w:sz w:val="32"/>
-                <w:szCs w:val="40"/>
+                <w:lang w:val="it-IT"/>
+              </w:rPr>
+              <w:t>–</w:t>
+            </w:r>
+            <w:r>
+              <w:rPr>
+                <w:rFonts w:ascii="BRH Malayalam Extra" w:hAnsi="BRH Malayalam Extra" w:cs="BRH Malayalam Extra"/>
+                <w:sz w:val="32"/>
+                <w:szCs w:val="40"/>
+                <w:lang w:val="it-IT"/>
               </w:rPr>
               <w:t xml:space="preserve"> ¥bû</w:t>
             </w:r>
@@ -6044,6 +6199,7 @@
                 <w:sz w:val="32"/>
                 <w:szCs w:val="40"/>
                 <w:highlight w:val="green"/>
+                <w:lang w:val="it-IT"/>
               </w:rPr>
               <w:t>¥rx</w:t>
             </w:r>
@@ -6053,6 +6209,7 @@
                 <w:sz w:val="25"/>
                 <w:szCs w:val="40"/>
                 <w:highlight w:val="green"/>
+                <w:lang w:val="it-IT"/>
               </w:rPr>
               <w:t>–</w:t>
             </w:r>
@@ -6062,6 +6219,7 @@
                 <w:sz w:val="32"/>
                 <w:szCs w:val="40"/>
                 <w:highlight w:val="green"/>
+                <w:lang w:val="it-IT"/>
               </w:rPr>
               <w:t xml:space="preserve"> „sô</w:t>
             </w:r>
@@ -6070,6 +6228,7 @@
                 <w:rFonts w:ascii="BRH Malayalam Extra" w:hAnsi="BRH Malayalam Extra" w:cs="BRH Malayalam Extra"/>
                 <w:sz w:val="32"/>
                 <w:szCs w:val="40"/>
+                <w:lang w:val="it-IT"/>
               </w:rPr>
               <w:t xml:space="preserve"> b</w:t>
             </w:r>
@@ -6078,14 +6237,16 @@
                 <w:rFonts w:ascii="BRH Malayalam Extra" w:hAnsi="BRH Malayalam Extra" w:cs="BRH Malayalam Extra"/>
                 <w:sz w:val="25"/>
                 <w:szCs w:val="40"/>
-              </w:rPr>
-              <w:t>–</w:t>
-            </w:r>
-            <w:r>
-              <w:rPr>
-                <w:rFonts w:ascii="BRH Malayalam Extra" w:hAnsi="BRH Malayalam Extra" w:cs="BRH Malayalam Extra"/>
-                <w:sz w:val="32"/>
-                <w:szCs w:val="40"/>
+                <w:lang w:val="it-IT"/>
+              </w:rPr>
+              <w:t>–</w:t>
+            </w:r>
+            <w:r>
+              <w:rPr>
+                <w:rFonts w:ascii="BRH Malayalam Extra" w:hAnsi="BRH Malayalam Extra" w:cs="BRH Malayalam Extra"/>
+                <w:sz w:val="32"/>
+                <w:szCs w:val="40"/>
+                <w:lang w:val="it-IT"/>
               </w:rPr>
               <w:t>sôb§ ¥bû¥rx— j</w:t>
             </w:r>
@@ -6094,14 +6255,16 @@
                 <w:rFonts w:ascii="BRH Malayalam Extra" w:hAnsi="BRH Malayalam Extra" w:cs="BRH Malayalam Extra"/>
                 <w:sz w:val="25"/>
                 <w:szCs w:val="40"/>
-              </w:rPr>
-              <w:t>–</w:t>
-            </w:r>
-            <w:r>
-              <w:rPr>
-                <w:rFonts w:ascii="BRH Malayalam Extra" w:hAnsi="BRH Malayalam Extra" w:cs="BRH Malayalam Extra"/>
-                <w:sz w:val="32"/>
-                <w:szCs w:val="40"/>
+                <w:lang w:val="it-IT"/>
+              </w:rPr>
+              <w:t>–</w:t>
+            </w:r>
+            <w:r>
+              <w:rPr>
+                <w:rFonts w:ascii="BRH Malayalam Extra" w:hAnsi="BRH Malayalam Extra" w:cs="BRH Malayalam Extra"/>
+                <w:sz w:val="32"/>
+                <w:szCs w:val="40"/>
+                <w:lang w:val="it-IT"/>
               </w:rPr>
               <w:t xml:space="preserve">pj— </w:t>
             </w:r>
@@ -6116,6 +6279,7 @@
               <w:rPr>
                 <w:rFonts w:cs="BRH Malayalam Extra"/>
                 <w:szCs w:val="40"/>
+                <w:lang w:val="it-IT"/>
               </w:rPr>
             </w:pPr>
             <w:r>
@@ -6123,6 +6287,7 @@
                 <w:rFonts w:ascii="BRH Malayalam Extra" w:hAnsi="BRH Malayalam Extra" w:cs="BRH Malayalam Extra"/>
                 <w:sz w:val="32"/>
                 <w:szCs w:val="40"/>
+                <w:lang w:val="it-IT"/>
               </w:rPr>
               <w:t>j</w:t>
             </w:r>
@@ -6131,14 +6296,16 @@
                 <w:rFonts w:ascii="BRH Malayalam Extra" w:hAnsi="BRH Malayalam Extra" w:cs="BRH Malayalam Extra"/>
                 <w:sz w:val="25"/>
                 <w:szCs w:val="40"/>
-              </w:rPr>
-              <w:t>–</w:t>
-            </w:r>
-            <w:r>
-              <w:rPr>
-                <w:rFonts w:ascii="BRH Malayalam Extra" w:hAnsi="BRH Malayalam Extra" w:cs="BRH Malayalam Extra"/>
-                <w:sz w:val="32"/>
-                <w:szCs w:val="40"/>
+                <w:lang w:val="it-IT"/>
+              </w:rPr>
+              <w:t>–</w:t>
+            </w:r>
+            <w:r>
+              <w:rPr>
+                <w:rFonts w:ascii="BRH Malayalam Extra" w:hAnsi="BRH Malayalam Extra" w:cs="BRH Malayalam Extra"/>
+                <w:sz w:val="32"/>
+                <w:szCs w:val="40"/>
+                <w:lang w:val="it-IT"/>
               </w:rPr>
               <w:t>pj</w:t>
             </w:r>
@@ -6147,14 +6314,16 @@
                 <w:rFonts w:ascii="BRH Malayalam Extra" w:hAnsi="BRH Malayalam Extra" w:cs="BRH Malayalam Extra"/>
                 <w:sz w:val="25"/>
                 <w:szCs w:val="40"/>
-              </w:rPr>
-              <w:t>–</w:t>
-            </w:r>
-            <w:r>
-              <w:rPr>
-                <w:rFonts w:ascii="BRH Malayalam Extra" w:hAnsi="BRH Malayalam Extra" w:cs="BRH Malayalam Extra"/>
-                <w:sz w:val="32"/>
-                <w:szCs w:val="40"/>
+                <w:lang w:val="it-IT"/>
+              </w:rPr>
+              <w:t>–</w:t>
+            </w:r>
+            <w:r>
+              <w:rPr>
+                <w:rFonts w:ascii="BRH Malayalam Extra" w:hAnsi="BRH Malayalam Extra" w:cs="BRH Malayalam Extra"/>
+                <w:sz w:val="32"/>
+                <w:szCs w:val="40"/>
+                <w:lang w:val="it-IT"/>
               </w:rPr>
               <w:t xml:space="preserve"> ¥bû</w:t>
             </w:r>
@@ -6164,6 +6333,7 @@
                 <w:sz w:val="32"/>
                 <w:szCs w:val="40"/>
                 <w:highlight w:val="green"/>
+                <w:lang w:val="it-IT"/>
               </w:rPr>
               <w:t>¥rx</w:t>
             </w:r>
@@ -6173,6 +6343,7 @@
                 <w:sz w:val="25"/>
                 <w:szCs w:val="40"/>
                 <w:highlight w:val="green"/>
+                <w:lang w:val="it-IT"/>
               </w:rPr>
               <w:t>–</w:t>
             </w:r>
@@ -6182,6 +6353,7 @@
                 <w:sz w:val="32"/>
                 <w:szCs w:val="40"/>
                 <w:highlight w:val="green"/>
+                <w:lang w:val="it-IT"/>
               </w:rPr>
               <w:t xml:space="preserve"> „sô</w:t>
             </w:r>
@@ -6190,6 +6362,7 @@
                 <w:rFonts w:ascii="BRH Malayalam Extra" w:hAnsi="BRH Malayalam Extra" w:cs="BRH Malayalam Extra"/>
                 <w:sz w:val="32"/>
                 <w:szCs w:val="40"/>
+                <w:lang w:val="it-IT"/>
               </w:rPr>
               <w:t xml:space="preserve"> b</w:t>
             </w:r>
@@ -6198,14 +6371,16 @@
                 <w:rFonts w:ascii="BRH Malayalam Extra" w:hAnsi="BRH Malayalam Extra" w:cs="BRH Malayalam Extra"/>
                 <w:sz w:val="25"/>
                 <w:szCs w:val="40"/>
-              </w:rPr>
-              <w:t>–</w:t>
-            </w:r>
-            <w:r>
-              <w:rPr>
-                <w:rFonts w:ascii="BRH Malayalam Extra" w:hAnsi="BRH Malayalam Extra" w:cs="BRH Malayalam Extra"/>
-                <w:sz w:val="32"/>
-                <w:szCs w:val="40"/>
+                <w:lang w:val="it-IT"/>
+              </w:rPr>
+              <w:t>–</w:t>
+            </w:r>
+            <w:r>
+              <w:rPr>
+                <w:rFonts w:ascii="BRH Malayalam Extra" w:hAnsi="BRH Malayalam Extra" w:cs="BRH Malayalam Extra"/>
+                <w:sz w:val="32"/>
+                <w:szCs w:val="40"/>
+                <w:lang w:val="it-IT"/>
               </w:rPr>
               <w:t>sôb§ ¥bû¥rx— j</w:t>
             </w:r>
@@ -6214,14 +6389,16 @@
                 <w:rFonts w:ascii="BRH Malayalam Extra" w:hAnsi="BRH Malayalam Extra" w:cs="BRH Malayalam Extra"/>
                 <w:sz w:val="25"/>
                 <w:szCs w:val="40"/>
-              </w:rPr>
-              <w:t>–</w:t>
-            </w:r>
-            <w:r>
-              <w:rPr>
-                <w:rFonts w:ascii="BRH Malayalam Extra" w:hAnsi="BRH Malayalam Extra" w:cs="BRH Malayalam Extra"/>
-                <w:sz w:val="32"/>
-                <w:szCs w:val="40"/>
+                <w:lang w:val="it-IT"/>
+              </w:rPr>
+              <w:t>–</w:t>
+            </w:r>
+            <w:r>
+              <w:rPr>
+                <w:rFonts w:ascii="BRH Malayalam Extra" w:hAnsi="BRH Malayalam Extra" w:cs="BRH Malayalam Extra"/>
+                <w:sz w:val="32"/>
+                <w:szCs w:val="40"/>
+                <w:lang w:val="it-IT"/>
               </w:rPr>
               <w:t xml:space="preserve">pj— | </w:t>
             </w:r>

</xml_diff>